<commit_message>
2019.03.05 modify No.01 g
</commit_message>
<xml_diff>
--- a/paper/Chapter 04.docx
+++ b/paper/Chapter 04.docx
@@ -1,6 +1,6 @@
 
 <file path=word/document.xml><?xml version="1.0" encoding="utf-8"?>
-<w:document xmlns:wpc="http://schemas.microsoft.com/office/word/2010/wordprocessingCanvas" xmlns:mc="http://schemas.openxmlformats.org/markup-compatibility/2006" xmlns:o="urn:schemas-microsoft-com:office:office" xmlns:r="http://schemas.openxmlformats.org/officeDocument/2006/relationships" xmlns:m="http://schemas.openxmlformats.org/officeDocument/2006/math" xmlns:v="urn:schemas-microsoft-com:vml" xmlns:wp14="http://schemas.microsoft.com/office/word/2010/wordprocessingDrawing" xmlns:wp="http://schemas.openxmlformats.org/drawingml/2006/wordprocessingDrawing" xmlns:w10="urn:schemas-microsoft-com:office:word" xmlns:w="http://schemas.openxmlformats.org/wordprocessingml/2006/main" xmlns:w14="http://schemas.microsoft.com/office/word/2010/wordml" xmlns:w15="http://schemas.microsoft.com/office/word/2012/wordml" xmlns:wpg="http://schemas.microsoft.com/office/word/2010/wordprocessingGroup" xmlns:wpi="http://schemas.microsoft.com/office/word/2010/wordprocessingInk" xmlns:wne="http://schemas.microsoft.com/office/word/2006/wordml" xmlns:wps="http://schemas.microsoft.com/office/word/2010/wordprocessingShape" mc:Ignorable="w14 w15 wp14">
+<w:document xmlns:wpc="http://schemas.microsoft.com/office/word/2010/wordprocessingCanvas" xmlns:mc="http://schemas.openxmlformats.org/markup-compatibility/2006" xmlns:o="urn:schemas-microsoft-com:office:office" xmlns:r="http://schemas.openxmlformats.org/officeDocument/2006/relationships" xmlns:m="http://schemas.openxmlformats.org/officeDocument/2006/math" xmlns:v="urn:schemas-microsoft-com:vml" xmlns:wp14="http://schemas.microsoft.com/office/word/2010/wordprocessingDrawing" xmlns:wp="http://schemas.openxmlformats.org/drawingml/2006/wordprocessingDrawing" xmlns:w10="urn:schemas-microsoft-com:office:word" xmlns:w="http://schemas.openxmlformats.org/wordprocessingml/2006/main" xmlns:w14="http://schemas.microsoft.com/office/word/2010/wordml" xmlns:wpg="http://schemas.microsoft.com/office/word/2010/wordprocessingGroup" xmlns:wpi="http://schemas.microsoft.com/office/word/2010/wordprocessingInk" xmlns:wne="http://schemas.microsoft.com/office/word/2006/wordml" xmlns:wps="http://schemas.microsoft.com/office/word/2010/wordprocessingShape" mc:Ignorable="w14 wp14">
   <w:body>
     <w:p>
       <w:pPr>
@@ -1255,13 +1255,23 @@
         </w:rPr>
         <w:t>采用材料模拟中领先的十分有效并广泛应用的模拟方法。</w:t>
       </w:r>
+      <w:proofErr w:type="spellStart"/>
       <w:r>
         <w:rPr>
           <w:rFonts w:ascii="TimesNewRoman" w:hAnsi="TimesNewRoman"/>
           <w:color w:val="FF0000"/>
           <w:sz w:val="22"/>
         </w:rPr>
-        <w:t xml:space="preserve">Accelry’s </w:t>
+        <w:t>Accelry’s</w:t>
+      </w:r>
+      <w:proofErr w:type="spellEnd"/>
+      <w:r>
+        <w:rPr>
+          <w:rFonts w:ascii="TimesNewRoman" w:hAnsi="TimesNewRoman"/>
+          <w:color w:val="FF0000"/>
+          <w:sz w:val="22"/>
+        </w:rPr>
+        <w:t xml:space="preserve"> </w:t>
       </w:r>
       <w:r>
         <w:rPr>
@@ -1311,7 +1321,6 @@
         </w:rPr>
         <w:t>。</w:t>
       </w:r>
-      <w:bookmarkStart w:id="4" w:name="_GoBack"/>
       <w:r>
         <w:rPr>
           <w:rFonts w:ascii="TimesNewRoman" w:hAnsi="TimesNewRoman"/>
@@ -1390,16 +1399,23 @@
           <w:color w:val="FF0000"/>
           <w:sz w:val="22"/>
         </w:rPr>
-        <w:t>下运行。用户界面符合</w:t>
-      </w:r>
-      <w:bookmarkEnd w:id="4"/>
+        <w:t xml:space="preserve">下运行。用户界面符合微软标准，你可以交互控制三维图形模型、通过简单的对话框建立运算任务并分析结果，这一切对 </w:t>
+      </w:r>
+      <w:r>
+        <w:rPr>
+          <w:rFonts w:ascii="TimesNewRoman" w:hAnsi="TimesNewRoman"/>
+          <w:color w:val="FF0000"/>
+          <w:sz w:val="22"/>
+        </w:rPr>
+        <w:t xml:space="preserve">Windows </w:t>
+      </w:r>
       <w:r>
         <w:rPr>
           <w:rFonts w:ascii="宋体" w:eastAsia="宋体" w:hAnsi="宋体"/>
           <w:color w:val="FF0000"/>
           <w:sz w:val="22"/>
         </w:rPr>
-        <w:t xml:space="preserve">微软标准，你可以交互控制三维图形模型、通过简单的对话框建立运算任务并分析结果，这一切对 </w:t>
+        <w:t>用户都很熟悉。</w:t>
       </w:r>
       <w:r>
         <w:rPr>
@@ -1407,7 +1423,7 @@
           <w:color w:val="FF0000"/>
           <w:sz w:val="22"/>
         </w:rPr>
-        <w:t xml:space="preserve">Windows </w:t>
+        <w:t xml:space="preserve">Materials Studio </w:t>
       </w:r>
       <w:r>
         <w:rPr>
@@ -1415,7 +1431,7 @@
           <w:color w:val="FF0000"/>
           <w:sz w:val="22"/>
         </w:rPr>
-        <w:t>用户都很熟悉。</w:t>
+        <w:t xml:space="preserve">的中心模块是 </w:t>
       </w:r>
       <w:r>
         <w:rPr>
@@ -1423,7 +1439,7 @@
           <w:color w:val="FF0000"/>
           <w:sz w:val="22"/>
         </w:rPr>
-        <w:t xml:space="preserve">Materials Studio </w:t>
+        <w:t>Materials Visualizer</w:t>
       </w:r>
       <w:r>
         <w:rPr>
@@ -1431,7 +1447,7 @@
           <w:color w:val="FF0000"/>
           <w:sz w:val="22"/>
         </w:rPr>
-        <w:t xml:space="preserve">的中心模块是 </w:t>
+        <w:t>。它可以容易地建立和处理图形模型，包括有机无机晶体、高聚物、非晶态材料、表面和层状结构。</w:t>
       </w:r>
       <w:r>
         <w:rPr>
@@ -1447,7 +1463,7 @@
           <w:color w:val="FF0000"/>
           <w:sz w:val="22"/>
         </w:rPr>
-        <w:t>。它可以容易地建立和处理图形模型，包括有机无机晶体、高聚物、非晶态材料、表面和层状结构。</w:t>
+        <w:t>也管理、显示并分析文本、图形和表格格式的数据，支持与其它字处理、电子表格和演示软件的数据交换。</w:t>
       </w:r>
       <w:r>
         <w:rPr>
@@ -1455,7 +1471,7 @@
           <w:color w:val="FF0000"/>
           <w:sz w:val="22"/>
         </w:rPr>
-        <w:t>Materials Visualizer</w:t>
+        <w:t xml:space="preserve">Materials Studio </w:t>
       </w:r>
       <w:r>
         <w:rPr>
@@ -1463,7 +1479,7 @@
           <w:color w:val="FF0000"/>
           <w:sz w:val="22"/>
         </w:rPr>
-        <w:t>也管理、显示并分析文本、图形和表格格式的数据，支持与其它字处理、电子表格和演示软件的数据交换。</w:t>
+        <w:t xml:space="preserve">是一个模块化的环境。每种模块提供不同的结构确定、性质预测或模拟方法。你可以选择符合你要求的模块与 </w:t>
       </w:r>
       <w:r>
         <w:rPr>
@@ -1471,7 +1487,7 @@
           <w:color w:val="FF0000"/>
           <w:sz w:val="22"/>
         </w:rPr>
-        <w:t xml:space="preserve">Materials Studio </w:t>
+        <w:t xml:space="preserve">Materials Visualizer </w:t>
       </w:r>
       <w:r>
         <w:rPr>
@@ -1479,7 +1495,7 @@
           <w:color w:val="FF0000"/>
           <w:sz w:val="22"/>
         </w:rPr>
-        <w:t xml:space="preserve">是一个模块化的环境。每种模块提供不同的结构确定、性质预测或模拟方法。你可以选择符合你要求的模块与 </w:t>
+        <w:t xml:space="preserve">组成一个无缝的环境。你也可以把 </w:t>
       </w:r>
       <w:r>
         <w:rPr>
@@ -1495,7 +1511,7 @@
           <w:color w:val="FF0000"/>
           <w:sz w:val="22"/>
         </w:rPr>
-        <w:t xml:space="preserve">组成一个无缝的环境。你也可以把 </w:t>
+        <w:t xml:space="preserve">作为一个单独的建模和分子图形的软件包来运行。如果你安装了 </w:t>
       </w:r>
       <w:r>
         <w:rPr>
@@ -1503,7 +1519,7 @@
           <w:color w:val="FF0000"/>
           <w:sz w:val="22"/>
         </w:rPr>
-        <w:t xml:space="preserve">Materials Visualizer </w:t>
+        <w:t xml:space="preserve">Materials Studio </w:t>
       </w:r>
       <w:r>
         <w:rPr>
@@ -1511,31 +1527,25 @@
           <w:color w:val="FF0000"/>
           <w:sz w:val="22"/>
         </w:rPr>
-        <w:t xml:space="preserve">作为一个单独的建模和分子图形的软件包来运行。如果你安装了 </w:t>
-      </w:r>
+        <w:t xml:space="preserve">的其它模块，后台运算既可以运行在本机，也可以通过网络运行在远程主机上。这取决于你建立运算时的选择和运算要求。 </w:t>
+      </w:r>
+      <w:proofErr w:type="spellStart"/>
       <w:r>
         <w:rPr>
           <w:rFonts w:ascii="TimesNewRoman" w:hAnsi="TimesNewRoman"/>
           <w:color w:val="FF0000"/>
           <w:sz w:val="22"/>
         </w:rPr>
-        <w:t xml:space="preserve">Materials Studio </w:t>
-      </w:r>
-      <w:r>
-        <w:rPr>
-          <w:rFonts w:ascii="宋体" w:eastAsia="宋体" w:hAnsi="宋体"/>
-          <w:color w:val="FF0000"/>
-          <w:sz w:val="22"/>
-        </w:rPr>
-        <w:t xml:space="preserve">的其它模块，后台运算既可以运行在本机，也可以通过网络运行在远程主机上。这取决于你建立运算时的选择和运算要求。 </w:t>
-      </w:r>
+        <w:t>MaterialsStudio</w:t>
+      </w:r>
+      <w:proofErr w:type="spellEnd"/>
       <w:r>
         <w:rPr>
           <w:rFonts w:ascii="TimesNewRoman" w:hAnsi="TimesNewRoman"/>
           <w:color w:val="FF0000"/>
           <w:sz w:val="22"/>
         </w:rPr>
-        <w:t xml:space="preserve">MaterialsStudio </w:t>
+        <w:t xml:space="preserve"> </w:t>
       </w:r>
       <w:r>
         <w:rPr>
@@ -1642,6 +1652,7 @@
         </w:rPr>
         <w:t>软件是由美国</w:t>
       </w:r>
+      <w:proofErr w:type="spellStart"/>
       <w:r>
         <w:rPr>
           <w:rFonts w:hint="eastAsia"/>
@@ -1649,6 +1660,7 @@
         </w:rPr>
         <w:t>Accelrys</w:t>
       </w:r>
+      <w:proofErr w:type="spellEnd"/>
       <w:r>
         <w:rPr>
           <w:rFonts w:hint="eastAsia"/>
@@ -1740,6 +1752,7 @@
         </w:rPr>
         <w:t>、</w:t>
       </w:r>
+      <w:proofErr w:type="spellStart"/>
       <w:r>
         <w:rPr>
           <w:rFonts w:hint="eastAsia"/>
@@ -1747,6 +1760,7 @@
         </w:rPr>
         <w:t>Dreiding</w:t>
       </w:r>
+      <w:proofErr w:type="spellEnd"/>
       <w:r>
         <w:rPr>
           <w:rFonts w:hint="eastAsia"/>
@@ -1763,6 +1777,7 @@
           <w:sz w:val="24"/>
         </w:rPr>
       </w:pPr>
+      <w:proofErr w:type="spellStart"/>
       <w:r>
         <w:rPr>
           <w:rFonts w:hint="eastAsia"/>
@@ -1770,6 +1785,7 @@
         </w:rPr>
         <w:t>Forcite</w:t>
       </w:r>
+      <w:proofErr w:type="spellEnd"/>
       <w:r>
         <w:rPr>
           <w:rFonts w:hint="eastAsia"/>
@@ -1777,6 +1793,7 @@
         </w:rPr>
         <w:t>模块：</w:t>
       </w:r>
+      <w:proofErr w:type="spellStart"/>
       <w:r>
         <w:rPr>
           <w:rFonts w:hint="eastAsia"/>
@@ -1784,6 +1801,7 @@
         </w:rPr>
         <w:t>Forcite</w:t>
       </w:r>
+      <w:proofErr w:type="spellEnd"/>
       <w:r>
         <w:rPr>
           <w:rFonts w:hint="eastAsia"/>
@@ -1831,13 +1849,23 @@
           <w:sz w:val="22"/>
         </w:rPr>
       </w:pPr>
+      <w:proofErr w:type="spellStart"/>
       <w:r>
         <w:rPr>
           <w:rFonts w:ascii="TimesNewRoman" w:hAnsi="TimesNewRoman"/>
           <w:color w:val="FF0000"/>
           <w:sz w:val="22"/>
         </w:rPr>
-        <w:t xml:space="preserve">Forcite </w:t>
+        <w:t>Forcite</w:t>
+      </w:r>
+      <w:proofErr w:type="spellEnd"/>
+      <w:r>
+        <w:rPr>
+          <w:rFonts w:ascii="TimesNewRoman" w:hAnsi="TimesNewRoman"/>
+          <w:color w:val="FF0000"/>
+          <w:sz w:val="22"/>
+        </w:rPr>
+        <w:t xml:space="preserve"> </w:t>
       </w:r>
       <w:r>
         <w:rPr>
@@ -1879,13 +1907,23 @@
         </w:rPr>
         <w:t>系统的几何优化。</w:t>
       </w:r>
+      <w:proofErr w:type="spellStart"/>
       <w:r>
         <w:rPr>
           <w:rFonts w:ascii="TimesNewRoman" w:hAnsi="TimesNewRoman"/>
           <w:color w:val="FF0000"/>
           <w:sz w:val="22"/>
         </w:rPr>
-        <w:t xml:space="preserve">Forcite </w:t>
+        <w:t>Forcite</w:t>
+      </w:r>
+      <w:proofErr w:type="spellEnd"/>
+      <w:r>
+        <w:rPr>
+          <w:rFonts w:ascii="TimesNewRoman" w:hAnsi="TimesNewRoman"/>
+          <w:color w:val="FF0000"/>
+          <w:sz w:val="22"/>
+        </w:rPr>
+        <w:t xml:space="preserve"> </w:t>
       </w:r>
       <w:r>
         <w:rPr>
@@ -1895,6 +1933,7 @@
         </w:rPr>
         <w:t xml:space="preserve">采用全新的算法，可以调用 </w:t>
       </w:r>
+      <w:proofErr w:type="spellStart"/>
       <w:r>
         <w:rPr>
           <w:rFonts w:ascii="TimesNewRoman" w:hAnsi="TimesNewRoman"/>
@@ -1903,6 +1942,7 @@
         </w:rPr>
         <w:t>Dreiding</w:t>
       </w:r>
+      <w:proofErr w:type="spellEnd"/>
       <w:r>
         <w:rPr>
           <w:rFonts w:ascii="宋体" w:eastAsia="宋体" w:hAnsi="宋体"/>
@@ -1943,13 +1983,23 @@
         </w:rPr>
         <w:t xml:space="preserve">等力场。 </w:t>
       </w:r>
+      <w:proofErr w:type="spellStart"/>
       <w:r>
         <w:rPr>
           <w:rFonts w:ascii="TimesNewRoman" w:hAnsi="TimesNewRoman"/>
           <w:color w:val="FF0000"/>
           <w:sz w:val="22"/>
         </w:rPr>
-        <w:t xml:space="preserve">Forcite </w:t>
+        <w:t>Forcite</w:t>
+      </w:r>
+      <w:proofErr w:type="spellEnd"/>
+      <w:r>
+        <w:rPr>
+          <w:rFonts w:ascii="TimesNewRoman" w:hAnsi="TimesNewRoman"/>
+          <w:color w:val="FF0000"/>
+          <w:sz w:val="22"/>
+        </w:rPr>
+        <w:t xml:space="preserve"> </w:t>
       </w:r>
       <w:r>
         <w:rPr>
@@ -1975,13 +2025,23 @@
         </w:rPr>
         <w:t xml:space="preserve">力场可以研究金属茂合物等无机系统。 </w:t>
       </w:r>
+      <w:proofErr w:type="spellStart"/>
       <w:r>
         <w:rPr>
           <w:rFonts w:ascii="TimesNewRoman" w:hAnsi="TimesNewRoman"/>
           <w:color w:val="FF0000"/>
           <w:sz w:val="22"/>
         </w:rPr>
-        <w:t xml:space="preserve">Forcite </w:t>
+        <w:t>Forcite</w:t>
+      </w:r>
+      <w:proofErr w:type="spellEnd"/>
+      <w:r>
+        <w:rPr>
+          <w:rFonts w:ascii="TimesNewRoman" w:hAnsi="TimesNewRoman"/>
+          <w:color w:val="FF0000"/>
+          <w:sz w:val="22"/>
+        </w:rPr>
+        <w:t xml:space="preserve"> </w:t>
       </w:r>
       <w:r>
         <w:rPr>
@@ -1991,13 +2051,23 @@
         </w:rPr>
         <w:t>仅在客户端使用。</w:t>
       </w:r>
+      <w:proofErr w:type="spellStart"/>
       <w:r>
         <w:rPr>
           <w:rFonts w:ascii="TimesNewRoman" w:hAnsi="TimesNewRoman"/>
           <w:color w:val="000000"/>
           <w:sz w:val="22"/>
         </w:rPr>
-        <w:t xml:space="preserve">Forcite </w:t>
+        <w:t>Forcite</w:t>
+      </w:r>
+      <w:proofErr w:type="spellEnd"/>
+      <w:r>
+        <w:rPr>
+          <w:rFonts w:ascii="TimesNewRoman" w:hAnsi="TimesNewRoman"/>
+          <w:color w:val="000000"/>
+          <w:sz w:val="22"/>
+        </w:rPr>
+        <w:t xml:space="preserve"> </w:t>
       </w:r>
       <w:r>
         <w:rPr>
@@ -2007,13 +2077,23 @@
         </w:rPr>
         <w:t xml:space="preserve">是分子力学模块，可以使用经典力学对任意分子和周期系统进行势能和几何优化计算。 </w:t>
       </w:r>
+      <w:proofErr w:type="spellStart"/>
       <w:r>
         <w:rPr>
           <w:rFonts w:ascii="TimesNewRoman" w:hAnsi="TimesNewRoman"/>
           <w:color w:val="000000"/>
           <w:sz w:val="22"/>
         </w:rPr>
-        <w:t xml:space="preserve">Forcite </w:t>
+        <w:t>Forcite</w:t>
+      </w:r>
+      <w:proofErr w:type="spellEnd"/>
+      <w:r>
+        <w:rPr>
+          <w:rFonts w:ascii="TimesNewRoman" w:hAnsi="TimesNewRoman"/>
+          <w:color w:val="000000"/>
+          <w:sz w:val="22"/>
+        </w:rPr>
+        <w:t xml:space="preserve"> </w:t>
       </w:r>
       <w:r>
         <w:rPr>
@@ -2055,13 +2135,23 @@
         </w:rPr>
         <w:t xml:space="preserve">和 </w:t>
       </w:r>
+      <w:proofErr w:type="spellStart"/>
       <w:r>
         <w:rPr>
           <w:rFonts w:ascii="TimesNewRoman" w:hAnsi="TimesNewRoman"/>
           <w:color w:val="000000"/>
           <w:sz w:val="22"/>
         </w:rPr>
-        <w:t xml:space="preserve">Dreiding </w:t>
+        <w:t>Dreiding</w:t>
+      </w:r>
+      <w:proofErr w:type="spellEnd"/>
+      <w:r>
+        <w:rPr>
+          <w:rFonts w:ascii="TimesNewRoman" w:hAnsi="TimesNewRoman"/>
+          <w:color w:val="000000"/>
+          <w:sz w:val="22"/>
+        </w:rPr>
+        <w:t xml:space="preserve"> </w:t>
       </w:r>
       <w:r>
         <w:rPr>
@@ -2071,13 +2161,23 @@
         </w:rPr>
         <w:t xml:space="preserve">力场。藉由力场的广泛性， </w:t>
       </w:r>
+      <w:proofErr w:type="spellStart"/>
       <w:r>
         <w:rPr>
           <w:rFonts w:ascii="TimesNewRoman" w:hAnsi="TimesNewRoman"/>
           <w:color w:val="000000"/>
           <w:sz w:val="22"/>
         </w:rPr>
-        <w:t xml:space="preserve">Forcite </w:t>
+        <w:t>Forcite</w:t>
+      </w:r>
+      <w:proofErr w:type="spellEnd"/>
+      <w:r>
+        <w:rPr>
+          <w:rFonts w:ascii="TimesNewRoman" w:hAnsi="TimesNewRoman"/>
+          <w:color w:val="000000"/>
+          <w:sz w:val="22"/>
+        </w:rPr>
+        <w:t xml:space="preserve"> </w:t>
       </w:r>
       <w:r>
         <w:rPr>
@@ -2087,13 +2187,23 @@
         </w:rPr>
         <w:t>原则上能处理任何材料。几何优化算法提供了最速下降发、共扼梯度发、准牛顿发和完全牛顿</w:t>
       </w:r>
+      <w:proofErr w:type="spellStart"/>
       <w:r>
         <w:rPr>
           <w:rFonts w:ascii="TimesNewRoman" w:hAnsi="TimesNewRoman"/>
           <w:color w:val="000000"/>
           <w:sz w:val="22"/>
         </w:rPr>
-        <w:t xml:space="preserve">Rhapson </w:t>
+        <w:t>Rhapson</w:t>
+      </w:r>
+      <w:proofErr w:type="spellEnd"/>
+      <w:r>
+        <w:rPr>
+          <w:rFonts w:ascii="TimesNewRoman" w:hAnsi="TimesNewRoman"/>
+          <w:color w:val="000000"/>
+          <w:sz w:val="22"/>
+        </w:rPr>
+        <w:t xml:space="preserve"> </w:t>
       </w:r>
       <w:r>
         <w:rPr>
@@ -2320,13 +2430,23 @@
         </w:rPr>
         <w:t xml:space="preserve">作为 </w:t>
       </w:r>
+      <w:proofErr w:type="spellStart"/>
       <w:r>
         <w:rPr>
           <w:rFonts w:ascii="TimesNewRoman" w:hAnsi="TimesNewRoman"/>
           <w:color w:val="FF0000"/>
           <w:sz w:val="22"/>
         </w:rPr>
-        <w:t xml:space="preserve">Accelrys </w:t>
+        <w:t>Accelrys</w:t>
+      </w:r>
+      <w:proofErr w:type="spellEnd"/>
+      <w:r>
+        <w:rPr>
+          <w:rFonts w:ascii="TimesNewRoman" w:hAnsi="TimesNewRoman"/>
+          <w:color w:val="FF0000"/>
+          <w:sz w:val="22"/>
+        </w:rPr>
+        <w:t xml:space="preserve"> </w:t>
       </w:r>
       <w:r>
         <w:rPr>
@@ -2501,7 +2621,7 @@
         <w:spacing w:line="360" w:lineRule="auto"/>
         <w:outlineLvl w:val="2"/>
       </w:pPr>
-      <w:bookmarkStart w:id="5" w:name="_Toc715747"/>
+      <w:bookmarkStart w:id="4" w:name="_Toc715747"/>
       <w:r>
         <w:rPr>
           <w:rFonts w:hint="eastAsia"/>
@@ -2521,156 +2641,255 @@
         </w:rPr>
         <w:t>场简介</w:t>
       </w:r>
+      <w:bookmarkEnd w:id="4"/>
+    </w:p>
+    <w:p>
+      <w:pPr>
+        <w:spacing w:line="360" w:lineRule="auto"/>
+        <w:ind w:firstLineChars="200" w:firstLine="480"/>
+        <w:rPr>
+          <w:rFonts w:hint="eastAsia"/>
+          <w:sz w:val="24"/>
+        </w:rPr>
+      </w:pPr>
+      <w:proofErr w:type="spellStart"/>
+      <w:r>
+        <w:rPr>
+          <w:rFonts w:hint="eastAsia"/>
+          <w:sz w:val="24"/>
+        </w:rPr>
+        <w:t>Dreiding</w:t>
+      </w:r>
+      <w:proofErr w:type="spellEnd"/>
+      <w:r>
+        <w:rPr>
+          <w:rFonts w:hint="eastAsia"/>
+          <w:sz w:val="24"/>
+        </w:rPr>
+        <w:t>力场</w:t>
+      </w:r>
+      <w:r>
+        <w:rPr>
+          <w:rFonts w:hint="eastAsia"/>
+          <w:sz w:val="24"/>
+        </w:rPr>
+        <w:t xml:space="preserve">: </w:t>
+      </w:r>
+      <w:proofErr w:type="spellStart"/>
+      <w:r>
+        <w:rPr>
+          <w:rFonts w:hint="eastAsia"/>
+          <w:sz w:val="24"/>
+        </w:rPr>
+        <w:t>Dreiding</w:t>
+      </w:r>
+      <w:proofErr w:type="spellEnd"/>
+      <w:r>
+        <w:rPr>
+          <w:rFonts w:hint="eastAsia"/>
+          <w:sz w:val="24"/>
+        </w:rPr>
+        <w:t>力场是</w:t>
+      </w:r>
+      <w:r>
+        <w:rPr>
+          <w:rFonts w:hint="eastAsia"/>
+          <w:sz w:val="24"/>
+        </w:rPr>
+        <w:t>Mayo</w:t>
+      </w:r>
+      <w:r>
+        <w:rPr>
+          <w:rFonts w:hint="eastAsia"/>
+          <w:sz w:val="24"/>
+        </w:rPr>
+        <w:t>、</w:t>
+      </w:r>
+      <w:proofErr w:type="spellStart"/>
+      <w:r>
+        <w:rPr>
+          <w:rFonts w:hint="eastAsia"/>
+          <w:sz w:val="24"/>
+        </w:rPr>
+        <w:t>Olafson</w:t>
+      </w:r>
+      <w:proofErr w:type="spellEnd"/>
+      <w:r>
+        <w:rPr>
+          <w:rFonts w:hint="eastAsia"/>
+          <w:sz w:val="24"/>
+        </w:rPr>
+        <w:t>等人于</w:t>
+      </w:r>
+      <w:r>
+        <w:rPr>
+          <w:rFonts w:hint="eastAsia"/>
+          <w:sz w:val="24"/>
+        </w:rPr>
+        <w:t>1990</w:t>
+      </w:r>
+      <w:r>
+        <w:rPr>
+          <w:rFonts w:hint="eastAsia"/>
+          <w:sz w:val="24"/>
+        </w:rPr>
+        <w:t>年提出，该力场几乎可适用于各种分子体系，相对于那些适用范围十分有限的特殊力场</w:t>
+      </w:r>
+      <w:r>
+        <w:rPr>
+          <w:sz w:val="24"/>
+          <w:vertAlign w:val="superscript"/>
+        </w:rPr>
+        <w:t>[</w:t>
+      </w:r>
+      <w:r>
+        <w:rPr>
+          <w:rFonts w:hint="eastAsia"/>
+          <w:sz w:val="24"/>
+          <w:vertAlign w:val="superscript"/>
+        </w:rPr>
+        <w:t>70</w:t>
+      </w:r>
+      <w:r>
+        <w:rPr>
+          <w:sz w:val="24"/>
+          <w:vertAlign w:val="superscript"/>
+        </w:rPr>
+        <w:t>]</w:t>
+      </w:r>
+      <w:r>
+        <w:rPr>
+          <w:rFonts w:hint="eastAsia"/>
+          <w:sz w:val="24"/>
+        </w:rPr>
+        <w:t>。</w:t>
+      </w:r>
+      <w:proofErr w:type="spellStart"/>
+      <w:r>
+        <w:rPr>
+          <w:rFonts w:hint="eastAsia"/>
+          <w:sz w:val="24"/>
+        </w:rPr>
+        <w:t>Dreiding</w:t>
+      </w:r>
+      <w:proofErr w:type="spellEnd"/>
+      <w:r>
+        <w:rPr>
+          <w:rFonts w:hint="eastAsia"/>
+          <w:sz w:val="24"/>
+        </w:rPr>
+        <w:t>力场最大的特点就是可以对含有新元素的分子体系以及缺乏试验数据的化合物体系进行大胆的预测，也可以对这些体系进行能量组成、构型、动力学特征进行预测。</w:t>
+      </w:r>
+      <w:proofErr w:type="spellStart"/>
+      <w:r>
+        <w:rPr>
+          <w:rFonts w:hint="eastAsia"/>
+          <w:sz w:val="24"/>
+        </w:rPr>
+        <w:t>Dreiding</w:t>
+      </w:r>
+      <w:proofErr w:type="spellEnd"/>
+      <w:r>
+        <w:rPr>
+          <w:rFonts w:hint="eastAsia"/>
+          <w:sz w:val="24"/>
+        </w:rPr>
+        <w:t>力场在预测由分子内相互作用</w:t>
+      </w:r>
+      <w:proofErr w:type="gramStart"/>
+      <w:r>
+        <w:rPr>
+          <w:rFonts w:hint="eastAsia"/>
+          <w:sz w:val="24"/>
+        </w:rPr>
+        <w:t>力构成</w:t>
+      </w:r>
+      <w:proofErr w:type="gramEnd"/>
+      <w:r>
+        <w:rPr>
+          <w:rFonts w:hint="eastAsia"/>
+          <w:sz w:val="24"/>
+        </w:rPr>
+        <w:t>的高分子材料时比</w:t>
+      </w:r>
+      <w:r>
+        <w:rPr>
+          <w:rFonts w:hint="eastAsia"/>
+          <w:sz w:val="24"/>
+        </w:rPr>
+        <w:t>UFF</w:t>
+      </w:r>
+      <w:r>
+        <w:rPr>
+          <w:rFonts w:hint="eastAsia"/>
+          <w:sz w:val="24"/>
+        </w:rPr>
+        <w:t>力场更加准确可靠。</w:t>
+      </w:r>
+    </w:p>
+    <w:p>
+      <w:pPr>
+        <w:spacing w:line="360" w:lineRule="auto"/>
+        <w:ind w:firstLineChars="200" w:firstLine="420"/>
+        <w:rPr>
+          <w:rFonts w:ascii="Times New Roman" w:eastAsia="宋体" w:hAnsi="Times New Roman" w:cs="Times New Roman" w:hint="eastAsia"/>
+          <w:position w:val="-160"/>
+          <w:szCs w:val="24"/>
+        </w:rPr>
+      </w:pPr>
+      <w:r>
+        <w:rPr>
+          <w:rFonts w:ascii="Times New Roman" w:eastAsia="宋体" w:hAnsi="Times New Roman" w:cs="Times New Roman"/>
+          <w:position w:val="-160"/>
+          <w:szCs w:val="24"/>
+        </w:rPr>
+        <w:object w:dxaOrig="5060" w:dyaOrig="7560">
+          <v:shapetype id="_x0000_t75" coordsize="21600,21600" o:spt="75" o:preferrelative="t" path="m@4@5l@4@11@9@11@9@5xe" filled="f" stroked="f">
+            <v:stroke joinstyle="miter"/>
+            <v:formulas>
+              <v:f eqn="if lineDrawn pixelLineWidth 0"/>
+              <v:f eqn="sum @0 1 0"/>
+              <v:f eqn="sum 0 0 @1"/>
+              <v:f eqn="prod @2 1 2"/>
+              <v:f eqn="prod @3 21600 pixelWidth"/>
+              <v:f eqn="prod @3 21600 pixelHeight"/>
+              <v:f eqn="sum @0 0 1"/>
+              <v:f eqn="prod @6 1 2"/>
+              <v:f eqn="prod @7 21600 pixelWidth"/>
+              <v:f eqn="sum @8 21600 0"/>
+              <v:f eqn="prod @7 21600 pixelHeight"/>
+              <v:f eqn="sum @10 21600 0"/>
+            </v:formulas>
+            <v:path o:extrusionok="f" gradientshapeok="t" o:connecttype="rect"/>
+            <o:lock v:ext="edit" aspectratio="t"/>
+          </v:shapetype>
+          <v:shape id="_x0000_i1026" type="#_x0000_t75" style="width:253.55pt;height:378.15pt" o:ole="">
+            <v:imagedata r:id="rId8" o:title=""/>
+          </v:shape>
+          <o:OLEObject Type="Embed" ProgID="Equation.DSMT4" ShapeID="_x0000_i1026" DrawAspect="Content" ObjectID="_1613289349" r:id="rId9"/>
+        </w:object>
+      </w:r>
+      <w:bookmarkStart w:id="5" w:name="_GoBack"/>
       <w:bookmarkEnd w:id="5"/>
     </w:p>
     <w:p>
       <w:pPr>
         <w:spacing w:line="360" w:lineRule="auto"/>
-        <w:ind w:firstLineChars="200" w:firstLine="480"/>
+        <w:ind w:firstLineChars="200" w:firstLine="420"/>
         <w:rPr>
           <w:sz w:val="24"/>
         </w:rPr>
       </w:pPr>
       <w:r>
         <w:rPr>
-          <w:rFonts w:hint="eastAsia"/>
-          <w:sz w:val="24"/>
-        </w:rPr>
-        <w:t>Dreiding</w:t>
-      </w:r>
-      <w:r>
-        <w:rPr>
-          <w:rFonts w:hint="eastAsia"/>
-          <w:sz w:val="24"/>
-        </w:rPr>
-        <w:t>力场</w:t>
-      </w:r>
-      <w:r>
-        <w:rPr>
-          <w:rFonts w:hint="eastAsia"/>
-          <w:sz w:val="24"/>
-        </w:rPr>
-        <w:t>: Dreiding</w:t>
-      </w:r>
-      <w:r>
-        <w:rPr>
-          <w:rFonts w:hint="eastAsia"/>
-          <w:sz w:val="24"/>
-        </w:rPr>
-        <w:t>力场是</w:t>
-      </w:r>
-      <w:r>
-        <w:rPr>
-          <w:rFonts w:hint="eastAsia"/>
-          <w:sz w:val="24"/>
-        </w:rPr>
-        <w:t>Mayo</w:t>
-      </w:r>
-      <w:r>
-        <w:rPr>
-          <w:rFonts w:hint="eastAsia"/>
-          <w:sz w:val="24"/>
-        </w:rPr>
-        <w:t>、</w:t>
-      </w:r>
-      <w:r>
-        <w:rPr>
-          <w:rFonts w:hint="eastAsia"/>
-          <w:sz w:val="24"/>
-        </w:rPr>
-        <w:t>Olafson</w:t>
-      </w:r>
-      <w:r>
-        <w:rPr>
-          <w:rFonts w:hint="eastAsia"/>
-          <w:sz w:val="24"/>
-        </w:rPr>
-        <w:t>等人于</w:t>
-      </w:r>
-      <w:r>
-        <w:rPr>
-          <w:rFonts w:hint="eastAsia"/>
-          <w:sz w:val="24"/>
-        </w:rPr>
-        <w:t>1990</w:t>
-      </w:r>
-      <w:r>
-        <w:rPr>
-          <w:rFonts w:hint="eastAsia"/>
-          <w:sz w:val="24"/>
-        </w:rPr>
-        <w:t>年提出，该力场几乎可适用于各种分子体系，相对于那些适用范围十分有限的特殊力场</w:t>
-      </w:r>
-      <w:r>
-        <w:rPr>
-          <w:sz w:val="24"/>
-          <w:vertAlign w:val="superscript"/>
-        </w:rPr>
-        <w:t>[</w:t>
-      </w:r>
-      <w:r>
-        <w:rPr>
-          <w:rFonts w:hint="eastAsia"/>
-          <w:sz w:val="24"/>
-          <w:vertAlign w:val="superscript"/>
-        </w:rPr>
-        <w:t>70</w:t>
-      </w:r>
-      <w:r>
-        <w:rPr>
-          <w:sz w:val="24"/>
-          <w:vertAlign w:val="superscript"/>
-        </w:rPr>
-        <w:t>]</w:t>
-      </w:r>
-      <w:r>
-        <w:rPr>
-          <w:rFonts w:hint="eastAsia"/>
-          <w:sz w:val="24"/>
-        </w:rPr>
-        <w:t>。</w:t>
-      </w:r>
-      <w:r>
-        <w:rPr>
-          <w:rFonts w:hint="eastAsia"/>
-          <w:sz w:val="24"/>
-        </w:rPr>
-        <w:t>Dreiding</w:t>
-      </w:r>
-      <w:r>
-        <w:rPr>
-          <w:rFonts w:hint="eastAsia"/>
-          <w:sz w:val="24"/>
-        </w:rPr>
-        <w:t>力场最大的特点就是可以对含有新元素的分子体系以及缺乏试验数据的化合物体系进行大胆的预测，也可以对这些体系进行能量组成、构型、动力学特征进行预测。</w:t>
-      </w:r>
-      <w:r>
-        <w:rPr>
-          <w:rFonts w:hint="eastAsia"/>
-          <w:sz w:val="24"/>
-        </w:rPr>
-        <w:t>Dreiding</w:t>
-      </w:r>
-      <w:r>
-        <w:rPr>
-          <w:rFonts w:hint="eastAsia"/>
-          <w:sz w:val="24"/>
-        </w:rPr>
-        <w:t>力场在预测由分子内相互作用力构成的高分子材料时比</w:t>
-      </w:r>
-      <w:r>
-        <w:rPr>
-          <w:rFonts w:hint="eastAsia"/>
-          <w:sz w:val="24"/>
-        </w:rPr>
-        <w:t>UFF</w:t>
-      </w:r>
-      <w:r>
-        <w:rPr>
-          <w:rFonts w:hint="eastAsia"/>
-          <w:sz w:val="24"/>
-        </w:rPr>
-        <w:t>力场更加准确可靠。</w:t>
+          <w:position w:val="-30"/>
+        </w:rPr>
+        <w:object w:dxaOrig="2500" w:dyaOrig="720">
+          <v:shape id="_x0000_i1027" type="#_x0000_t75" style="width:125.2pt;height:36.3pt" o:ole="">
+            <v:imagedata r:id="rId10" o:title=""/>
+          </v:shape>
+          <o:OLEObject Type="Embed" ProgID="Equation.DSMT4" ShapeID="_x0000_i1027" DrawAspect="Content" ObjectID="_1613289350" r:id="rId11"/>
+        </w:object>
       </w:r>
     </w:p>
     <w:p>
@@ -2693,8 +2912,25 @@
           <w:rFonts w:hint="eastAsia"/>
           <w:sz w:val="24"/>
         </w:rPr>
-        <w:t>力场：该力场包含元素周期表中所有的元素的参数信息，因此该立场的使用范围很广泛，对许多的模型体系都十分有效，特别是对于缺乏特殊力场的体系预测效果很好。而</w:t>
-      </w:r>
+        <w:t>力场：该力场包含元素周期表中所有的元素的参数信息，因此</w:t>
+      </w:r>
+      <w:proofErr w:type="gramStart"/>
+      <w:r>
+        <w:rPr>
+          <w:rFonts w:hint="eastAsia"/>
+          <w:sz w:val="24"/>
+        </w:rPr>
+        <w:t>该立场</w:t>
+      </w:r>
+      <w:proofErr w:type="gramEnd"/>
+      <w:r>
+        <w:rPr>
+          <w:rFonts w:hint="eastAsia"/>
+          <w:sz w:val="24"/>
+        </w:rPr>
+        <w:t>的使用范围很广泛，对许多的模型体系都十分有效，特别是对于缺乏特殊力场的体系预测效果很好。而</w:t>
+      </w:r>
+      <w:proofErr w:type="spellStart"/>
       <w:r>
         <w:rPr>
           <w:rFonts w:hint="eastAsia"/>
@@ -2702,6 +2938,7 @@
         </w:rPr>
         <w:t>Dreiding</w:t>
       </w:r>
+      <w:proofErr w:type="spellEnd"/>
       <w:r>
         <w:rPr>
           <w:rFonts w:hint="eastAsia"/>
@@ -2737,7 +2974,6 @@
           <w:rFonts w:hint="eastAsia"/>
           <w:sz w:val="24"/>
         </w:rPr>
-        <w:lastRenderedPageBreak/>
         <w:t>COMPASS</w:t>
       </w:r>
       <w:r>
@@ -2773,7 +3009,23 @@
           <w:rFonts w:hint="eastAsia"/>
           <w:sz w:val="24"/>
         </w:rPr>
-        <w:t>力场最突出的特点是可以在模拟研究原子水平的凝聚态分子体系的结构和热力学特征。</w:t>
+        <w:t>力场最突出的特点是可以在模拟研究原子水平的凝聚</w:t>
+      </w:r>
+      <w:proofErr w:type="gramStart"/>
+      <w:r>
+        <w:rPr>
+          <w:rFonts w:hint="eastAsia"/>
+          <w:sz w:val="24"/>
+        </w:rPr>
+        <w:t>态分子</w:t>
+      </w:r>
+      <w:proofErr w:type="gramEnd"/>
+      <w:r>
+        <w:rPr>
+          <w:rFonts w:hint="eastAsia"/>
+          <w:sz w:val="24"/>
+        </w:rPr>
+        <w:t>体系的结构和热力学特征。</w:t>
       </w:r>
     </w:p>
     <w:p>
@@ -2786,8 +3038,25 @@
           <w:rFonts w:hint="eastAsia"/>
           <w:sz w:val="24"/>
         </w:rPr>
-        <w:t>由于煤内部结构中存在着较多分子间作用力，</w:t>
-      </w:r>
+        <w:t>由于</w:t>
+      </w:r>
+      <w:proofErr w:type="gramStart"/>
+      <w:r>
+        <w:rPr>
+          <w:rFonts w:hint="eastAsia"/>
+          <w:sz w:val="24"/>
+        </w:rPr>
+        <w:t>煤内部</w:t>
+      </w:r>
+      <w:proofErr w:type="gramEnd"/>
+      <w:r>
+        <w:rPr>
+          <w:rFonts w:hint="eastAsia"/>
+          <w:sz w:val="24"/>
+        </w:rPr>
+        <w:t>结构中存在着较多分子间作用力，</w:t>
+      </w:r>
+      <w:proofErr w:type="spellStart"/>
       <w:r>
         <w:rPr>
           <w:rFonts w:hint="eastAsia"/>
@@ -2795,12 +3064,29 @@
         </w:rPr>
         <w:t>Dreiding</w:t>
       </w:r>
-      <w:r>
-        <w:rPr>
-          <w:rFonts w:hint="eastAsia"/>
-          <w:sz w:val="24"/>
-        </w:rPr>
-        <w:t>力场在预测由分子内相互作用力构成的分子体系时比</w:t>
+      <w:proofErr w:type="spellEnd"/>
+      <w:r>
+        <w:rPr>
+          <w:rFonts w:hint="eastAsia"/>
+          <w:sz w:val="24"/>
+        </w:rPr>
+        <w:t>力场在预测由分子内相互作用</w:t>
+      </w:r>
+      <w:proofErr w:type="gramStart"/>
+      <w:r>
+        <w:rPr>
+          <w:rFonts w:hint="eastAsia"/>
+          <w:sz w:val="24"/>
+        </w:rPr>
+        <w:t>力构成</w:t>
+      </w:r>
+      <w:proofErr w:type="gramEnd"/>
+      <w:r>
+        <w:rPr>
+          <w:rFonts w:hint="eastAsia"/>
+          <w:sz w:val="24"/>
+        </w:rPr>
+        <w:t>的分子体系时比</w:t>
       </w:r>
       <w:r>
         <w:rPr>
@@ -2830,6 +3116,7 @@
         </w:rPr>
         <w:t>力场更加准确可靠，因此本文所进行的分子力学和动力学模拟以及量子力学模拟均选用</w:t>
       </w:r>
+      <w:proofErr w:type="spellStart"/>
       <w:r>
         <w:rPr>
           <w:rFonts w:hint="eastAsia"/>
@@ -2837,6 +3124,7 @@
         </w:rPr>
         <w:t>Dreiding</w:t>
       </w:r>
+      <w:proofErr w:type="spellEnd"/>
       <w:r>
         <w:rPr>
           <w:rFonts w:hint="eastAsia"/>
@@ -2855,6 +3143,7 @@
         <w:rPr>
           <w:rFonts w:hint="eastAsia"/>
         </w:rPr>
+        <w:lastRenderedPageBreak/>
         <w:t xml:space="preserve">4.3 </w:t>
       </w:r>
       <w:r>
@@ -3017,7 +3306,7 @@
                     </pic:cNvPicPr>
                   </pic:nvPicPr>
                   <pic:blipFill>
-                    <a:blip r:embed="rId7">
+                    <a:blip r:embed="rId12">
                       <a:extLst>
                         <a:ext uri="{28A0092B-C50C-407E-A947-70E740481C1C}">
                           <a14:useLocalDpi xmlns:a14="http://schemas.microsoft.com/office/drawing/2010/main" val="0"/>
@@ -3061,7 +3350,6 @@
         <w:rPr>
           <w:noProof/>
         </w:rPr>
-        <w:lastRenderedPageBreak/>
         <w:drawing>
           <wp:inline distT="0" distB="0" distL="0" distR="0" wp14:anchorId="317CFE45" wp14:editId="23336F6A">
             <wp:extent cx="2514600" cy="2260600"/>
@@ -3080,7 +3368,7 @@
                     </pic:cNvPicPr>
                   </pic:nvPicPr>
                   <pic:blipFill>
-                    <a:blip r:embed="rId8">
+                    <a:blip r:embed="rId13">
                       <a:extLst>
                         <a:ext uri="{28A0092B-C50C-407E-A947-70E740481C1C}">
                           <a14:useLocalDpi xmlns:a14="http://schemas.microsoft.com/office/drawing/2010/main" val="0"/>
@@ -3133,7 +3421,7 @@
                     </pic:cNvPicPr>
                   </pic:nvPicPr>
                   <pic:blipFill>
-                    <a:blip r:embed="rId9">
+                    <a:blip r:embed="rId14">
                       <a:extLst>
                         <a:ext uri="{28A0092B-C50C-407E-A947-70E740481C1C}">
                           <a14:useLocalDpi xmlns:a14="http://schemas.microsoft.com/office/drawing/2010/main" val="0"/>
@@ -3244,6 +3532,7 @@
         </w:rPr>
         <w:t>）动力学模拟。采用</w:t>
       </w:r>
+      <w:proofErr w:type="spellStart"/>
       <w:r>
         <w:rPr>
           <w:rFonts w:hint="eastAsia"/>
@@ -3251,6 +3540,7 @@
         </w:rPr>
         <w:t>Forcite</w:t>
       </w:r>
+      <w:proofErr w:type="spellEnd"/>
       <w:r>
         <w:rPr>
           <w:rFonts w:hint="eastAsia"/>
@@ -3263,6 +3553,7 @@
           <w:rFonts w:hint="eastAsia"/>
           <w:sz w:val="24"/>
         </w:rPr>
+        <w:lastRenderedPageBreak/>
         <w:t>5-2</w:t>
       </w:r>
       <w:r>
@@ -3306,7 +3597,7 @@
                     </pic:cNvPicPr>
                   </pic:nvPicPr>
                   <pic:blipFill>
-                    <a:blip r:embed="rId10">
+                    <a:blip r:embed="rId15">
                       <a:extLst>
                         <a:ext uri="{28A0092B-C50C-407E-A947-70E740481C1C}">
                           <a14:useLocalDpi xmlns:a14="http://schemas.microsoft.com/office/drawing/2010/main" val="0"/>
@@ -3361,7 +3652,7 @@
                     </pic:cNvPicPr>
                   </pic:nvPicPr>
                   <pic:blipFill>
-                    <a:blip r:embed="rId11">
+                    <a:blip r:embed="rId16">
                       <a:extLst>
                         <a:ext uri="{28A0092B-C50C-407E-A947-70E740481C1C}">
                           <a14:useLocalDpi xmlns:a14="http://schemas.microsoft.com/office/drawing/2010/main" val="0"/>
@@ -3408,7 +3699,6 @@
           <w:noProof/>
           <w:szCs w:val="21"/>
         </w:rPr>
-        <w:lastRenderedPageBreak/>
         <w:drawing>
           <wp:inline distT="0" distB="0" distL="0" distR="0" wp14:anchorId="7DA087FA" wp14:editId="128D88D8">
             <wp:extent cx="2368550" cy="2127250"/>
@@ -3427,7 +3717,7 @@
                     </pic:cNvPicPr>
                   </pic:nvPicPr>
                   <pic:blipFill>
-                    <a:blip r:embed="rId12">
+                    <a:blip r:embed="rId17">
                       <a:extLst>
                         <a:ext uri="{28A0092B-C50C-407E-A947-70E740481C1C}">
                           <a14:useLocalDpi xmlns:a14="http://schemas.microsoft.com/office/drawing/2010/main" val="0"/>
@@ -3482,7 +3772,7 @@
                     </pic:cNvPicPr>
                   </pic:nvPicPr>
                   <pic:blipFill>
-                    <a:blip r:embed="rId13">
+                    <a:blip r:embed="rId18">
                       <a:extLst>
                         <a:ext uri="{28A0092B-C50C-407E-A947-70E740481C1C}">
                           <a14:useLocalDpi xmlns:a14="http://schemas.microsoft.com/office/drawing/2010/main" val="0"/>
@@ -3665,6 +3955,7 @@
         <w:rPr>
           <w:noProof/>
         </w:rPr>
+        <w:lastRenderedPageBreak/>
         <w:drawing>
           <wp:inline distT="0" distB="0" distL="0" distR="0" wp14:anchorId="37E9F4DB" wp14:editId="25635817">
             <wp:extent cx="2824330" cy="4201064"/>
@@ -3681,7 +3972,7 @@
                     <pic:cNvPicPr/>
                   </pic:nvPicPr>
                   <pic:blipFill>
-                    <a:blip r:embed="rId14"/>
+                    <a:blip r:embed="rId19"/>
                     <a:stretch>
                       <a:fillRect/>
                     </a:stretch>
@@ -3705,7 +3996,6 @@
         <w:rPr>
           <w:noProof/>
         </w:rPr>
-        <w:lastRenderedPageBreak/>
         <w:drawing>
           <wp:inline distT="0" distB="0" distL="0" distR="0" wp14:anchorId="6F373EB9" wp14:editId="356E2D47">
             <wp:extent cx="4500738" cy="2372264"/>
@@ -3722,7 +4012,7 @@
                     <pic:cNvPicPr/>
                   </pic:nvPicPr>
                   <pic:blipFill>
-                    <a:blip r:embed="rId15"/>
+                    <a:blip r:embed="rId20"/>
                     <a:stretch>
                       <a:fillRect/>
                     </a:stretch>
@@ -3849,8 +4139,16 @@
         <w:rPr>
           <w:rFonts w:hint="eastAsia"/>
         </w:rPr>
-        <w:t xml:space="preserve"> of asphaltene</w:t>
-      </w:r>
+        <w:t xml:space="preserve"> of </w:t>
+      </w:r>
+      <w:proofErr w:type="spellStart"/>
+      <w:r>
+        <w:rPr>
+          <w:rFonts w:hint="eastAsia"/>
+        </w:rPr>
+        <w:t>asphaltene</w:t>
+      </w:r>
+      <w:proofErr w:type="spellEnd"/>
       <w:r>
         <w:rPr>
           <w:rFonts w:hint="eastAsia"/>
@@ -3869,11 +4167,19 @@
         </w:rPr>
         <w:t>，</w:t>
       </w:r>
-      <w:r>
-        <w:rPr>
-          <w:rFonts w:hint="eastAsia"/>
-        </w:rPr>
-        <w:t>b-side view</w:t>
+      <w:proofErr w:type="spellStart"/>
+      <w:r>
+        <w:rPr>
+          <w:rFonts w:hint="eastAsia"/>
+        </w:rPr>
+        <w:t>b-side</w:t>
+      </w:r>
+      <w:proofErr w:type="spellEnd"/>
+      <w:r>
+        <w:rPr>
+          <w:rFonts w:hint="eastAsia"/>
+        </w:rPr>
+        <w:t xml:space="preserve"> view</w:t>
       </w:r>
     </w:p>
     <w:p>
@@ -3934,22 +4240,48 @@
           <w:rFonts w:hint="eastAsia"/>
           <w:sz w:val="24"/>
         </w:rPr>
-        <w:t>9260.18 kcal/mol</w:t>
-      </w:r>
-      <w:r>
-        <w:rPr>
-          <w:rFonts w:hint="eastAsia"/>
-          <w:sz w:val="24"/>
-        </w:rPr>
-        <w:t>降低为</w:t>
-      </w:r>
-      <w:r>
-        <w:rPr>
-          <w:rFonts w:hint="eastAsia"/>
-          <w:sz w:val="24"/>
-        </w:rPr>
-        <w:t>819.09 kcal/mol</w:t>
-      </w:r>
+        <w:t>9260.18 kcal/</w:t>
+      </w:r>
+      <w:proofErr w:type="spellStart"/>
+      <w:r>
+        <w:rPr>
+          <w:rFonts w:hint="eastAsia"/>
+          <w:sz w:val="24"/>
+        </w:rPr>
+        <w:t>mol</w:t>
+      </w:r>
+      <w:proofErr w:type="spellEnd"/>
+      <w:r>
+        <w:rPr>
+          <w:rFonts w:hint="eastAsia"/>
+          <w:sz w:val="24"/>
+        </w:rPr>
+        <w:t>降</w:t>
+      </w:r>
+      <w:r>
+        <w:rPr>
+          <w:rFonts w:hint="eastAsia"/>
+          <w:sz w:val="24"/>
+        </w:rPr>
+        <w:lastRenderedPageBreak/>
+        <w:t>低为</w:t>
+      </w:r>
+      <w:r>
+        <w:rPr>
+          <w:rFonts w:hint="eastAsia"/>
+          <w:sz w:val="24"/>
+        </w:rPr>
+        <w:t>819.09 kcal/</w:t>
+      </w:r>
+      <w:proofErr w:type="spellStart"/>
+      <w:r>
+        <w:rPr>
+          <w:rFonts w:hint="eastAsia"/>
+          <w:sz w:val="24"/>
+        </w:rPr>
+        <w:t>mol</w:t>
+      </w:r>
+      <w:proofErr w:type="spellEnd"/>
       <w:r>
         <w:rPr>
           <w:rFonts w:hint="eastAsia"/>
@@ -3962,8 +4294,17 @@
           <w:rFonts w:hint="eastAsia"/>
           <w:sz w:val="24"/>
         </w:rPr>
-        <w:t>6739.43 kcal /mol</w:t>
-      </w:r>
+        <w:t>6739.43 kcal /</w:t>
+      </w:r>
+      <w:proofErr w:type="spellStart"/>
+      <w:r>
+        <w:rPr>
+          <w:rFonts w:hint="eastAsia"/>
+          <w:sz w:val="24"/>
+        </w:rPr>
+        <w:t>mol</w:t>
+      </w:r>
+      <w:proofErr w:type="spellEnd"/>
       <w:r>
         <w:rPr>
           <w:rFonts w:hint="eastAsia"/>
@@ -3976,8 +4317,17 @@
           <w:rFonts w:hint="eastAsia"/>
           <w:sz w:val="24"/>
         </w:rPr>
-        <w:t>433.1 kcal/mol</w:t>
-      </w:r>
+        <w:t>433.1 kcal/</w:t>
+      </w:r>
+      <w:proofErr w:type="spellStart"/>
+      <w:r>
+        <w:rPr>
+          <w:rFonts w:hint="eastAsia"/>
+          <w:sz w:val="24"/>
+        </w:rPr>
+        <w:t>mol</w:t>
+      </w:r>
+      <w:proofErr w:type="spellEnd"/>
       <w:r>
         <w:rPr>
           <w:rFonts w:hint="eastAsia"/>
@@ -4078,8 +4428,17 @@
           <w:rFonts w:hint="eastAsia"/>
           <w:sz w:val="24"/>
         </w:rPr>
-        <w:t>77.2 kcal/mol</w:t>
-      </w:r>
+        <w:t>77.2 kcal/</w:t>
+      </w:r>
+      <w:proofErr w:type="spellStart"/>
+      <w:r>
+        <w:rPr>
+          <w:rFonts w:hint="eastAsia"/>
+          <w:sz w:val="24"/>
+        </w:rPr>
+        <w:t>mol</w:t>
+      </w:r>
+      <w:proofErr w:type="spellEnd"/>
       <w:r>
         <w:rPr>
           <w:rFonts w:hint="eastAsia"/>
@@ -4092,8 +4451,17 @@
           <w:rFonts w:hint="eastAsia"/>
           <w:sz w:val="24"/>
         </w:rPr>
-        <w:t>130.81 kcal/mol</w:t>
-      </w:r>
+        <w:t>130.81 kcal/</w:t>
+      </w:r>
+      <w:proofErr w:type="spellStart"/>
+      <w:r>
+        <w:rPr>
+          <w:rFonts w:hint="eastAsia"/>
+          <w:sz w:val="24"/>
+        </w:rPr>
+        <w:t>mol</w:t>
+      </w:r>
+      <w:proofErr w:type="spellEnd"/>
       <w:r>
         <w:rPr>
           <w:rFonts w:hint="eastAsia"/>
@@ -4106,8 +4474,17 @@
           <w:rFonts w:hint="eastAsia"/>
           <w:sz w:val="24"/>
         </w:rPr>
-        <w:t>103.37 kcal/mol</w:t>
-      </w:r>
+        <w:t>103.37 kcal/</w:t>
+      </w:r>
+      <w:proofErr w:type="spellStart"/>
+      <w:r>
+        <w:rPr>
+          <w:rFonts w:hint="eastAsia"/>
+          <w:sz w:val="24"/>
+        </w:rPr>
+        <w:t>mol</w:t>
+      </w:r>
+      <w:proofErr w:type="spellEnd"/>
       <w:r>
         <w:rPr>
           <w:rFonts w:hint="eastAsia"/>
@@ -4120,8 +4497,17 @@
           <w:rFonts w:hint="eastAsia"/>
           <w:sz w:val="24"/>
         </w:rPr>
-        <w:t>184.47 kcal/mol</w:t>
-      </w:r>
+        <w:t>184.47 kcal/</w:t>
+      </w:r>
+      <w:proofErr w:type="spellStart"/>
+      <w:r>
+        <w:rPr>
+          <w:rFonts w:hint="eastAsia"/>
+          <w:sz w:val="24"/>
+        </w:rPr>
+        <w:t>mol</w:t>
+      </w:r>
+      <w:proofErr w:type="spellEnd"/>
       <w:r>
         <w:rPr>
           <w:rFonts w:hint="eastAsia"/>
@@ -4292,7 +4678,6 @@
           <w:rFonts w:hint="eastAsia"/>
           <w:sz w:val="24"/>
         </w:rPr>
-        <w:lastRenderedPageBreak/>
         <w:t>由表</w:t>
       </w:r>
       <w:r>
@@ -4322,6 +4707,7 @@
         </w:rPr>
         <w:t>/</w:t>
       </w:r>
+      <w:proofErr w:type="spellStart"/>
       <w:r>
         <w:rPr>
           <w:rFonts w:hint="eastAsia"/>
@@ -4329,6 +4715,7 @@
         </w:rPr>
         <w:t>mol</w:t>
       </w:r>
+      <w:proofErr w:type="spellEnd"/>
       <w:r>
         <w:rPr>
           <w:rFonts w:hint="eastAsia"/>
@@ -4349,6 +4736,7 @@
         </w:rPr>
         <w:t>/</w:t>
       </w:r>
+      <w:proofErr w:type="spellStart"/>
       <w:r>
         <w:rPr>
           <w:rFonts w:hint="eastAsia"/>
@@ -4356,6 +4744,7 @@
         </w:rPr>
         <w:t>mol</w:t>
       </w:r>
+      <w:proofErr w:type="spellEnd"/>
       <w:r>
         <w:rPr>
           <w:rFonts w:hint="eastAsia"/>
@@ -4534,6 +4923,7 @@
         </w:rPr>
         <w:t>/</w:t>
       </w:r>
+      <w:proofErr w:type="spellStart"/>
       <w:r>
         <w:rPr>
           <w:rFonts w:hint="eastAsia"/>
@@ -4541,6 +4931,7 @@
         </w:rPr>
         <w:t>mol</w:t>
       </w:r>
+      <w:proofErr w:type="spellEnd"/>
       <w:r>
         <w:rPr>
           <w:rFonts w:hint="eastAsia"/>
@@ -4701,47 +5092,35 @@
                 <w:sz w:val="21"/>
                 <w:szCs w:val="21"/>
               </w:rPr>
-              <w:t>(kcal /mol)</w:t>
-            </w:r>
-          </w:p>
-        </w:tc>
-        <w:tc>
-          <w:tcPr>
-            <w:tcW w:w="1929" w:type="pct"/>
-            <w:gridSpan w:val="4"/>
-            <w:tcBorders>
-              <w:left w:val="nil"/>
-              <w:bottom w:val="nil"/>
-              <w:right w:val="nil"/>
-            </w:tcBorders>
-            <w:vAlign w:val="center"/>
-            <w:hideMark/>
-          </w:tcPr>
-          <w:p>
-            <w:pPr>
-              <w:jc w:val="center"/>
+              <w:t>(kcal /</w:t>
+            </w:r>
+            <w:proofErr w:type="spellStart"/>
+            <w:r>
               <w:rPr>
                 <w:rFonts w:eastAsiaTheme="minorEastAsia"/>
                 <w:sz w:val="21"/>
                 <w:szCs w:val="21"/>
               </w:rPr>
-            </w:pPr>
+              <w:t>mol</w:t>
+            </w:r>
+            <w:proofErr w:type="spellEnd"/>
             <w:r>
               <w:rPr>
                 <w:rFonts w:eastAsiaTheme="minorEastAsia"/>
                 <w:sz w:val="21"/>
                 <w:szCs w:val="21"/>
               </w:rPr>
-              <w:t>Valence Energy(kcal /mol)</w:t>
-            </w:r>
-          </w:p>
-        </w:tc>
-        <w:tc>
-          <w:tcPr>
-            <w:tcW w:w="1469" w:type="pct"/>
-            <w:gridSpan w:val="3"/>
-            <w:tcBorders>
-              <w:left w:val="nil"/>
+              <w:t>)</w:t>
+            </w:r>
+          </w:p>
+        </w:tc>
+        <w:tc>
+          <w:tcPr>
+            <w:tcW w:w="1929" w:type="pct"/>
+            <w:gridSpan w:val="4"/>
+            <w:tcBorders>
+              <w:left w:val="nil"/>
+              <w:bottom w:val="nil"/>
               <w:right w:val="nil"/>
             </w:tcBorders>
             <w:vAlign w:val="center"/>
@@ -4762,7 +5141,73 @@
                 <w:sz w:val="21"/>
                 <w:szCs w:val="21"/>
               </w:rPr>
-              <w:t>Non-bond Energy(kcal /mol)</w:t>
+              <w:t>Valence Energy(kcal /</w:t>
+            </w:r>
+            <w:proofErr w:type="spellStart"/>
+            <w:r>
+              <w:rPr>
+                <w:rFonts w:eastAsiaTheme="minorEastAsia"/>
+                <w:sz w:val="21"/>
+                <w:szCs w:val="21"/>
+              </w:rPr>
+              <w:t>mol</w:t>
+            </w:r>
+            <w:proofErr w:type="spellEnd"/>
+            <w:r>
+              <w:rPr>
+                <w:rFonts w:eastAsiaTheme="minorEastAsia"/>
+                <w:sz w:val="21"/>
+                <w:szCs w:val="21"/>
+              </w:rPr>
+              <w:t>)</w:t>
+            </w:r>
+          </w:p>
+        </w:tc>
+        <w:tc>
+          <w:tcPr>
+            <w:tcW w:w="1469" w:type="pct"/>
+            <w:gridSpan w:val="3"/>
+            <w:tcBorders>
+              <w:left w:val="nil"/>
+              <w:right w:val="nil"/>
+            </w:tcBorders>
+            <w:vAlign w:val="center"/>
+            <w:hideMark/>
+          </w:tcPr>
+          <w:p>
+            <w:pPr>
+              <w:jc w:val="center"/>
+              <w:rPr>
+                <w:rFonts w:eastAsiaTheme="minorEastAsia"/>
+                <w:sz w:val="21"/>
+                <w:szCs w:val="21"/>
+              </w:rPr>
+            </w:pPr>
+            <w:r>
+              <w:rPr>
+                <w:rFonts w:eastAsiaTheme="minorEastAsia"/>
+                <w:sz w:val="21"/>
+                <w:szCs w:val="21"/>
+              </w:rPr>
+              <w:t>Non-bond Energy(kcal /</w:t>
+            </w:r>
+            <w:proofErr w:type="spellStart"/>
+            <w:r>
+              <w:rPr>
+                <w:rFonts w:eastAsiaTheme="minorEastAsia"/>
+                <w:sz w:val="21"/>
+                <w:szCs w:val="21"/>
+              </w:rPr>
+              <w:t>mol</w:t>
+            </w:r>
+            <w:proofErr w:type="spellEnd"/>
+            <w:r>
+              <w:rPr>
+                <w:rFonts w:eastAsiaTheme="minorEastAsia"/>
+                <w:sz w:val="21"/>
+                <w:szCs w:val="21"/>
+              </w:rPr>
+              <w:t>)</w:t>
             </w:r>
           </w:p>
         </w:tc>
@@ -5967,7 +6412,15 @@
           <w:rFonts w:hint="eastAsia"/>
           <w:sz w:val="24"/>
         </w:rPr>
-        <w:t>对模型添加周期边界条件可以进行密度模拟，密度是煤的一个重要的物理性质，而煤大分子结构模型的密度是衡量所建模型是否合理的标准之一。</w:t>
+        <w:t>对模型添加周期边界条件可以进行密度模拟，密度是煤的一个重要的物理性</w:t>
+      </w:r>
+      <w:r>
+        <w:rPr>
+          <w:rFonts w:hint="eastAsia"/>
+          <w:sz w:val="24"/>
+        </w:rPr>
+        <w:lastRenderedPageBreak/>
+        <w:t>质，而煤大分子结构模型的密度是衡量所建模型是否合理的标准之一。</w:t>
       </w:r>
     </w:p>
     <w:p>
@@ -6109,7 +6562,6 @@
           <w:noProof/>
           <w:szCs w:val="21"/>
         </w:rPr>
-        <w:lastRenderedPageBreak/>
         <w:drawing>
           <wp:inline distT="0" distB="0" distL="0" distR="0" wp14:anchorId="66347626" wp14:editId="05A58931">
             <wp:extent cx="2374900" cy="2520950"/>
@@ -6128,7 +6580,7 @@
                     </pic:cNvPicPr>
                   </pic:nvPicPr>
                   <pic:blipFill>
-                    <a:blip r:embed="rId16">
+                    <a:blip r:embed="rId21">
                       <a:extLst>
                         <a:ext uri="{28A0092B-C50C-407E-A947-70E740481C1C}">
                           <a14:useLocalDpi xmlns:a14="http://schemas.microsoft.com/office/drawing/2010/main" val="0"/>
@@ -6814,7 +7266,7 @@
               </wp:inline>
             </w:drawing>
           </mc:Choice>
-          <mc:Fallback>
+          <mc:Fallback xmlns:w15="http://schemas.microsoft.com/office/word/2012/wordml">
             <w:pict>
               <v:group w14:anchorId="2EF1532A" id="画布 57" o:spid="_x0000_s1026" editas="canvas" style="width:225pt;height:273pt;mso-position-horizontal-relative:char;mso-position-vertical-relative:line" coordsize="28575,34671" o:gfxdata="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">
                 <v:shapetype id="_x0000_t75" coordsize="21600,21600" o:spt="75" o:preferrelative="t" path="m@4@5l@4@11@9@11@9@5xe" filled="f" stroked="f">
@@ -7086,6 +7538,7 @@
           <w:rFonts w:hint="eastAsia"/>
           <w:sz w:val="24"/>
         </w:rPr>
+        <w:lastRenderedPageBreak/>
         <w:t>图</w:t>
       </w:r>
       <w:r>
@@ -7194,7 +7647,6 @@
           <w:sz w:val="24"/>
           <w:szCs w:val="24"/>
         </w:rPr>
-        <w:lastRenderedPageBreak/>
         <w:drawing>
           <wp:inline distT="0" distB="0" distL="0" distR="0" wp14:anchorId="4AA6B47F" wp14:editId="7867558F">
             <wp:extent cx="4045231" cy="3931022"/>
@@ -7213,7 +7665,7 @@
                     </pic:cNvPicPr>
                   </pic:nvPicPr>
                   <pic:blipFill>
-                    <a:blip r:embed="rId17">
+                    <a:blip r:embed="rId22">
                       <a:extLst>
                         <a:ext uri="{28A0092B-C50C-407E-A947-70E740481C1C}">
                           <a14:useLocalDpi xmlns:a14="http://schemas.microsoft.com/office/drawing/2010/main" val="0"/>
@@ -7309,7 +7761,23 @@
           <w:rFonts w:hint="eastAsia"/>
           <w:szCs w:val="21"/>
         </w:rPr>
-        <w:t>Figure 5-7 Energy-optimization conformation of asphaltene model within periodic boundary condition</w:t>
+        <w:t xml:space="preserve">Figure 5-7 Energy-optimization conformation of </w:t>
+      </w:r>
+      <w:proofErr w:type="spellStart"/>
+      <w:r>
+        <w:rPr>
+          <w:rFonts w:hint="eastAsia"/>
+          <w:szCs w:val="21"/>
+        </w:rPr>
+        <w:t>asphaltene</w:t>
+      </w:r>
+      <w:proofErr w:type="spellEnd"/>
+      <w:r>
+        <w:rPr>
+          <w:rFonts w:hint="eastAsia"/>
+          <w:szCs w:val="21"/>
+        </w:rPr>
+        <w:t xml:space="preserve"> model within periodic boundary condition</w:t>
       </w:r>
     </w:p>
     <w:p>
@@ -7497,8 +7965,17 @@
                 <w:rFonts w:hint="eastAsia"/>
                 <w:szCs w:val="21"/>
               </w:rPr>
-              <w:t>kcal /mol</w:t>
-            </w:r>
+              <w:t>kcal /</w:t>
+            </w:r>
+            <w:proofErr w:type="spellStart"/>
+            <w:r>
+              <w:rPr>
+                <w:rFonts w:hint="eastAsia"/>
+                <w:szCs w:val="21"/>
+              </w:rPr>
+              <w:t>mol</w:t>
+            </w:r>
+            <w:proofErr w:type="spellEnd"/>
             <w:r>
               <w:rPr>
                 <w:rFonts w:hint="eastAsia"/>
@@ -7544,8 +8021,17 @@
                 <w:rFonts w:hint="eastAsia"/>
                 <w:szCs w:val="21"/>
               </w:rPr>
-              <w:t>kcal /mol</w:t>
-            </w:r>
+              <w:t>kcal /</w:t>
+            </w:r>
+            <w:proofErr w:type="spellStart"/>
+            <w:r>
+              <w:rPr>
+                <w:rFonts w:hint="eastAsia"/>
+                <w:szCs w:val="21"/>
+              </w:rPr>
+              <w:t>mol</w:t>
+            </w:r>
+            <w:proofErr w:type="spellEnd"/>
             <w:r>
               <w:rPr>
                 <w:rFonts w:hint="eastAsia"/>
@@ -7591,8 +8077,17 @@
                 <w:rFonts w:hint="eastAsia"/>
                 <w:szCs w:val="21"/>
               </w:rPr>
-              <w:t>kcal /mol</w:t>
-            </w:r>
+              <w:t>kcal /</w:t>
+            </w:r>
+            <w:proofErr w:type="spellStart"/>
+            <w:r>
+              <w:rPr>
+                <w:rFonts w:hint="eastAsia"/>
+                <w:szCs w:val="21"/>
+              </w:rPr>
+              <w:t>mol</w:t>
+            </w:r>
+            <w:proofErr w:type="spellEnd"/>
             <w:r>
               <w:rPr>
                 <w:rFonts w:hint="eastAsia"/>
@@ -8589,8 +9084,17 @@
           <w:rFonts w:hint="eastAsia"/>
           <w:sz w:val="24"/>
         </w:rPr>
-        <w:t>4.55 kcal/mol</w:t>
-      </w:r>
+        <w:t>4.55 kcal/</w:t>
+      </w:r>
+      <w:proofErr w:type="spellStart"/>
+      <w:r>
+        <w:rPr>
+          <w:rFonts w:hint="eastAsia"/>
+          <w:sz w:val="24"/>
+        </w:rPr>
+        <w:t>mol</w:t>
+      </w:r>
+      <w:proofErr w:type="spellEnd"/>
       <w:r>
         <w:rPr>
           <w:rFonts w:hint="eastAsia"/>
@@ -8603,14 +9107,31 @@
           <w:rFonts w:hint="eastAsia"/>
           <w:sz w:val="24"/>
         </w:rPr>
-        <w:t>12.47 kcal/mol</w:t>
-      </w:r>
-      <w:r>
-        <w:rPr>
-          <w:rFonts w:hint="eastAsia"/>
-          <w:sz w:val="24"/>
-        </w:rPr>
-        <w:t>，残煤分子中键反转能</w:t>
+        <w:t>12.47 kcal/</w:t>
+      </w:r>
+      <w:proofErr w:type="spellStart"/>
+      <w:r>
+        <w:rPr>
+          <w:rFonts w:hint="eastAsia"/>
+          <w:sz w:val="24"/>
+        </w:rPr>
+        <w:t>mol</w:t>
+      </w:r>
+      <w:proofErr w:type="spellEnd"/>
+      <w:r>
+        <w:rPr>
+          <w:rFonts w:hint="eastAsia"/>
+          <w:sz w:val="24"/>
+        </w:rPr>
+        <w:t>，残煤分子</w:t>
+      </w:r>
+      <w:r>
+        <w:rPr>
+          <w:rFonts w:hint="eastAsia"/>
+          <w:sz w:val="24"/>
+        </w:rPr>
+        <w:lastRenderedPageBreak/>
+        <w:t>中键反转能</w:t>
       </w:r>
       <w:r>
         <w:rPr>
@@ -8639,8 +9160,17 @@
           <w:rFonts w:hint="eastAsia"/>
           <w:sz w:val="24"/>
         </w:rPr>
-        <w:t>5.49 kcal/mol</w:t>
-      </w:r>
+        <w:t>5.49 kcal/</w:t>
+      </w:r>
+      <w:proofErr w:type="spellStart"/>
+      <w:r>
+        <w:rPr>
+          <w:rFonts w:hint="eastAsia"/>
+          <w:sz w:val="24"/>
+        </w:rPr>
+        <w:t>mol</w:t>
+      </w:r>
+      <w:proofErr w:type="spellEnd"/>
       <w:r>
         <w:rPr>
           <w:rFonts w:hint="eastAsia"/>
@@ -8653,8 +9183,17 @@
           <w:rFonts w:hint="eastAsia"/>
           <w:sz w:val="24"/>
         </w:rPr>
-        <w:t>18.83 kcal/mol</w:t>
-      </w:r>
+        <w:t>18.83 kcal/</w:t>
+      </w:r>
+      <w:proofErr w:type="spellStart"/>
+      <w:r>
+        <w:rPr>
+          <w:rFonts w:hint="eastAsia"/>
+          <w:sz w:val="24"/>
+        </w:rPr>
+        <w:t>mol</w:t>
+      </w:r>
+      <w:proofErr w:type="spellEnd"/>
       <w:r>
         <w:rPr>
           <w:rFonts w:hint="eastAsia"/>
@@ -8746,15 +9285,7 @@
           <w:rFonts w:hint="eastAsia"/>
           <w:sz w:val="24"/>
         </w:rPr>
-        <w:t>的增加表明在周期边界条件下受到周围分子的制约，结构模型变得更加紧凑，立体感相比无边界条件增强，桥键和脂</w:t>
-      </w:r>
-      <w:r>
-        <w:rPr>
-          <w:rFonts w:hint="eastAsia"/>
-          <w:sz w:val="24"/>
-        </w:rPr>
-        <w:lastRenderedPageBreak/>
-        <w:t>肪烃的弯曲、扭转程度增大，芳香层片之间空隙变小。</w:t>
+        <w:t>的增加表明在周期边界条件下受到周围分子的制约，结构模型变得更加紧凑，立体感相比无边界条件增强，桥键和脂肪烃的弯曲、扭转程度增大，芳香层片之间空隙变小。</w:t>
       </w:r>
     </w:p>
     <w:p>
@@ -8817,10 +9348,10 @@
       </w:pPr>
       <w:r>
         <w:object w:dxaOrig="6121" w:dyaOrig="4418">
-          <v:shape id="_x0000_i1025" type="#_x0000_t75" style="width:333pt;height:239.25pt" o:ole="">
-            <v:imagedata r:id="rId18" o:title=""/>
+          <v:shape id="_x0000_i1025" type="#_x0000_t75" style="width:333.1pt;height:239.15pt" o:ole="">
+            <v:imagedata r:id="rId23" o:title=""/>
           </v:shape>
-          <o:OLEObject Type="Embed" ProgID="Origin50.Graph" ShapeID="_x0000_i1025" DrawAspect="Content" ObjectID="_1612795172" r:id="rId19"/>
+          <o:OLEObject Type="Embed" ProgID="Origin50.Graph" ShapeID="_x0000_i1025" DrawAspect="Content" ObjectID="_1613289351" r:id="rId24"/>
         </w:object>
       </w:r>
     </w:p>
@@ -9266,7 +9797,15 @@
           <w:rFonts w:hint="eastAsia"/>
           <w:sz w:val="24"/>
         </w:rPr>
-        <w:t>）试验过程中没有对原煤进行脱灰处理，原煤经过抽提后，残煤中的矿物质相对含量增加，而模型构建的是煤中的有机质部分并不包含矿物质</w:t>
+        <w:t>）试验过程中没有对原煤进行脱灰处理，原煤经过抽提后，残煤中的矿物质相对含量增加，</w:t>
+      </w:r>
+      <w:r>
+        <w:rPr>
+          <w:rFonts w:hint="eastAsia"/>
+          <w:sz w:val="24"/>
+        </w:rPr>
+        <w:lastRenderedPageBreak/>
+        <w:t>而模型构建的是煤中的有机质部分并不包含矿物质</w:t>
       </w:r>
       <w:r>
         <w:rPr>
@@ -9342,7 +9881,6 @@
           <w:rFonts w:hint="eastAsia"/>
           <w:sz w:val="24"/>
         </w:rPr>
-        <w:lastRenderedPageBreak/>
         <w:t>分子力学和分子动力学不能计算每个原子的性质和参数，只能对整个大分子体系进行能量分析，而量子力学的优势就在于可以对体系中的微观粒子性质进行计算。本文采用半经验法（</w:t>
       </w:r>
       <w:r>
@@ -9604,7 +10142,7 @@
                     </pic:cNvPicPr>
                   </pic:nvPicPr>
                   <pic:blipFill>
-                    <a:blip r:embed="rId20">
+                    <a:blip r:embed="rId25">
                       <a:extLst>
                         <a:ext uri="{28A0092B-C50C-407E-A947-70E740481C1C}">
                           <a14:useLocalDpi xmlns:a14="http://schemas.microsoft.com/office/drawing/2010/main" val="0"/>
@@ -9659,7 +10197,7 @@
                     </pic:cNvPicPr>
                   </pic:nvPicPr>
                   <pic:blipFill>
-                    <a:blip r:embed="rId21">
+                    <a:blip r:embed="rId26">
                       <a:extLst>
                         <a:ext uri="{28A0092B-C50C-407E-A947-70E740481C1C}">
                           <a14:useLocalDpi xmlns:a14="http://schemas.microsoft.com/office/drawing/2010/main" val="0"/>
@@ -9709,6 +10247,7 @@
           <w:noProof/>
           <w:szCs w:val="21"/>
         </w:rPr>
+        <w:lastRenderedPageBreak/>
         <w:drawing>
           <wp:inline distT="0" distB="0" distL="0" distR="0" wp14:anchorId="03075AFF" wp14:editId="4C3AA554">
             <wp:extent cx="2413000" cy="2476500"/>
@@ -9727,7 +10266,7 @@
                     </pic:cNvPicPr>
                   </pic:nvPicPr>
                   <pic:blipFill>
-                    <a:blip r:embed="rId22">
+                    <a:blip r:embed="rId27">
                       <a:extLst>
                         <a:ext uri="{28A0092B-C50C-407E-A947-70E740481C1C}">
                           <a14:useLocalDpi xmlns:a14="http://schemas.microsoft.com/office/drawing/2010/main" val="0"/>
@@ -9782,7 +10321,7 @@
                     </pic:cNvPicPr>
                   </pic:nvPicPr>
                   <pic:blipFill>
-                    <a:blip r:embed="rId23">
+                    <a:blip r:embed="rId28">
                       <a:extLst>
                         <a:ext uri="{28A0092B-C50C-407E-A947-70E740481C1C}">
                           <a14:useLocalDpi xmlns:a14="http://schemas.microsoft.com/office/drawing/2010/main" val="0"/>
@@ -9896,7 +10435,6 @@
           <w:rFonts w:hint="eastAsia"/>
           <w:sz w:val="24"/>
         </w:rPr>
-        <w:lastRenderedPageBreak/>
         <w:t>键长是指构成化学键的两个原子之间的距离，同种元素的两个原子构成的化学键，键长越短，其键能越大，化学键越难被破坏，性质越稳定；键长越长，键能越小，化学性质越活跃</w:t>
       </w:r>
       <w:r>
@@ -9999,7 +10537,7 @@
                     </pic:cNvPicPr>
                   </pic:nvPicPr>
                   <pic:blipFill>
-                    <a:blip r:embed="rId24">
+                    <a:blip r:embed="rId29">
                       <a:extLst>
                         <a:ext uri="{28A0092B-C50C-407E-A947-70E740481C1C}">
                           <a14:useLocalDpi xmlns:a14="http://schemas.microsoft.com/office/drawing/2010/main" val="0"/>
@@ -10099,6 +10637,7 @@
           <w:rFonts w:hint="eastAsia"/>
           <w:sz w:val="24"/>
         </w:rPr>
+        <w:lastRenderedPageBreak/>
         <w:t>对沥青分子中各个碳原子之间的键长和键级进行了统计分析，结果见表</w:t>
       </w:r>
       <w:r>
@@ -13524,7 +14063,6 @@
                 <w:color w:val="000000"/>
                 <w:sz w:val="22"/>
               </w:rPr>
-              <w:lastRenderedPageBreak/>
               <w:t>C11-C12</w:t>
             </w:r>
           </w:p>
@@ -20356,6 +20894,7 @@
                 <w:color w:val="000000"/>
                 <w:sz w:val="22"/>
               </w:rPr>
+              <w:lastRenderedPageBreak/>
               <w:t>C36-C35</w:t>
             </w:r>
           </w:p>
@@ -23685,7 +24224,6 @@
                 <w:color w:val="000000"/>
                 <w:sz w:val="22"/>
               </w:rPr>
-              <w:lastRenderedPageBreak/>
               <w:t>C2-C1</w:t>
             </w:r>
           </w:p>
@@ -30517,6 +31055,7 @@
                 <w:color w:val="000000"/>
                 <w:sz w:val="22"/>
               </w:rPr>
+              <w:lastRenderedPageBreak/>
               <w:t>C28-C25</w:t>
             </w:r>
           </w:p>
@@ -34818,7 +35357,6 @@
                 <w:color w:val="000000"/>
                 <w:sz w:val="22"/>
               </w:rPr>
-              <w:lastRenderedPageBreak/>
               <w:t>C40-C39</w:t>
             </w:r>
           </w:p>
@@ -37311,7 +37849,15 @@
           <w:rFonts w:hint="eastAsia"/>
           <w:sz w:val="24"/>
         </w:rPr>
-        <w:t>与吡啶环相连的甲基键</w:t>
+        <w:t>与吡啶环相</w:t>
+      </w:r>
+      <w:r>
+        <w:rPr>
+          <w:rFonts w:hint="eastAsia"/>
+          <w:sz w:val="24"/>
+        </w:rPr>
+        <w:lastRenderedPageBreak/>
+        <w:t>连的甲基键</w:t>
       </w:r>
       <w:r>
         <w:rPr>
@@ -38731,15 +39277,7 @@
           <w:rFonts w:hint="eastAsia"/>
           <w:sz w:val="24"/>
         </w:rPr>
-        <w:t>为脂肪烃中共轭结构</w:t>
-      </w:r>
-      <w:r>
-        <w:rPr>
-          <w:rFonts w:hint="eastAsia"/>
-          <w:sz w:val="24"/>
-        </w:rPr>
-        <w:lastRenderedPageBreak/>
-        <w:t>的碳原子与氧原子形成的</w:t>
+        <w:t>为脂肪烃中共轭结构的碳原子与氧原子形成的</w:t>
       </w:r>
       <w:r>
         <w:rPr>
@@ -39282,7 +39820,15 @@
           <w:rFonts w:hint="eastAsia"/>
           <w:sz w:val="24"/>
         </w:rPr>
-        <w:t>1.35 Å</w:t>
+        <w:t xml:space="preserve">1.35 </w:t>
+      </w:r>
+      <w:r>
+        <w:rPr>
+          <w:rFonts w:hint="eastAsia"/>
+          <w:sz w:val="24"/>
+        </w:rPr>
+        <w:lastRenderedPageBreak/>
+        <w:t>Å</w:t>
       </w:r>
       <w:r>
         <w:rPr>
@@ -39757,7 +40303,6 @@
           <w:rFonts w:hint="eastAsia"/>
           <w:sz w:val="24"/>
         </w:rPr>
-        <w:lastRenderedPageBreak/>
         <w:t>C200-C201</w:t>
       </w:r>
       <w:r>
@@ -40429,7 +40974,15 @@
           <w:rFonts w:hint="eastAsia"/>
           <w:sz w:val="24"/>
         </w:rPr>
-        <w:t>化学键的强弱影响因素不仅包括键长和键级，还包括分子体系中电荷布局数，电荷布居数可以揭示化学键的本质，预测分子中不同原子的化学活性，残煤和沥青质模型电荷分布详见表</w:t>
+        <w:t>化学键的强弱影响因素不仅包括键长和键级，还包括分子体系中电荷布局数，</w:t>
+      </w:r>
+      <w:r>
+        <w:rPr>
+          <w:rFonts w:hint="eastAsia"/>
+          <w:sz w:val="24"/>
+        </w:rPr>
+        <w:lastRenderedPageBreak/>
+        <w:t>电荷布居数可以揭示化学键的本质，预测分子中不同原子的化学活性，残煤和沥青质模型电荷分布详见表</w:t>
       </w:r>
       <w:r>
         <w:rPr>
@@ -44214,7 +44767,6 @@
                 <w:color w:val="000000"/>
                 <w:sz w:val="22"/>
               </w:rPr>
-              <w:lastRenderedPageBreak/>
               <w:t>10</w:t>
             </w:r>
           </w:p>
@@ -54687,6 +55239,7 @@
                 <w:color w:val="000000"/>
                 <w:sz w:val="22"/>
               </w:rPr>
+              <w:lastRenderedPageBreak/>
               <w:t>38</w:t>
             </w:r>
           </w:p>
@@ -58021,15 +58574,7 @@
           <w:rFonts w:hint="eastAsia"/>
           <w:sz w:val="24"/>
         </w:rPr>
-        <w:t>原子对周围碳原子电荷布局数影响较大，氧原子的电负性大于碳原子，</w:t>
-      </w:r>
-      <w:r>
-        <w:rPr>
-          <w:rFonts w:hint="eastAsia"/>
-          <w:sz w:val="24"/>
-        </w:rPr>
-        <w:lastRenderedPageBreak/>
-        <w:t>与氧原子相连的碳原子电荷向氧原子转移，表现在与羰基氧原子相连的脂肪碳原子和酚羟基碳原子相连的芳香碳原子均带有正电荷。</w:t>
+        <w:t>原子对周围碳原子电荷布局数影响较大，氧原子的电负性大于碳原子，与氧原子相连的碳原子电荷向氧原子转移，表现在与羰基氧原子相连的脂肪碳原子和酚羟基碳原子相连的芳香碳原子均带有正电荷。</w:t>
       </w:r>
     </w:p>
     <w:p>
@@ -58078,7 +58623,7 @@
 </file>
 
 <file path=word/endnotes.xml><?xml version="1.0" encoding="utf-8"?>
-<w:endnotes xmlns:wpc="http://schemas.microsoft.com/office/word/2010/wordprocessingCanvas" xmlns:mc="http://schemas.openxmlformats.org/markup-compatibility/2006" xmlns:o="urn:schemas-microsoft-com:office:office" xmlns:r="http://schemas.openxmlformats.org/officeDocument/2006/relationships" xmlns:m="http://schemas.openxmlformats.org/officeDocument/2006/math" xmlns:v="urn:schemas-microsoft-com:vml" xmlns:wp14="http://schemas.microsoft.com/office/word/2010/wordprocessingDrawing" xmlns:wp="http://schemas.openxmlformats.org/drawingml/2006/wordprocessingDrawing" xmlns:w10="urn:schemas-microsoft-com:office:word" xmlns:w="http://schemas.openxmlformats.org/wordprocessingml/2006/main" xmlns:w14="http://schemas.microsoft.com/office/word/2010/wordml" xmlns:w15="http://schemas.microsoft.com/office/word/2012/wordml" xmlns:wpg="http://schemas.microsoft.com/office/word/2010/wordprocessingGroup" xmlns:wpi="http://schemas.microsoft.com/office/word/2010/wordprocessingInk" xmlns:wne="http://schemas.microsoft.com/office/word/2006/wordml" xmlns:wps="http://schemas.microsoft.com/office/word/2010/wordprocessingShape" mc:Ignorable="w14 w15 wp14">
+<w:endnotes xmlns:wpc="http://schemas.microsoft.com/office/word/2010/wordprocessingCanvas" xmlns:mc="http://schemas.openxmlformats.org/markup-compatibility/2006" xmlns:o="urn:schemas-microsoft-com:office:office" xmlns:r="http://schemas.openxmlformats.org/officeDocument/2006/relationships" xmlns:m="http://schemas.openxmlformats.org/officeDocument/2006/math" xmlns:v="urn:schemas-microsoft-com:vml" xmlns:wp14="http://schemas.microsoft.com/office/word/2010/wordprocessingDrawing" xmlns:wp="http://schemas.openxmlformats.org/drawingml/2006/wordprocessingDrawing" xmlns:w10="urn:schemas-microsoft-com:office:word" xmlns:w="http://schemas.openxmlformats.org/wordprocessingml/2006/main" xmlns:w14="http://schemas.microsoft.com/office/word/2010/wordml" xmlns:wpg="http://schemas.microsoft.com/office/word/2010/wordprocessingGroup" xmlns:wpi="http://schemas.microsoft.com/office/word/2010/wordprocessingInk" xmlns:wne="http://schemas.microsoft.com/office/word/2006/wordml" xmlns:wps="http://schemas.microsoft.com/office/word/2010/wordprocessingShape" mc:Ignorable="w14 wp14">
   <w:endnote w:type="separator" w:id="-1">
     <w:p>
       <w:r>
@@ -58097,7 +58642,7 @@
 </file>
 
 <file path=word/footnotes.xml><?xml version="1.0" encoding="utf-8"?>
-<w:footnotes xmlns:wpc="http://schemas.microsoft.com/office/word/2010/wordprocessingCanvas" xmlns:mc="http://schemas.openxmlformats.org/markup-compatibility/2006" xmlns:o="urn:schemas-microsoft-com:office:office" xmlns:r="http://schemas.openxmlformats.org/officeDocument/2006/relationships" xmlns:m="http://schemas.openxmlformats.org/officeDocument/2006/math" xmlns:v="urn:schemas-microsoft-com:vml" xmlns:wp14="http://schemas.microsoft.com/office/word/2010/wordprocessingDrawing" xmlns:wp="http://schemas.openxmlformats.org/drawingml/2006/wordprocessingDrawing" xmlns:w10="urn:schemas-microsoft-com:office:word" xmlns:w="http://schemas.openxmlformats.org/wordprocessingml/2006/main" xmlns:w14="http://schemas.microsoft.com/office/word/2010/wordml" xmlns:w15="http://schemas.microsoft.com/office/word/2012/wordml" xmlns:wpg="http://schemas.microsoft.com/office/word/2010/wordprocessingGroup" xmlns:wpi="http://schemas.microsoft.com/office/word/2010/wordprocessingInk" xmlns:wne="http://schemas.microsoft.com/office/word/2006/wordml" xmlns:wps="http://schemas.microsoft.com/office/word/2010/wordprocessingShape" mc:Ignorable="w14 w15 wp14">
+<w:footnotes xmlns:wpc="http://schemas.microsoft.com/office/word/2010/wordprocessingCanvas" xmlns:mc="http://schemas.openxmlformats.org/markup-compatibility/2006" xmlns:o="urn:schemas-microsoft-com:office:office" xmlns:r="http://schemas.openxmlformats.org/officeDocument/2006/relationships" xmlns:m="http://schemas.openxmlformats.org/officeDocument/2006/math" xmlns:v="urn:schemas-microsoft-com:vml" xmlns:wp14="http://schemas.microsoft.com/office/word/2010/wordprocessingDrawing" xmlns:wp="http://schemas.openxmlformats.org/drawingml/2006/wordprocessingDrawing" xmlns:w10="urn:schemas-microsoft-com:office:word" xmlns:w="http://schemas.openxmlformats.org/wordprocessingml/2006/main" xmlns:w14="http://schemas.microsoft.com/office/word/2010/wordml" xmlns:wpg="http://schemas.microsoft.com/office/word/2010/wordprocessingGroup" xmlns:wpi="http://schemas.microsoft.com/office/word/2010/wordprocessingInk" xmlns:wne="http://schemas.microsoft.com/office/word/2006/wordml" xmlns:wps="http://schemas.microsoft.com/office/word/2010/wordprocessingShape" mc:Ignorable="w14 wp14">
   <w:footnote w:type="separator" w:id="-1">
     <w:p>
       <w:r>
@@ -58116,8 +58661,8 @@
 </file>
 
 <file path=word/numbering.xml><?xml version="1.0" encoding="utf-8"?>
-<w:numbering xmlns:wpc="http://schemas.microsoft.com/office/word/2010/wordprocessingCanvas" xmlns:mc="http://schemas.openxmlformats.org/markup-compatibility/2006" xmlns:o="urn:schemas-microsoft-com:office:office" xmlns:r="http://schemas.openxmlformats.org/officeDocument/2006/relationships" xmlns:m="http://schemas.openxmlformats.org/officeDocument/2006/math" xmlns:v="urn:schemas-microsoft-com:vml" xmlns:wp14="http://schemas.microsoft.com/office/word/2010/wordprocessingDrawing" xmlns:wp="http://schemas.openxmlformats.org/drawingml/2006/wordprocessingDrawing" xmlns:w10="urn:schemas-microsoft-com:office:word" xmlns:w="http://schemas.openxmlformats.org/wordprocessingml/2006/main" xmlns:w14="http://schemas.microsoft.com/office/word/2010/wordml" xmlns:w15="http://schemas.microsoft.com/office/word/2012/wordml" xmlns:wpg="http://schemas.microsoft.com/office/word/2010/wordprocessingGroup" xmlns:wpi="http://schemas.microsoft.com/office/word/2010/wordprocessingInk" xmlns:wne="http://schemas.microsoft.com/office/word/2006/wordml" xmlns:wps="http://schemas.microsoft.com/office/word/2010/wordprocessingShape" mc:Ignorable="w14 w15 wp14">
-  <w:abstractNum w:abstractNumId="0" w15:restartNumberingAfterBreak="0">
+<w:numbering xmlns:wpc="http://schemas.microsoft.com/office/word/2010/wordprocessingCanvas" xmlns:mc="http://schemas.openxmlformats.org/markup-compatibility/2006" xmlns:o="urn:schemas-microsoft-com:office:office" xmlns:r="http://schemas.openxmlformats.org/officeDocument/2006/relationships" xmlns:m="http://schemas.openxmlformats.org/officeDocument/2006/math" xmlns:v="urn:schemas-microsoft-com:vml" xmlns:wp14="http://schemas.microsoft.com/office/word/2010/wordprocessingDrawing" xmlns:wp="http://schemas.openxmlformats.org/drawingml/2006/wordprocessingDrawing" xmlns:w10="urn:schemas-microsoft-com:office:word" xmlns:w="http://schemas.openxmlformats.org/wordprocessingml/2006/main" xmlns:w14="http://schemas.microsoft.com/office/word/2010/wordml" xmlns:wpg="http://schemas.microsoft.com/office/word/2010/wordprocessingGroup" xmlns:wpi="http://schemas.microsoft.com/office/word/2010/wordprocessingInk" xmlns:wne="http://schemas.microsoft.com/office/word/2006/wordml" xmlns:wps="http://schemas.microsoft.com/office/word/2010/wordprocessingShape" mc:Ignorable="w14 wp14">
+  <w:abstractNum w:abstractNumId="0">
     <w:nsid w:val="67D35205"/>
     <w:multiLevelType w:val="hybridMultilevel"/>
     <w:tmpl w:val="EA70928C"/>
@@ -58213,7 +58758,7 @@
 </file>
 
 <file path=word/styles.xml><?xml version="1.0" encoding="utf-8"?>
-<w:styles xmlns:mc="http://schemas.openxmlformats.org/markup-compatibility/2006" xmlns:r="http://schemas.openxmlformats.org/officeDocument/2006/relationships" xmlns:w="http://schemas.openxmlformats.org/wordprocessingml/2006/main" xmlns:w14="http://schemas.microsoft.com/office/word/2010/wordml" xmlns:w15="http://schemas.microsoft.com/office/word/2012/wordml" mc:Ignorable="w14 w15">
+<w:styles xmlns:mc="http://schemas.openxmlformats.org/markup-compatibility/2006" xmlns:r="http://schemas.openxmlformats.org/officeDocument/2006/relationships" xmlns:w="http://schemas.openxmlformats.org/wordprocessingml/2006/main" xmlns:w14="http://schemas.microsoft.com/office/word/2010/wordml" mc:Ignorable="w14">
   <w:docDefaults>
     <w:rPrDefault>
       <w:rPr>
@@ -58226,378 +58771,149 @@
     </w:rPrDefault>
     <w:pPrDefault/>
   </w:docDefaults>
-  <w:latentStyles w:defLockedState="0" w:defUIPriority="99" w:defSemiHidden="0" w:defUnhideWhenUsed="0" w:defQFormat="0" w:count="371">
-    <w:lsdException w:name="Normal" w:uiPriority="0" w:qFormat="1"/>
-    <w:lsdException w:name="heading 1" w:uiPriority="0" w:qFormat="1"/>
-    <w:lsdException w:name="heading 2" w:semiHidden="1" w:uiPriority="0" w:unhideWhenUsed="1" w:qFormat="1"/>
-    <w:lsdException w:name="heading 3" w:semiHidden="1" w:uiPriority="0" w:unhideWhenUsed="1" w:qFormat="1"/>
-    <w:lsdException w:name="heading 4" w:semiHidden="1" w:uiPriority="9" w:unhideWhenUsed="1" w:qFormat="1"/>
-    <w:lsdException w:name="heading 5" w:semiHidden="1" w:uiPriority="9" w:unhideWhenUsed="1" w:qFormat="1"/>
-    <w:lsdException w:name="heading 6" w:semiHidden="1" w:uiPriority="9" w:unhideWhenUsed="1" w:qFormat="1"/>
-    <w:lsdException w:name="heading 7" w:semiHidden="1" w:uiPriority="9" w:unhideWhenUsed="1" w:qFormat="1"/>
-    <w:lsdException w:name="heading 8" w:semiHidden="1" w:uiPriority="9" w:unhideWhenUsed="1" w:qFormat="1"/>
-    <w:lsdException w:name="heading 9" w:semiHidden="1" w:uiPriority="9" w:unhideWhenUsed="1" w:qFormat="1"/>
-    <w:lsdException w:name="index 1" w:semiHidden="1" w:unhideWhenUsed="1"/>
-    <w:lsdException w:name="index 2" w:semiHidden="1" w:unhideWhenUsed="1"/>
-    <w:lsdException w:name="index 3" w:semiHidden="1" w:unhideWhenUsed="1"/>
-    <w:lsdException w:name="index 4" w:semiHidden="1" w:unhideWhenUsed="1"/>
-    <w:lsdException w:name="index 5" w:semiHidden="1" w:unhideWhenUsed="1"/>
-    <w:lsdException w:name="index 6" w:semiHidden="1" w:unhideWhenUsed="1"/>
-    <w:lsdException w:name="index 7" w:semiHidden="1" w:unhideWhenUsed="1"/>
-    <w:lsdException w:name="index 8" w:semiHidden="1" w:unhideWhenUsed="1"/>
-    <w:lsdException w:name="index 9" w:semiHidden="1" w:unhideWhenUsed="1"/>
-    <w:lsdException w:name="toc 1" w:semiHidden="1" w:uiPriority="39" w:unhideWhenUsed="1"/>
-    <w:lsdException w:name="toc 2" w:semiHidden="1" w:uiPriority="39" w:unhideWhenUsed="1"/>
-    <w:lsdException w:name="toc 3" w:semiHidden="1" w:uiPriority="39" w:unhideWhenUsed="1"/>
-    <w:lsdException w:name="toc 4" w:semiHidden="1" w:uiPriority="39" w:unhideWhenUsed="1"/>
-    <w:lsdException w:name="toc 5" w:semiHidden="1" w:uiPriority="39" w:unhideWhenUsed="1"/>
-    <w:lsdException w:name="toc 6" w:semiHidden="1" w:uiPriority="39" w:unhideWhenUsed="1"/>
-    <w:lsdException w:name="toc 7" w:semiHidden="1" w:uiPriority="39" w:unhideWhenUsed="1"/>
-    <w:lsdException w:name="toc 8" w:semiHidden="1" w:uiPriority="39" w:unhideWhenUsed="1"/>
-    <w:lsdException w:name="toc 9" w:semiHidden="1" w:uiPriority="39" w:unhideWhenUsed="1"/>
-    <w:lsdException w:name="Normal Indent" w:semiHidden="1" w:unhideWhenUsed="1"/>
-    <w:lsdException w:name="footnote text" w:semiHidden="1" w:unhideWhenUsed="1"/>
-    <w:lsdException w:name="annotation text" w:semiHidden="1" w:unhideWhenUsed="1"/>
-    <w:lsdException w:name="header" w:semiHidden="1" w:uiPriority="0" w:unhideWhenUsed="1"/>
-    <w:lsdException w:name="footer" w:semiHidden="1" w:uiPriority="0" w:unhideWhenUsed="1"/>
-    <w:lsdException w:name="index heading" w:semiHidden="1" w:unhideWhenUsed="1"/>
-    <w:lsdException w:name="caption" w:semiHidden="1" w:uiPriority="35" w:unhideWhenUsed="1" w:qFormat="1"/>
-    <w:lsdException w:name="table of figures" w:semiHidden="1" w:unhideWhenUsed="1"/>
-    <w:lsdException w:name="envelope address" w:semiHidden="1" w:unhideWhenUsed="1"/>
-    <w:lsdException w:name="envelope return" w:semiHidden="1" w:unhideWhenUsed="1"/>
-    <w:lsdException w:name="footnote reference" w:semiHidden="1" w:unhideWhenUsed="1"/>
-    <w:lsdException w:name="annotation reference" w:semiHidden="1" w:unhideWhenUsed="1"/>
-    <w:lsdException w:name="line number" w:semiHidden="1" w:unhideWhenUsed="1"/>
-    <w:lsdException w:name="page number" w:semiHidden="1" w:uiPriority="0" w:unhideWhenUsed="1"/>
-    <w:lsdException w:name="endnote reference" w:semiHidden="1" w:unhideWhenUsed="1"/>
-    <w:lsdException w:name="endnote text" w:semiHidden="1" w:unhideWhenUsed="1"/>
-    <w:lsdException w:name="table of authorities" w:semiHidden="1" w:unhideWhenUsed="1"/>
-    <w:lsdException w:name="macro" w:semiHidden="1" w:unhideWhenUsed="1"/>
-    <w:lsdException w:name="toa heading" w:semiHidden="1" w:unhideWhenUsed="1"/>
-    <w:lsdException w:name="List" w:semiHidden="1" w:unhideWhenUsed="1"/>
-    <w:lsdException w:name="List Bullet" w:semiHidden="1" w:unhideWhenUsed="1"/>
-    <w:lsdException w:name="List Number" w:semiHidden="1" w:unhideWhenUsed="1"/>
-    <w:lsdException w:name="List 2" w:semiHidden="1" w:unhideWhenUsed="1"/>
-    <w:lsdException w:name="List 3" w:semiHidden="1" w:unhideWhenUsed="1"/>
-    <w:lsdException w:name="List 4" w:semiHidden="1" w:unhideWhenUsed="1"/>
-    <w:lsdException w:name="List 5" w:semiHidden="1" w:unhideWhenUsed="1"/>
-    <w:lsdException w:name="List Bullet 2" w:semiHidden="1" w:unhideWhenUsed="1"/>
-    <w:lsdException w:name="List Bullet 3" w:semiHidden="1" w:unhideWhenUsed="1"/>
-    <w:lsdException w:name="List Bullet 4" w:semiHidden="1" w:unhideWhenUsed="1"/>
-    <w:lsdException w:name="List Bullet 5" w:semiHidden="1" w:unhideWhenUsed="1"/>
-    <w:lsdException w:name="List Number 2" w:semiHidden="1" w:unhideWhenUsed="1"/>
-    <w:lsdException w:name="List Number 3" w:semiHidden="1" w:unhideWhenUsed="1"/>
-    <w:lsdException w:name="List Number 4" w:semiHidden="1" w:unhideWhenUsed="1"/>
-    <w:lsdException w:name="List Number 5" w:semiHidden="1" w:unhideWhenUsed="1"/>
-    <w:lsdException w:name="Title" w:uiPriority="0" w:qFormat="1"/>
-    <w:lsdException w:name="Closing" w:semiHidden="1" w:unhideWhenUsed="1"/>
-    <w:lsdException w:name="Signature" w:semiHidden="1" w:unhideWhenUsed="1"/>
-    <w:lsdException w:name="Default Paragraph Font" w:semiHidden="1" w:uiPriority="1" w:unhideWhenUsed="1"/>
-    <w:lsdException w:name="Body Text" w:semiHidden="1" w:unhideWhenUsed="1"/>
-    <w:lsdException w:name="Body Text Indent" w:semiHidden="1" w:unhideWhenUsed="1"/>
-    <w:lsdException w:name="List Continue" w:semiHidden="1" w:unhideWhenUsed="1"/>
-    <w:lsdException w:name="List Continue 2" w:semiHidden="1" w:unhideWhenUsed="1"/>
-    <w:lsdException w:name="List Continue 3" w:semiHidden="1" w:unhideWhenUsed="1"/>
-    <w:lsdException w:name="List Continue 4" w:semiHidden="1" w:unhideWhenUsed="1"/>
-    <w:lsdException w:name="List Continue 5" w:semiHidden="1" w:unhideWhenUsed="1"/>
-    <w:lsdException w:name="Message Header" w:semiHidden="1" w:unhideWhenUsed="1"/>
-    <w:lsdException w:name="Subtitle" w:uiPriority="11" w:qFormat="1"/>
-    <w:lsdException w:name="Salutation" w:semiHidden="1" w:unhideWhenUsed="1"/>
-    <w:lsdException w:name="Date" w:semiHidden="1" w:unhideWhenUsed="1"/>
-    <w:lsdException w:name="Body Text First Indent" w:semiHidden="1" w:unhideWhenUsed="1"/>
-    <w:lsdException w:name="Body Text First Indent 2" w:semiHidden="1" w:unhideWhenUsed="1"/>
-    <w:lsdException w:name="Note Heading" w:semiHidden="1" w:unhideWhenUsed="1"/>
-    <w:lsdException w:name="Body Text 2" w:semiHidden="1" w:unhideWhenUsed="1"/>
-    <w:lsdException w:name="Body Text 3" w:semiHidden="1" w:unhideWhenUsed="1"/>
-    <w:lsdException w:name="Body Text Indent 2" w:semiHidden="1" w:unhideWhenUsed="1"/>
-    <w:lsdException w:name="Body Text Indent 3" w:semiHidden="1" w:unhideWhenUsed="1"/>
-    <w:lsdException w:name="Block Text" w:semiHidden="1" w:unhideWhenUsed="1"/>
-    <w:lsdException w:name="Hyperlink" w:semiHidden="1" w:unhideWhenUsed="1"/>
-    <w:lsdException w:name="FollowedHyperlink" w:semiHidden="1" w:unhideWhenUsed="1"/>
-    <w:lsdException w:name="Strong" w:uiPriority="22" w:qFormat="1"/>
-    <w:lsdException w:name="Emphasis" w:uiPriority="20" w:qFormat="1"/>
-    <w:lsdException w:name="Document Map" w:semiHidden="1" w:uiPriority="0" w:unhideWhenUsed="1"/>
-    <w:lsdException w:name="Plain Text" w:semiHidden="1" w:unhideWhenUsed="1"/>
-    <w:lsdException w:name="E-mail Signature" w:semiHidden="1" w:unhideWhenUsed="1"/>
-    <w:lsdException w:name="HTML Top of Form" w:semiHidden="1" w:unhideWhenUsed="1"/>
-    <w:lsdException w:name="HTML Bottom of Form" w:semiHidden="1" w:unhideWhenUsed="1"/>
-    <w:lsdException w:name="Normal (Web)" w:semiHidden="1" w:unhideWhenUsed="1"/>
-    <w:lsdException w:name="HTML Acronym" w:semiHidden="1" w:unhideWhenUsed="1"/>
-    <w:lsdException w:name="HTML Address" w:semiHidden="1" w:unhideWhenUsed="1"/>
-    <w:lsdException w:name="HTML Cite" w:semiHidden="1" w:unhideWhenUsed="1"/>
-    <w:lsdException w:name="HTML Code" w:semiHidden="1" w:unhideWhenUsed="1"/>
-    <w:lsdException w:name="HTML Definition" w:semiHidden="1" w:unhideWhenUsed="1"/>
-    <w:lsdException w:name="HTML Keyboard" w:semiHidden="1" w:unhideWhenUsed="1"/>
-    <w:lsdException w:name="HTML Preformatted" w:semiHidden="1" w:uiPriority="0" w:unhideWhenUsed="1"/>
-    <w:lsdException w:name="HTML Sample" w:semiHidden="1" w:unhideWhenUsed="1"/>
-    <w:lsdException w:name="HTML Typewriter" w:semiHidden="1" w:unhideWhenUsed="1"/>
-    <w:lsdException w:name="HTML Variable" w:semiHidden="1" w:unhideWhenUsed="1"/>
-    <w:lsdException w:name="Normal Table" w:semiHidden="1" w:unhideWhenUsed="1"/>
-    <w:lsdException w:name="annotation subject" w:semiHidden="1" w:unhideWhenUsed="1"/>
-    <w:lsdException w:name="No List" w:semiHidden="1" w:unhideWhenUsed="1"/>
-    <w:lsdException w:name="Outline List 1" w:semiHidden="1" w:unhideWhenUsed="1"/>
-    <w:lsdException w:name="Outline List 2" w:semiHidden="1" w:unhideWhenUsed="1"/>
-    <w:lsdException w:name="Outline List 3" w:semiHidden="1" w:unhideWhenUsed="1"/>
-    <w:lsdException w:name="Table Simple 1" w:semiHidden="1" w:unhideWhenUsed="1"/>
-    <w:lsdException w:name="Table Simple 2" w:semiHidden="1" w:unhideWhenUsed="1"/>
-    <w:lsdException w:name="Table Simple 3" w:semiHidden="1" w:unhideWhenUsed="1"/>
-    <w:lsdException w:name="Table Classic 1" w:semiHidden="1" w:unhideWhenUsed="1"/>
-    <w:lsdException w:name="Table Classic 2" w:semiHidden="1" w:unhideWhenUsed="1"/>
-    <w:lsdException w:name="Table Classic 3" w:semiHidden="1" w:unhideWhenUsed="1"/>
-    <w:lsdException w:name="Table Classic 4" w:semiHidden="1" w:unhideWhenUsed="1"/>
-    <w:lsdException w:name="Table Colorful 1" w:semiHidden="1" w:unhideWhenUsed="1"/>
-    <w:lsdException w:name="Table Colorful 2" w:semiHidden="1" w:unhideWhenUsed="1"/>
-    <w:lsdException w:name="Table Colorful 3" w:semiHidden="1" w:unhideWhenUsed="1"/>
-    <w:lsdException w:name="Table Columns 1" w:semiHidden="1" w:unhideWhenUsed="1"/>
-    <w:lsdException w:name="Table Columns 2" w:semiHidden="1" w:unhideWhenUsed="1"/>
-    <w:lsdException w:name="Table Columns 3" w:semiHidden="1" w:unhideWhenUsed="1"/>
-    <w:lsdException w:name="Table Columns 4" w:semiHidden="1" w:unhideWhenUsed="1"/>
-    <w:lsdException w:name="Table Columns 5" w:semiHidden="1" w:unhideWhenUsed="1"/>
-    <w:lsdException w:name="Table Grid 1" w:semiHidden="1" w:unhideWhenUsed="1"/>
-    <w:lsdException w:name="Table Grid 2" w:semiHidden="1" w:unhideWhenUsed="1"/>
-    <w:lsdException w:name="Table Grid 3" w:semiHidden="1" w:unhideWhenUsed="1"/>
-    <w:lsdException w:name="Table Grid 4" w:semiHidden="1" w:unhideWhenUsed="1"/>
-    <w:lsdException w:name="Table Grid 5" w:semiHidden="1" w:unhideWhenUsed="1"/>
-    <w:lsdException w:name="Table Grid 6" w:semiHidden="1" w:unhideWhenUsed="1"/>
-    <w:lsdException w:name="Table Grid 7" w:semiHidden="1" w:unhideWhenUsed="1"/>
-    <w:lsdException w:name="Table Grid 8" w:semiHidden="1" w:unhideWhenUsed="1"/>
-    <w:lsdException w:name="Table List 1" w:semiHidden="1" w:unhideWhenUsed="1"/>
-    <w:lsdException w:name="Table List 2" w:semiHidden="1" w:unhideWhenUsed="1"/>
-    <w:lsdException w:name="Table List 3" w:semiHidden="1" w:unhideWhenUsed="1"/>
-    <w:lsdException w:name="Table List 4" w:semiHidden="1" w:unhideWhenUsed="1"/>
-    <w:lsdException w:name="Table List 5" w:semiHidden="1" w:unhideWhenUsed="1"/>
-    <w:lsdException w:name="Table List 6" w:semiHidden="1" w:unhideWhenUsed="1"/>
-    <w:lsdException w:name="Table List 7" w:semiHidden="1" w:unhideWhenUsed="1"/>
-    <w:lsdException w:name="Table List 8" w:semiHidden="1" w:unhideWhenUsed="1"/>
-    <w:lsdException w:name="Table 3D effects 1" w:semiHidden="1" w:unhideWhenUsed="1"/>
-    <w:lsdException w:name="Table 3D effects 2" w:semiHidden="1" w:unhideWhenUsed="1"/>
-    <w:lsdException w:name="Table 3D effects 3" w:semiHidden="1" w:unhideWhenUsed="1"/>
-    <w:lsdException w:name="Table Contemporary" w:semiHidden="1" w:unhideWhenUsed="1"/>
-    <w:lsdException w:name="Table Elegant" w:semiHidden="1" w:unhideWhenUsed="1"/>
-    <w:lsdException w:name="Table Professional" w:semiHidden="1" w:unhideWhenUsed="1"/>
-    <w:lsdException w:name="Table Subtle 1" w:semiHidden="1" w:unhideWhenUsed="1"/>
-    <w:lsdException w:name="Table Subtle 2" w:semiHidden="1" w:unhideWhenUsed="1"/>
-    <w:lsdException w:name="Table Web 1" w:semiHidden="1" w:unhideWhenUsed="1"/>
-    <w:lsdException w:name="Table Web 2" w:semiHidden="1" w:unhideWhenUsed="1"/>
-    <w:lsdException w:name="Table Web 3" w:semiHidden="1" w:unhideWhenUsed="1"/>
-    <w:lsdException w:name="Balloon Text" w:semiHidden="1" w:unhideWhenUsed="1"/>
-    <w:lsdException w:name="Table Grid" w:uiPriority="59"/>
-    <w:lsdException w:name="Table Theme" w:semiHidden="1" w:unhideWhenUsed="1"/>
-    <w:lsdException w:name="Placeholder Text" w:semiHidden="1"/>
-    <w:lsdException w:name="No Spacing" w:uiPriority="1" w:qFormat="1"/>
-    <w:lsdException w:name="Light Shading" w:uiPriority="60"/>
-    <w:lsdException w:name="Light List" w:uiPriority="61"/>
-    <w:lsdException w:name="Light Grid" w:uiPriority="62"/>
-    <w:lsdException w:name="Medium Shading 1" w:uiPriority="63"/>
-    <w:lsdException w:name="Medium Shading 2" w:uiPriority="64"/>
-    <w:lsdException w:name="Medium List 1" w:uiPriority="65"/>
-    <w:lsdException w:name="Medium List 2" w:uiPriority="66"/>
-    <w:lsdException w:name="Medium Grid 1" w:uiPriority="67"/>
-    <w:lsdException w:name="Medium Grid 2" w:uiPriority="68"/>
-    <w:lsdException w:name="Medium Grid 3" w:uiPriority="69"/>
-    <w:lsdException w:name="Dark List" w:uiPriority="70"/>
-    <w:lsdException w:name="Colorful Shading" w:uiPriority="71"/>
-    <w:lsdException w:name="Colorful List" w:uiPriority="72"/>
-    <w:lsdException w:name="Colorful Grid" w:uiPriority="73"/>
-    <w:lsdException w:name="Light Shading Accent 1" w:uiPriority="60"/>
-    <w:lsdException w:name="Light List Accent 1" w:uiPriority="61"/>
-    <w:lsdException w:name="Light Grid Accent 1" w:uiPriority="62"/>
-    <w:lsdException w:name="Medium Shading 1 Accent 1" w:uiPriority="63"/>
-    <w:lsdException w:name="Medium Shading 2 Accent 1" w:uiPriority="64"/>
-    <w:lsdException w:name="Medium List 1 Accent 1" w:uiPriority="65"/>
-    <w:lsdException w:name="Revision" w:semiHidden="1"/>
-    <w:lsdException w:name="List Paragraph" w:uiPriority="34" w:qFormat="1"/>
-    <w:lsdException w:name="Quote" w:uiPriority="29" w:qFormat="1"/>
-    <w:lsdException w:name="Intense Quote" w:uiPriority="30" w:qFormat="1"/>
-    <w:lsdException w:name="Medium List 2 Accent 1" w:uiPriority="66"/>
-    <w:lsdException w:name="Medium Grid 1 Accent 1" w:uiPriority="67"/>
-    <w:lsdException w:name="Medium Grid 2 Accent 1" w:uiPriority="68"/>
-    <w:lsdException w:name="Medium Grid 3 Accent 1" w:uiPriority="69"/>
-    <w:lsdException w:name="Dark List Accent 1" w:uiPriority="70"/>
-    <w:lsdException w:name="Colorful Shading Accent 1" w:uiPriority="71"/>
-    <w:lsdException w:name="Colorful List Accent 1" w:uiPriority="72"/>
-    <w:lsdException w:name="Colorful Grid Accent 1" w:uiPriority="73"/>
-    <w:lsdException w:name="Light Shading Accent 2" w:uiPriority="60"/>
-    <w:lsdException w:name="Light List Accent 2" w:uiPriority="61"/>
-    <w:lsdException w:name="Light Grid Accent 2" w:uiPriority="62"/>
-    <w:lsdException w:name="Medium Shading 1 Accent 2" w:uiPriority="63"/>
-    <w:lsdException w:name="Medium Shading 2 Accent 2" w:uiPriority="64"/>
-    <w:lsdException w:name="Medium List 1 Accent 2" w:uiPriority="65"/>
-    <w:lsdException w:name="Medium List 2 Accent 2" w:uiPriority="66"/>
-    <w:lsdException w:name="Medium Grid 1 Accent 2" w:uiPriority="67"/>
-    <w:lsdException w:name="Medium Grid 2 Accent 2" w:uiPriority="68"/>
-    <w:lsdException w:name="Medium Grid 3 Accent 2" w:uiPriority="69"/>
-    <w:lsdException w:name="Dark List Accent 2" w:uiPriority="70"/>
-    <w:lsdException w:name="Colorful Shading Accent 2" w:uiPriority="71"/>
-    <w:lsdException w:name="Colorful List Accent 2" w:uiPriority="72"/>
-    <w:lsdException w:name="Colorful Grid Accent 2" w:uiPriority="73"/>
-    <w:lsdException w:name="Light Shading Accent 3" w:uiPriority="60"/>
-    <w:lsdException w:name="Light List Accent 3" w:uiPriority="61"/>
-    <w:lsdException w:name="Light Grid Accent 3" w:uiPriority="62"/>
-    <w:lsdException w:name="Medium Shading 1 Accent 3" w:uiPriority="63"/>
-    <w:lsdException w:name="Medium Shading 2 Accent 3" w:uiPriority="64"/>
-    <w:lsdException w:name="Medium List 1 Accent 3" w:uiPriority="65"/>
-    <w:lsdException w:name="Medium List 2 Accent 3" w:uiPriority="66"/>
-    <w:lsdException w:name="Medium Grid 1 Accent 3" w:uiPriority="67"/>
-    <w:lsdException w:name="Medium Grid 2 Accent 3" w:uiPriority="68"/>
-    <w:lsdException w:name="Medium Grid 3 Accent 3" w:uiPriority="69"/>
-    <w:lsdException w:name="Dark List Accent 3" w:uiPriority="70"/>
-    <w:lsdException w:name="Colorful Shading Accent 3" w:uiPriority="71"/>
-    <w:lsdException w:name="Colorful List Accent 3" w:uiPriority="72"/>
-    <w:lsdException w:name="Colorful Grid Accent 3" w:uiPriority="73"/>
-    <w:lsdException w:name="Light Shading Accent 4" w:uiPriority="60"/>
-    <w:lsdException w:name="Light List Accent 4" w:uiPriority="61"/>
-    <w:lsdException w:name="Light Grid Accent 4" w:uiPriority="62"/>
-    <w:lsdException w:name="Medium Shading 1 Accent 4" w:uiPriority="63"/>
-    <w:lsdException w:name="Medium Shading 2 Accent 4" w:uiPriority="64"/>
-    <w:lsdException w:name="Medium List 1 Accent 4" w:uiPriority="65"/>
-    <w:lsdException w:name="Medium List 2 Accent 4" w:uiPriority="66"/>
-    <w:lsdException w:name="Medium Grid 1 Accent 4" w:uiPriority="67"/>
-    <w:lsdException w:name="Medium Grid 2 Accent 4" w:uiPriority="68"/>
-    <w:lsdException w:name="Medium Grid 3 Accent 4" w:uiPriority="69"/>
-    <w:lsdException w:name="Dark List Accent 4" w:uiPriority="70"/>
-    <w:lsdException w:name="Colorful Shading Accent 4" w:uiPriority="71"/>
-    <w:lsdException w:name="Colorful List Accent 4" w:uiPriority="72"/>
-    <w:lsdException w:name="Colorful Grid Accent 4" w:uiPriority="73"/>
-    <w:lsdException w:name="Light Shading Accent 5" w:uiPriority="60"/>
-    <w:lsdException w:name="Light List Accent 5" w:uiPriority="61"/>
-    <w:lsdException w:name="Light Grid Accent 5" w:uiPriority="62"/>
-    <w:lsdException w:name="Medium Shading 1 Accent 5" w:uiPriority="63"/>
-    <w:lsdException w:name="Medium Shading 2 Accent 5" w:uiPriority="64"/>
-    <w:lsdException w:name="Medium List 1 Accent 5" w:uiPriority="65"/>
-    <w:lsdException w:name="Medium List 2 Accent 5" w:uiPriority="66"/>
-    <w:lsdException w:name="Medium Grid 1 Accent 5" w:uiPriority="67"/>
-    <w:lsdException w:name="Medium Grid 2 Accent 5" w:uiPriority="68"/>
-    <w:lsdException w:name="Medium Grid 3 Accent 5" w:uiPriority="69"/>
-    <w:lsdException w:name="Dark List Accent 5" w:uiPriority="70"/>
-    <w:lsdException w:name="Colorful Shading Accent 5" w:uiPriority="71"/>
-    <w:lsdException w:name="Colorful List Accent 5" w:uiPriority="72"/>
-    <w:lsdException w:name="Colorful Grid Accent 5" w:uiPriority="73"/>
-    <w:lsdException w:name="Light Shading Accent 6" w:uiPriority="60"/>
-    <w:lsdException w:name="Light List Accent 6" w:uiPriority="61"/>
-    <w:lsdException w:name="Light Grid Accent 6" w:uiPriority="62"/>
-    <w:lsdException w:name="Medium Shading 1 Accent 6" w:uiPriority="63"/>
-    <w:lsdException w:name="Medium Shading 2 Accent 6" w:uiPriority="64"/>
-    <w:lsdException w:name="Medium List 1 Accent 6" w:uiPriority="65"/>
-    <w:lsdException w:name="Medium List 2 Accent 6" w:uiPriority="66"/>
-    <w:lsdException w:name="Medium Grid 1 Accent 6" w:uiPriority="67"/>
-    <w:lsdException w:name="Medium Grid 2 Accent 6" w:uiPriority="68"/>
-    <w:lsdException w:name="Medium Grid 3 Accent 6" w:uiPriority="69"/>
-    <w:lsdException w:name="Dark List Accent 6" w:uiPriority="70"/>
-    <w:lsdException w:name="Colorful Shading Accent 6" w:uiPriority="71"/>
-    <w:lsdException w:name="Colorful List Accent 6" w:uiPriority="72"/>
-    <w:lsdException w:name="Colorful Grid Accent 6" w:uiPriority="73"/>
-    <w:lsdException w:name="Subtle Emphasis" w:uiPriority="19" w:qFormat="1"/>
-    <w:lsdException w:name="Intense Emphasis" w:uiPriority="21" w:qFormat="1"/>
-    <w:lsdException w:name="Subtle Reference" w:uiPriority="31" w:qFormat="1"/>
-    <w:lsdException w:name="Intense Reference" w:uiPriority="32" w:qFormat="1"/>
-    <w:lsdException w:name="Book Title" w:uiPriority="33" w:qFormat="1"/>
-    <w:lsdException w:name="Bibliography" w:semiHidden="1" w:uiPriority="37" w:unhideWhenUsed="1"/>
-    <w:lsdException w:name="TOC Heading" w:semiHidden="1" w:uiPriority="39" w:unhideWhenUsed="1" w:qFormat="1"/>
-    <w:lsdException w:name="Plain Table 1" w:uiPriority="41"/>
-    <w:lsdException w:name="Plain Table 2" w:uiPriority="42"/>
-    <w:lsdException w:name="Plain Table 3" w:uiPriority="43"/>
-    <w:lsdException w:name="Plain Table 4" w:uiPriority="44"/>
-    <w:lsdException w:name="Plain Table 5" w:uiPriority="45"/>
-    <w:lsdException w:name="Grid Table Light" w:uiPriority="40"/>
-    <w:lsdException w:name="Grid Table 1 Light" w:uiPriority="46"/>
-    <w:lsdException w:name="Grid Table 2" w:uiPriority="47"/>
-    <w:lsdException w:name="Grid Table 3" w:uiPriority="48"/>
-    <w:lsdException w:name="Grid Table 4" w:uiPriority="49"/>
-    <w:lsdException w:name="Grid Table 5 Dark" w:uiPriority="50"/>
-    <w:lsdException w:name="Grid Table 6 Colorful" w:uiPriority="51"/>
-    <w:lsdException w:name="Grid Table 7 Colorful" w:uiPriority="52"/>
-    <w:lsdException w:name="Grid Table 1 Light Accent 1" w:uiPriority="46"/>
-    <w:lsdException w:name="Grid Table 2 Accent 1" w:uiPriority="47"/>
-    <w:lsdException w:name="Grid Table 3 Accent 1" w:uiPriority="48"/>
-    <w:lsdException w:name="Grid Table 4 Accent 1" w:uiPriority="49"/>
-    <w:lsdException w:name="Grid Table 5 Dark Accent 1" w:uiPriority="50"/>
-    <w:lsdException w:name="Grid Table 6 Colorful Accent 1" w:uiPriority="51"/>
-    <w:lsdException w:name="Grid Table 7 Colorful Accent 1" w:uiPriority="52"/>
-    <w:lsdException w:name="Grid Table 1 Light Accent 2" w:uiPriority="46"/>
-    <w:lsdException w:name="Grid Table 2 Accent 2" w:uiPriority="47"/>
-    <w:lsdException w:name="Grid Table 3 Accent 2" w:uiPriority="48"/>
-    <w:lsdException w:name="Grid Table 4 Accent 2" w:uiPriority="49"/>
-    <w:lsdException w:name="Grid Table 5 Dark Accent 2" w:uiPriority="50"/>
-    <w:lsdException w:name="Grid Table 6 Colorful Accent 2" w:uiPriority="51"/>
-    <w:lsdException w:name="Grid Table 7 Colorful Accent 2" w:uiPriority="52"/>
-    <w:lsdException w:name="Grid Table 1 Light Accent 3" w:uiPriority="46"/>
-    <w:lsdException w:name="Grid Table 2 Accent 3" w:uiPriority="47"/>
-    <w:lsdException w:name="Grid Table 3 Accent 3" w:uiPriority="48"/>
-    <w:lsdException w:name="Grid Table 4 Accent 3" w:uiPriority="49"/>
-    <w:lsdException w:name="Grid Table 5 Dark Accent 3" w:uiPriority="50"/>
-    <w:lsdException w:name="Grid Table 6 Colorful Accent 3" w:uiPriority="51"/>
-    <w:lsdException w:name="Grid Table 7 Colorful Accent 3" w:uiPriority="52"/>
-    <w:lsdException w:name="Grid Table 1 Light Accent 4" w:uiPriority="46"/>
-    <w:lsdException w:name="Grid Table 2 Accent 4" w:uiPriority="47"/>
-    <w:lsdException w:name="Grid Table 3 Accent 4" w:uiPriority="48"/>
-    <w:lsdException w:name="Grid Table 4 Accent 4" w:uiPriority="49"/>
-    <w:lsdException w:name="Grid Table 5 Dark Accent 4" w:uiPriority="50"/>
-    <w:lsdException w:name="Grid Table 6 Colorful Accent 4" w:uiPriority="51"/>
-    <w:lsdException w:name="Grid Table 7 Colorful Accent 4" w:uiPriority="52"/>
-    <w:lsdException w:name="Grid Table 1 Light Accent 5" w:uiPriority="46"/>
-    <w:lsdException w:name="Grid Table 2 Accent 5" w:uiPriority="47"/>
-    <w:lsdException w:name="Grid Table 3 Accent 5" w:uiPriority="48"/>
-    <w:lsdException w:name="Grid Table 4 Accent 5" w:uiPriority="49"/>
-    <w:lsdException w:name="Grid Table 5 Dark Accent 5" w:uiPriority="50"/>
-    <w:lsdException w:name="Grid Table 6 Colorful Accent 5" w:uiPriority="51"/>
-    <w:lsdException w:name="Grid Table 7 Colorful Accent 5" w:uiPriority="52"/>
-    <w:lsdException w:name="Grid Table 1 Light Accent 6" w:uiPriority="46"/>
-    <w:lsdException w:name="Grid Table 2 Accent 6" w:uiPriority="47"/>
-    <w:lsdException w:name="Grid Table 3 Accent 6" w:uiPriority="48"/>
-    <w:lsdException w:name="Grid Table 4 Accent 6" w:uiPriority="49"/>
-    <w:lsdException w:name="Grid Table 5 Dark Accent 6" w:uiPriority="50"/>
-    <w:lsdException w:name="Grid Table 6 Colorful Accent 6" w:uiPriority="51"/>
-    <w:lsdException w:name="Grid Table 7 Colorful Accent 6" w:uiPriority="52"/>
-    <w:lsdException w:name="List Table 1 Light" w:uiPriority="46"/>
-    <w:lsdException w:name="List Table 2" w:uiPriority="47"/>
-    <w:lsdException w:name="List Table 3" w:uiPriority="48"/>
-    <w:lsdException w:name="List Table 4" w:uiPriority="49"/>
-    <w:lsdException w:name="List Table 5 Dark" w:uiPriority="50"/>
-    <w:lsdException w:name="List Table 6 Colorful" w:uiPriority="51"/>
-    <w:lsdException w:name="List Table 7 Colorful" w:uiPriority="52"/>
-    <w:lsdException w:name="List Table 1 Light Accent 1" w:uiPriority="46"/>
-    <w:lsdException w:name="List Table 2 Accent 1" w:uiPriority="47"/>
-    <w:lsdException w:name="List Table 3 Accent 1" w:uiPriority="48"/>
-    <w:lsdException w:name="List Table 4 Accent 1" w:uiPriority="49"/>
-    <w:lsdException w:name="List Table 5 Dark Accent 1" w:uiPriority="50"/>
-    <w:lsdException w:name="List Table 6 Colorful Accent 1" w:uiPriority="51"/>
-    <w:lsdException w:name="List Table 7 Colorful Accent 1" w:uiPriority="52"/>
-    <w:lsdException w:name="List Table 1 Light Accent 2" w:uiPriority="46"/>
-    <w:lsdException w:name="List Table 2 Accent 2" w:uiPriority="47"/>
-    <w:lsdException w:name="List Table 3 Accent 2" w:uiPriority="48"/>
-    <w:lsdException w:name="List Table 4 Accent 2" w:uiPriority="49"/>
-    <w:lsdException w:name="List Table 5 Dark Accent 2" w:uiPriority="50"/>
-    <w:lsdException w:name="List Table 6 Colorful Accent 2" w:uiPriority="51"/>
-    <w:lsdException w:name="List Table 7 Colorful Accent 2" w:uiPriority="52"/>
-    <w:lsdException w:name="List Table 1 Light Accent 3" w:uiPriority="46"/>
-    <w:lsdException w:name="List Table 2 Accent 3" w:uiPriority="47"/>
-    <w:lsdException w:name="List Table 3 Accent 3" w:uiPriority="48"/>
-    <w:lsdException w:name="List Table 4 Accent 3" w:uiPriority="49"/>
-    <w:lsdException w:name="List Table 5 Dark Accent 3" w:uiPriority="50"/>
-    <w:lsdException w:name="List Table 6 Colorful Accent 3" w:uiPriority="51"/>
-    <w:lsdException w:name="List Table 7 Colorful Accent 3" w:uiPriority="52"/>
-    <w:lsdException w:name="List Table 1 Light Accent 4" w:uiPriority="46"/>
-    <w:lsdException w:name="List Table 2 Accent 4" w:uiPriority="47"/>
-    <w:lsdException w:name="List Table 3 Accent 4" w:uiPriority="48"/>
-    <w:lsdException w:name="List Table 4 Accent 4" w:uiPriority="49"/>
-    <w:lsdException w:name="List Table 5 Dark Accent 4" w:uiPriority="50"/>
-    <w:lsdException w:name="List Table 6 Colorful Accent 4" w:uiPriority="51"/>
-    <w:lsdException w:name="List Table 7 Colorful Accent 4" w:uiPriority="52"/>
-    <w:lsdException w:name="List Table 1 Light Accent 5" w:uiPriority="46"/>
-    <w:lsdException w:name="List Table 2 Accent 5" w:uiPriority="47"/>
-    <w:lsdException w:name="List Table 3 Accent 5" w:uiPriority="48"/>
-    <w:lsdException w:name="List Table 4 Accent 5" w:uiPriority="49"/>
-    <w:lsdException w:name="List Table 5 Dark Accent 5" w:uiPriority="50"/>
-    <w:lsdException w:name="List Table 6 Colorful Accent 5" w:uiPriority="51"/>
-    <w:lsdException w:name="List Table 7 Colorful Accent 5" w:uiPriority="52"/>
-    <w:lsdException w:name="List Table 1 Light Accent 6" w:uiPriority="46"/>
-    <w:lsdException w:name="List Table 2 Accent 6" w:uiPriority="47"/>
-    <w:lsdException w:name="List Table 3 Accent 6" w:uiPriority="48"/>
-    <w:lsdException w:name="List Table 4 Accent 6" w:uiPriority="49"/>
-    <w:lsdException w:name="List Table 5 Dark Accent 6" w:uiPriority="50"/>
-    <w:lsdException w:name="List Table 6 Colorful Accent 6" w:uiPriority="51"/>
-    <w:lsdException w:name="List Table 7 Colorful Accent 6" w:uiPriority="52"/>
+  <w:latentStyles w:defLockedState="0" w:defUIPriority="99" w:defSemiHidden="1" w:defUnhideWhenUsed="1" w:defQFormat="0" w:count="267">
+    <w:lsdException w:name="Normal" w:semiHidden="0" w:uiPriority="0" w:unhideWhenUsed="0" w:qFormat="1"/>
+    <w:lsdException w:name="heading 1" w:semiHidden="0" w:uiPriority="0" w:unhideWhenUsed="0" w:qFormat="1"/>
+    <w:lsdException w:name="heading 2" w:uiPriority="0" w:qFormat="1"/>
+    <w:lsdException w:name="heading 3" w:uiPriority="0" w:qFormat="1"/>
+    <w:lsdException w:name="heading 4" w:uiPriority="9" w:qFormat="1"/>
+    <w:lsdException w:name="heading 5" w:uiPriority="9" w:qFormat="1"/>
+    <w:lsdException w:name="heading 6" w:uiPriority="9" w:qFormat="1"/>
+    <w:lsdException w:name="heading 7" w:uiPriority="9" w:qFormat="1"/>
+    <w:lsdException w:name="heading 8" w:uiPriority="9" w:qFormat="1"/>
+    <w:lsdException w:name="heading 9" w:uiPriority="9" w:qFormat="1"/>
+    <w:lsdException w:name="toc 1" w:uiPriority="39"/>
+    <w:lsdException w:name="toc 2" w:uiPriority="39"/>
+    <w:lsdException w:name="toc 3" w:uiPriority="39"/>
+    <w:lsdException w:name="toc 4" w:uiPriority="39"/>
+    <w:lsdException w:name="toc 5" w:uiPriority="39"/>
+    <w:lsdException w:name="toc 6" w:uiPriority="39"/>
+    <w:lsdException w:name="toc 7" w:uiPriority="39"/>
+    <w:lsdException w:name="toc 8" w:uiPriority="39"/>
+    <w:lsdException w:name="toc 9" w:uiPriority="39"/>
+    <w:lsdException w:name="header" w:uiPriority="0"/>
+    <w:lsdException w:name="footer" w:uiPriority="0"/>
+    <w:lsdException w:name="caption" w:uiPriority="35" w:qFormat="1"/>
+    <w:lsdException w:name="page number" w:uiPriority="0"/>
+    <w:lsdException w:name="Title" w:semiHidden="0" w:uiPriority="0" w:unhideWhenUsed="0" w:qFormat="1"/>
+    <w:lsdException w:name="Default Paragraph Font" w:uiPriority="1"/>
+    <w:lsdException w:name="Subtitle" w:semiHidden="0" w:uiPriority="11" w:unhideWhenUsed="0" w:qFormat="1"/>
+    <w:lsdException w:name="Strong" w:semiHidden="0" w:uiPriority="22" w:unhideWhenUsed="0" w:qFormat="1"/>
+    <w:lsdException w:name="Emphasis" w:semiHidden="0" w:uiPriority="20" w:unhideWhenUsed="0" w:qFormat="1"/>
+    <w:lsdException w:name="Document Map" w:uiPriority="0"/>
+    <w:lsdException w:name="HTML Preformatted" w:uiPriority="0"/>
+    <w:lsdException w:name="Table Grid" w:semiHidden="0" w:uiPriority="59" w:unhideWhenUsed="0"/>
+    <w:lsdException w:name="Placeholder Text" w:unhideWhenUsed="0"/>
+    <w:lsdException w:name="No Spacing" w:semiHidden="0" w:uiPriority="1" w:unhideWhenUsed="0" w:qFormat="1"/>
+    <w:lsdException w:name="Light Shading" w:semiHidden="0" w:uiPriority="60" w:unhideWhenUsed="0"/>
+    <w:lsdException w:name="Light List" w:semiHidden="0" w:uiPriority="61" w:unhideWhenUsed="0"/>
+    <w:lsdException w:name="Light Grid" w:semiHidden="0" w:uiPriority="62" w:unhideWhenUsed="0"/>
+    <w:lsdException w:name="Medium Shading 1" w:semiHidden="0" w:uiPriority="63" w:unhideWhenUsed="0"/>
+    <w:lsdException w:name="Medium Shading 2" w:semiHidden="0" w:uiPriority="64" w:unhideWhenUsed="0"/>
+    <w:lsdException w:name="Medium List 1" w:semiHidden="0" w:uiPriority="65" w:unhideWhenUsed="0"/>
+    <w:lsdException w:name="Medium List 2" w:semiHidden="0" w:uiPriority="66" w:unhideWhenUsed="0"/>
+    <w:lsdException w:name="Medium Grid 1" w:semiHidden="0" w:uiPriority="67" w:unhideWhenUsed="0"/>
+    <w:lsdException w:name="Medium Grid 2" w:semiHidden="0" w:uiPriority="68" w:unhideWhenUsed="0"/>
+    <w:lsdException w:name="Medium Grid 3" w:semiHidden="0" w:uiPriority="69" w:unhideWhenUsed="0"/>
+    <w:lsdException w:name="Dark List" w:semiHidden="0" w:uiPriority="70" w:unhideWhenUsed="0"/>
+    <w:lsdException w:name="Colorful Shading" w:semiHidden="0" w:uiPriority="71" w:unhideWhenUsed="0"/>
+    <w:lsdException w:name="Colorful List" w:semiHidden="0" w:uiPriority="72" w:unhideWhenUsed="0"/>
+    <w:lsdException w:name="Colorful Grid" w:semiHidden="0" w:uiPriority="73" w:unhideWhenUsed="0"/>
+    <w:lsdException w:name="Light Shading Accent 1" w:semiHidden="0" w:uiPriority="60" w:unhideWhenUsed="0"/>
+    <w:lsdException w:name="Light List Accent 1" w:semiHidden="0" w:uiPriority="61" w:unhideWhenUsed="0"/>
+    <w:lsdException w:name="Light Grid Accent 1" w:semiHidden="0" w:uiPriority="62" w:unhideWhenUsed="0"/>
+    <w:lsdException w:name="Medium Shading 1 Accent 1" w:semiHidden="0" w:uiPriority="63" w:unhideWhenUsed="0"/>
+    <w:lsdException w:name="Medium Shading 2 Accent 1" w:semiHidden="0" w:uiPriority="64" w:unhideWhenUsed="0"/>
+    <w:lsdException w:name="Medium List 1 Accent 1" w:semiHidden="0" w:uiPriority="65" w:unhideWhenUsed="0"/>
+    <w:lsdException w:name="Revision" w:unhideWhenUsed="0"/>
+    <w:lsdException w:name="List Paragraph" w:semiHidden="0" w:uiPriority="34" w:unhideWhenUsed="0" w:qFormat="1"/>
+    <w:lsdException w:name="Quote" w:semiHidden="0" w:uiPriority="29" w:unhideWhenUsed="0" w:qFormat="1"/>
+    <w:lsdException w:name="Intense Quote" w:semiHidden="0" w:uiPriority="30" w:unhideWhenUsed="0" w:qFormat="1"/>
+    <w:lsdException w:name="Medium List 2 Accent 1" w:semiHidden="0" w:uiPriority="66" w:unhideWhenUsed="0"/>
+    <w:lsdException w:name="Medium Grid 1 Accent 1" w:semiHidden="0" w:uiPriority="67" w:unhideWhenUsed="0"/>
+    <w:lsdException w:name="Medium Grid 2 Accent 1" w:semiHidden="0" w:uiPriority="68" w:unhideWhenUsed="0"/>
+    <w:lsdException w:name="Medium Grid 3 Accent 1" w:semiHidden="0" w:uiPriority="69" w:unhideWhenUsed="0"/>
+    <w:lsdException w:name="Dark List Accent 1" w:semiHidden="0" w:uiPriority="70" w:unhideWhenUsed="0"/>
+    <w:lsdException w:name="Colorful Shading Accent 1" w:semiHidden="0" w:uiPriority="71" w:unhideWhenUsed="0"/>
+    <w:lsdException w:name="Colorful List Accent 1" w:semiHidden="0" w:uiPriority="72" w:unhideWhenUsed="0"/>
+    <w:lsdException w:name="Colorful Grid Accent 1" w:semiHidden="0" w:uiPriority="73" w:unhideWhenUsed="0"/>
+    <w:lsdException w:name="Light Shading Accent 2" w:semiHidden="0" w:uiPriority="60" w:unhideWhenUsed="0"/>
+    <w:lsdException w:name="Light List Accent 2" w:semiHidden="0" w:uiPriority="61" w:unhideWhenUsed="0"/>
+    <w:lsdException w:name="Light Grid Accent 2" w:semiHidden="0" w:uiPriority="62" w:unhideWhenUsed="0"/>
+    <w:lsdException w:name="Medium Shading 1 Accent 2" w:semiHidden="0" w:uiPriority="63" w:unhideWhenUsed="0"/>
+    <w:lsdException w:name="Medium Shading 2 Accent 2" w:semiHidden="0" w:uiPriority="64" w:unhideWhenUsed="0"/>
+    <w:lsdException w:name="Medium List 1 Accent 2" w:semiHidden="0" w:uiPriority="65" w:unhideWhenUsed="0"/>
+    <w:lsdException w:name="Medium List 2 Accent 2" w:semiHidden="0" w:uiPriority="66" w:unhideWhenUsed="0"/>
+    <w:lsdException w:name="Medium Grid 1 Accent 2" w:semiHidden="0" w:uiPriority="67" w:unhideWhenUsed="0"/>
+    <w:lsdException w:name="Medium Grid 2 Accent 2" w:semiHidden="0" w:uiPriority="68" w:unhideWhenUsed="0"/>
+    <w:lsdException w:name="Medium Grid 3 Accent 2" w:semiHidden="0" w:uiPriority="69" w:unhideWhenUsed="0"/>
+    <w:lsdException w:name="Dark List Accent 2" w:semiHidden="0" w:uiPriority="70" w:unhideWhenUsed="0"/>
+    <w:lsdException w:name="Colorful Shading Accent 2" w:semiHidden="0" w:uiPriority="71" w:unhideWhenUsed="0"/>
+    <w:lsdException w:name="Colorful List Accent 2" w:semiHidden="0" w:uiPriority="72" w:unhideWhenUsed="0"/>
+    <w:lsdException w:name="Colorful Grid Accent 2" w:semiHidden="0" w:uiPriority="73" w:unhideWhenUsed="0"/>
+    <w:lsdException w:name="Light Shading Accent 3" w:semiHidden="0" w:uiPriority="60" w:unhideWhenUsed="0"/>
+    <w:lsdException w:name="Light List Accent 3" w:semiHidden="0" w:uiPriority="61" w:unhideWhenUsed="0"/>
+    <w:lsdException w:name="Light Grid Accent 3" w:semiHidden="0" w:uiPriority="62" w:unhideWhenUsed="0"/>
+    <w:lsdException w:name="Medium Shading 1 Accent 3" w:semiHidden="0" w:uiPriority="63" w:unhideWhenUsed="0"/>
+    <w:lsdException w:name="Medium Shading 2 Accent 3" w:semiHidden="0" w:uiPriority="64" w:unhideWhenUsed="0"/>
+    <w:lsdException w:name="Medium List 1 Accent 3" w:semiHidden="0" w:uiPriority="65" w:unhideWhenUsed="0"/>
+    <w:lsdException w:name="Medium List 2 Accent 3" w:semiHidden="0" w:uiPriority="66" w:unhideWhenUsed="0"/>
+    <w:lsdException w:name="Medium Grid 1 Accent 3" w:semiHidden="0" w:uiPriority="67" w:unhideWhenUsed="0"/>
+    <w:lsdException w:name="Medium Grid 2 Accent 3" w:semiHidden="0" w:uiPriority="68" w:unhideWhenUsed="0"/>
+    <w:lsdException w:name="Medium Grid 3 Accent 3" w:semiHidden="0" w:uiPriority="69" w:unhideWhenUsed="0"/>
+    <w:lsdException w:name="Dark List Accent 3" w:semiHidden="0" w:uiPriority="70" w:unhideWhenUsed="0"/>
+    <w:lsdException w:name="Colorful Shading Accent 3" w:semiHidden="0" w:uiPriority="71" w:unhideWhenUsed="0"/>
+    <w:lsdException w:name="Colorful List Accent 3" w:semiHidden="0" w:uiPriority="72" w:unhideWhenUsed="0"/>
+    <w:lsdException w:name="Colorful Grid Accent 3" w:semiHidden="0" w:uiPriority="73" w:unhideWhenUsed="0"/>
+    <w:lsdException w:name="Light Shading Accent 4" w:semiHidden="0" w:uiPriority="60" w:unhideWhenUsed="0"/>
+    <w:lsdException w:name="Light List Accent 4" w:semiHidden="0" w:uiPriority="61" w:unhideWhenUsed="0"/>
+    <w:lsdException w:name="Light Grid Accent 4" w:semiHidden="0" w:uiPriority="62" w:unhideWhenUsed="0"/>
+    <w:lsdException w:name="Medium Shading 1 Accent 4" w:semiHidden="0" w:uiPriority="63" w:unhideWhenUsed="0"/>
+    <w:lsdException w:name="Medium Shading 2 Accent 4" w:semiHidden="0" w:uiPriority="64" w:unhideWhenUsed="0"/>
+    <w:lsdException w:name="Medium List 1 Accent 4" w:semiHidden="0" w:uiPriority="65" w:unhideWhenUsed="0"/>
+    <w:lsdException w:name="Medium List 2 Accent 4" w:semiHidden="0" w:uiPriority="66" w:unhideWhenUsed="0"/>
+    <w:lsdException w:name="Medium Grid 1 Accent 4" w:semiHidden="0" w:uiPriority="67" w:unhideWhenUsed="0"/>
+    <w:lsdException w:name="Medium Grid 2 Accent 4" w:semiHidden="0" w:uiPriority="68" w:unhideWhenUsed="0"/>
+    <w:lsdException w:name="Medium Grid 3 Accent 4" w:semiHidden="0" w:uiPriority="69" w:unhideWhenUsed="0"/>
+    <w:lsdException w:name="Dark List Accent 4" w:semiHidden="0" w:uiPriority="70" w:unhideWhenUsed="0"/>
+    <w:lsdException w:name="Colorful Shading Accent 4" w:semiHidden="0" w:uiPriority="71" w:unhideWhenUsed="0"/>
+    <w:lsdException w:name="Colorful List Accent 4" w:semiHidden="0" w:uiPriority="72" w:unhideWhenUsed="0"/>
+    <w:lsdException w:name="Colorful Grid Accent 4" w:semiHidden="0" w:uiPriority="73" w:unhideWhenUsed="0"/>
+    <w:lsdException w:name="Light Shading Accent 5" w:semiHidden="0" w:uiPriority="60" w:unhideWhenUsed="0"/>
+    <w:lsdException w:name="Light List Accent 5" w:semiHidden="0" w:uiPriority="61" w:unhideWhenUsed="0"/>
+    <w:lsdException w:name="Light Grid Accent 5" w:semiHidden="0" w:uiPriority="62" w:unhideWhenUsed="0"/>
+    <w:lsdException w:name="Medium Shading 1 Accent 5" w:semiHidden="0" w:uiPriority="63" w:unhideWhenUsed="0"/>
+    <w:lsdException w:name="Medium Shading 2 Accent 5" w:semiHidden="0" w:uiPriority="64" w:unhideWhenUsed="0"/>
+    <w:lsdException w:name="Medium List 1 Accent 5" w:semiHidden="0" w:uiPriority="65" w:unhideWhenUsed="0"/>
+    <w:lsdException w:name="Medium List 2 Accent 5" w:semiHidden="0" w:uiPriority="66" w:unhideWhenUsed="0"/>
+    <w:lsdException w:name="Medium Grid 1 Accent 5" w:semiHidden="0" w:uiPriority="67" w:unhideWhenUsed="0"/>
+    <w:lsdException w:name="Medium Grid 2 Accent 5" w:semiHidden="0" w:uiPriority="68" w:unhideWhenUsed="0"/>
+    <w:lsdException w:name="Medium Grid 3 Accent 5" w:semiHidden="0" w:uiPriority="69" w:unhideWhenUsed="0"/>
+    <w:lsdException w:name="Dark List Accent 5" w:semiHidden="0" w:uiPriority="70" w:unhideWhenUsed="0"/>
+    <w:lsdException w:name="Colorful Shading Accent 5" w:semiHidden="0" w:uiPriority="71" w:unhideWhenUsed="0"/>
+    <w:lsdException w:name="Colorful List Accent 5" w:semiHidden="0" w:uiPriority="72" w:unhideWhenUsed="0"/>
+    <w:lsdException w:name="Colorful Grid Accent 5" w:semiHidden="0" w:uiPriority="73" w:unhideWhenUsed="0"/>
+    <w:lsdException w:name="Light Shading Accent 6" w:semiHidden="0" w:uiPriority="60" w:unhideWhenUsed="0"/>
+    <w:lsdException w:name="Light List Accent 6" w:semiHidden="0" w:uiPriority="61" w:unhideWhenUsed="0"/>
+    <w:lsdException w:name="Light Grid Accent 6" w:semiHidden="0" w:uiPriority="62" w:unhideWhenUsed="0"/>
+    <w:lsdException w:name="Medium Shading 1 Accent 6" w:semiHidden="0" w:uiPriority="63" w:unhideWhenUsed="0"/>
+    <w:lsdException w:name="Medium Shading 2 Accent 6" w:semiHidden="0" w:uiPriority="64" w:unhideWhenUsed="0"/>
+    <w:lsdException w:name="Medium List 1 Accent 6" w:semiHidden="0" w:uiPriority="65" w:unhideWhenUsed="0"/>
+    <w:lsdException w:name="Medium List 2 Accent 6" w:semiHidden="0" w:uiPriority="66" w:unhideWhenUsed="0"/>
+    <w:lsdException w:name="Medium Grid 1 Accent 6" w:semiHidden="0" w:uiPriority="67" w:unhideWhenUsed="0"/>
+    <w:lsdException w:name="Medium Grid 2 Accent 6" w:semiHidden="0" w:uiPriority="68" w:unhideWhenUsed="0"/>
+    <w:lsdException w:name="Medium Grid 3 Accent 6" w:semiHidden="0" w:uiPriority="69" w:unhideWhenUsed="0"/>
+    <w:lsdException w:name="Dark List Accent 6" w:semiHidden="0" w:uiPriority="70" w:unhideWhenUsed="0"/>
+    <w:lsdException w:name="Colorful Shading Accent 6" w:semiHidden="0" w:uiPriority="71" w:unhideWhenUsed="0"/>
+    <w:lsdException w:name="Colorful List Accent 6" w:semiHidden="0" w:uiPriority="72" w:unhideWhenUsed="0"/>
+    <w:lsdException w:name="Colorful Grid Accent 6" w:semiHidden="0" w:uiPriority="73" w:unhideWhenUsed="0"/>
+    <w:lsdException w:name="Subtle Emphasis" w:semiHidden="0" w:uiPriority="19" w:unhideWhenUsed="0" w:qFormat="1"/>
+    <w:lsdException w:name="Intense Emphasis" w:semiHidden="0" w:uiPriority="21" w:unhideWhenUsed="0" w:qFormat="1"/>
+    <w:lsdException w:name="Subtle Reference" w:semiHidden="0" w:uiPriority="31" w:unhideWhenUsed="0" w:qFormat="1"/>
+    <w:lsdException w:name="Intense Reference" w:semiHidden="0" w:uiPriority="32" w:unhideWhenUsed="0" w:qFormat="1"/>
+    <w:lsdException w:name="Book Title" w:semiHidden="0" w:uiPriority="33" w:unhideWhenUsed="0" w:qFormat="1"/>
+    <w:lsdException w:name="Bibliography" w:uiPriority="37"/>
+    <w:lsdException w:name="TOC Heading" w:uiPriority="39" w:qFormat="1"/>
   </w:latentStyles>
   <w:style w:type="paragraph" w:default="1" w:styleId="a">
     <w:name w:val="Normal"/>
@@ -59016,6 +59332,7 @@
       <w:szCs w:val="20"/>
     </w:rPr>
     <w:tblPr>
+      <w:tblInd w:w="0" w:type="dxa"/>
       <w:tblBorders>
         <w:top w:val="single" w:sz="4" w:space="0" w:color="auto"/>
         <w:left w:val="single" w:sz="4" w:space="0" w:color="auto"/>
@@ -59024,6 +59341,674 @@
         <w:insideH w:val="single" w:sz="4" w:space="0" w:color="auto"/>
         <w:insideV w:val="single" w:sz="4" w:space="0" w:color="auto"/>
       </w:tblBorders>
+      <w:tblCellMar>
+        <w:top w:w="0" w:type="dxa"/>
+        <w:left w:w="108" w:type="dxa"/>
+        <w:bottom w:w="0" w:type="dxa"/>
+        <w:right w:w="108" w:type="dxa"/>
+      </w:tblCellMar>
+    </w:tblPr>
+  </w:style>
+  <w:style w:type="character" w:customStyle="1" w:styleId="shorttext">
+    <w:name w:val="short_text"/>
+    <w:rsid w:val="000C3840"/>
+  </w:style>
+  <w:style w:type="paragraph" w:styleId="ab">
+    <w:name w:val="Title"/>
+    <w:basedOn w:val="a"/>
+    <w:next w:val="a"/>
+    <w:link w:val="Char3"/>
+    <w:qFormat/>
+    <w:rsid w:val="000C3840"/>
+    <w:pPr>
+      <w:spacing w:before="240" w:after="60"/>
+      <w:jc w:val="center"/>
+      <w:outlineLvl w:val="0"/>
+    </w:pPr>
+    <w:rPr>
+      <w:rFonts w:ascii="Cambria" w:eastAsia="宋体" w:hAnsi="Cambria" w:cs="Times New Roman"/>
+      <w:b/>
+      <w:bCs/>
+      <w:sz w:val="32"/>
+      <w:szCs w:val="32"/>
+    </w:rPr>
+  </w:style>
+  <w:style w:type="character" w:customStyle="1" w:styleId="Char3">
+    <w:name w:val="标题 Char"/>
+    <w:basedOn w:val="a0"/>
+    <w:link w:val="ab"/>
+    <w:rsid w:val="000C3840"/>
+    <w:rPr>
+      <w:rFonts w:ascii="Cambria" w:eastAsia="宋体" w:hAnsi="Cambria" w:cs="Times New Roman"/>
+      <w:b/>
+      <w:bCs/>
+      <w:sz w:val="32"/>
+      <w:szCs w:val="32"/>
+    </w:rPr>
+  </w:style>
+  <w:style w:type="character" w:customStyle="1" w:styleId="fontstyle01">
+    <w:name w:val="fontstyle01"/>
+    <w:basedOn w:val="a0"/>
+    <w:rsid w:val="000C3840"/>
+    <w:rPr>
+      <w:rFonts w:ascii="宋体" w:eastAsia="宋体" w:hAnsi="宋体" w:hint="eastAsia"/>
+      <w:b w:val="0"/>
+      <w:bCs w:val="0"/>
+      <w:i w:val="0"/>
+      <w:iCs w:val="0"/>
+      <w:color w:val="000000"/>
+      <w:sz w:val="22"/>
+      <w:szCs w:val="22"/>
+    </w:rPr>
+  </w:style>
+  <w:style w:type="character" w:customStyle="1" w:styleId="fontstyle21">
+    <w:name w:val="fontstyle21"/>
+    <w:basedOn w:val="a0"/>
+    <w:rsid w:val="000C3840"/>
+    <w:rPr>
+      <w:rFonts w:ascii="宋体" w:eastAsia="宋体" w:hAnsi="宋体" w:hint="eastAsia"/>
+      <w:b w:val="0"/>
+      <w:bCs w:val="0"/>
+      <w:i w:val="0"/>
+      <w:iCs w:val="0"/>
+      <w:color w:val="000000"/>
+      <w:sz w:val="22"/>
+      <w:szCs w:val="22"/>
+    </w:rPr>
+  </w:style>
+</w:styles>
+</file>
+
+<file path=word/stylesWithEffects.xml><?xml version="1.0" encoding="utf-8"?>
+<w:styles xmlns:wpc="http://schemas.microsoft.com/office/word/2010/wordprocessingCanvas" xmlns:mc="http://schemas.openxmlformats.org/markup-compatibility/2006" xmlns:o="urn:schemas-microsoft-com:office:office" xmlns:r="http://schemas.openxmlformats.org/officeDocument/2006/relationships" xmlns:m="http://schemas.openxmlformats.org/officeDocument/2006/math" xmlns:v="urn:schemas-microsoft-com:vml" xmlns:wp14="http://schemas.microsoft.com/office/word/2010/wordprocessingDrawing" xmlns:wp="http://schemas.openxmlformats.org/drawingml/2006/wordprocessingDrawing" xmlns:w10="urn:schemas-microsoft-com:office:word" xmlns:w="http://schemas.openxmlformats.org/wordprocessingml/2006/main" xmlns:w14="http://schemas.microsoft.com/office/word/2010/wordml" xmlns:wpg="http://schemas.microsoft.com/office/word/2010/wordprocessingGroup" xmlns:wpi="http://schemas.microsoft.com/office/word/2010/wordprocessingInk" xmlns:wne="http://schemas.microsoft.com/office/word/2006/wordml" xmlns:wps="http://schemas.microsoft.com/office/word/2010/wordprocessingShape" mc:Ignorable="w14 wp14">
+  <w:docDefaults>
+    <w:rPrDefault>
+      <w:rPr>
+        <w:rFonts w:asciiTheme="minorHAnsi" w:eastAsiaTheme="minorEastAsia" w:hAnsiTheme="minorHAnsi" w:cstheme="minorBidi"/>
+        <w:kern w:val="2"/>
+        <w:sz w:val="21"/>
+        <w:szCs w:val="22"/>
+        <w:lang w:val="en-US" w:eastAsia="zh-CN" w:bidi="ar-SA"/>
+      </w:rPr>
+    </w:rPrDefault>
+    <w:pPrDefault/>
+  </w:docDefaults>
+  <w:latentStyles w:defLockedState="0" w:defUIPriority="99" w:defSemiHidden="1" w:defUnhideWhenUsed="1" w:defQFormat="0" w:count="267">
+    <w:lsdException w:name="Normal" w:semiHidden="0" w:uiPriority="0" w:unhideWhenUsed="0" w:qFormat="1"/>
+    <w:lsdException w:name="heading 1" w:semiHidden="0" w:uiPriority="0" w:unhideWhenUsed="0" w:qFormat="1"/>
+    <w:lsdException w:name="heading 2" w:uiPriority="0" w:qFormat="1"/>
+    <w:lsdException w:name="heading 3" w:uiPriority="0" w:qFormat="1"/>
+    <w:lsdException w:name="heading 4" w:uiPriority="9" w:qFormat="1"/>
+    <w:lsdException w:name="heading 5" w:uiPriority="9" w:qFormat="1"/>
+    <w:lsdException w:name="heading 6" w:uiPriority="9" w:qFormat="1"/>
+    <w:lsdException w:name="heading 7" w:uiPriority="9" w:qFormat="1"/>
+    <w:lsdException w:name="heading 8" w:uiPriority="9" w:qFormat="1"/>
+    <w:lsdException w:name="heading 9" w:uiPriority="9" w:qFormat="1"/>
+    <w:lsdException w:name="toc 1" w:uiPriority="39"/>
+    <w:lsdException w:name="toc 2" w:uiPriority="39"/>
+    <w:lsdException w:name="toc 3" w:uiPriority="39"/>
+    <w:lsdException w:name="toc 4" w:uiPriority="39"/>
+    <w:lsdException w:name="toc 5" w:uiPriority="39"/>
+    <w:lsdException w:name="toc 6" w:uiPriority="39"/>
+    <w:lsdException w:name="toc 7" w:uiPriority="39"/>
+    <w:lsdException w:name="toc 8" w:uiPriority="39"/>
+    <w:lsdException w:name="toc 9" w:uiPriority="39"/>
+    <w:lsdException w:name="header" w:uiPriority="0"/>
+    <w:lsdException w:name="footer" w:uiPriority="0"/>
+    <w:lsdException w:name="caption" w:uiPriority="35" w:qFormat="1"/>
+    <w:lsdException w:name="page number" w:uiPriority="0"/>
+    <w:lsdException w:name="Title" w:semiHidden="0" w:uiPriority="0" w:unhideWhenUsed="0" w:qFormat="1"/>
+    <w:lsdException w:name="Default Paragraph Font" w:uiPriority="1"/>
+    <w:lsdException w:name="Subtitle" w:semiHidden="0" w:uiPriority="11" w:unhideWhenUsed="0" w:qFormat="1"/>
+    <w:lsdException w:name="Strong" w:semiHidden="0" w:uiPriority="22" w:unhideWhenUsed="0" w:qFormat="1"/>
+    <w:lsdException w:name="Emphasis" w:semiHidden="0" w:uiPriority="20" w:unhideWhenUsed="0" w:qFormat="1"/>
+    <w:lsdException w:name="Document Map" w:uiPriority="0"/>
+    <w:lsdException w:name="HTML Preformatted" w:uiPriority="0"/>
+    <w:lsdException w:name="Table Grid" w:semiHidden="0" w:uiPriority="59" w:unhideWhenUsed="0"/>
+    <w:lsdException w:name="Placeholder Text" w:unhideWhenUsed="0"/>
+    <w:lsdException w:name="No Spacing" w:semiHidden="0" w:uiPriority="1" w:unhideWhenUsed="0" w:qFormat="1"/>
+    <w:lsdException w:name="Light Shading" w:semiHidden="0" w:uiPriority="60" w:unhideWhenUsed="0"/>
+    <w:lsdException w:name="Light List" w:semiHidden="0" w:uiPriority="61" w:unhideWhenUsed="0"/>
+    <w:lsdException w:name="Light Grid" w:semiHidden="0" w:uiPriority="62" w:unhideWhenUsed="0"/>
+    <w:lsdException w:name="Medium Shading 1" w:semiHidden="0" w:uiPriority="63" w:unhideWhenUsed="0"/>
+    <w:lsdException w:name="Medium Shading 2" w:semiHidden="0" w:uiPriority="64" w:unhideWhenUsed="0"/>
+    <w:lsdException w:name="Medium List 1" w:semiHidden="0" w:uiPriority="65" w:unhideWhenUsed="0"/>
+    <w:lsdException w:name="Medium List 2" w:semiHidden="0" w:uiPriority="66" w:unhideWhenUsed="0"/>
+    <w:lsdException w:name="Medium Grid 1" w:semiHidden="0" w:uiPriority="67" w:unhideWhenUsed="0"/>
+    <w:lsdException w:name="Medium Grid 2" w:semiHidden="0" w:uiPriority="68" w:unhideWhenUsed="0"/>
+    <w:lsdException w:name="Medium Grid 3" w:semiHidden="0" w:uiPriority="69" w:unhideWhenUsed="0"/>
+    <w:lsdException w:name="Dark List" w:semiHidden="0" w:uiPriority="70" w:unhideWhenUsed="0"/>
+    <w:lsdException w:name="Colorful Shading" w:semiHidden="0" w:uiPriority="71" w:unhideWhenUsed="0"/>
+    <w:lsdException w:name="Colorful List" w:semiHidden="0" w:uiPriority="72" w:unhideWhenUsed="0"/>
+    <w:lsdException w:name="Colorful Grid" w:semiHidden="0" w:uiPriority="73" w:unhideWhenUsed="0"/>
+    <w:lsdException w:name="Light Shading Accent 1" w:semiHidden="0" w:uiPriority="60" w:unhideWhenUsed="0"/>
+    <w:lsdException w:name="Light List Accent 1" w:semiHidden="0" w:uiPriority="61" w:unhideWhenUsed="0"/>
+    <w:lsdException w:name="Light Grid Accent 1" w:semiHidden="0" w:uiPriority="62" w:unhideWhenUsed="0"/>
+    <w:lsdException w:name="Medium Shading 1 Accent 1" w:semiHidden="0" w:uiPriority="63" w:unhideWhenUsed="0"/>
+    <w:lsdException w:name="Medium Shading 2 Accent 1" w:semiHidden="0" w:uiPriority="64" w:unhideWhenUsed="0"/>
+    <w:lsdException w:name="Medium List 1 Accent 1" w:semiHidden="0" w:uiPriority="65" w:unhideWhenUsed="0"/>
+    <w:lsdException w:name="Revision" w:unhideWhenUsed="0"/>
+    <w:lsdException w:name="List Paragraph" w:semiHidden="0" w:uiPriority="34" w:unhideWhenUsed="0" w:qFormat="1"/>
+    <w:lsdException w:name="Quote" w:semiHidden="0" w:uiPriority="29" w:unhideWhenUsed="0" w:qFormat="1"/>
+    <w:lsdException w:name="Intense Quote" w:semiHidden="0" w:uiPriority="30" w:unhideWhenUsed="0" w:qFormat="1"/>
+    <w:lsdException w:name="Medium List 2 Accent 1" w:semiHidden="0" w:uiPriority="66" w:unhideWhenUsed="0"/>
+    <w:lsdException w:name="Medium Grid 1 Accent 1" w:semiHidden="0" w:uiPriority="67" w:unhideWhenUsed="0"/>
+    <w:lsdException w:name="Medium Grid 2 Accent 1" w:semiHidden="0" w:uiPriority="68" w:unhideWhenUsed="0"/>
+    <w:lsdException w:name="Medium Grid 3 Accent 1" w:semiHidden="0" w:uiPriority="69" w:unhideWhenUsed="0"/>
+    <w:lsdException w:name="Dark List Accent 1" w:semiHidden="0" w:uiPriority="70" w:unhideWhenUsed="0"/>
+    <w:lsdException w:name="Colorful Shading Accent 1" w:semiHidden="0" w:uiPriority="71" w:unhideWhenUsed="0"/>
+    <w:lsdException w:name="Colorful List Accent 1" w:semiHidden="0" w:uiPriority="72" w:unhideWhenUsed="0"/>
+    <w:lsdException w:name="Colorful Grid Accent 1" w:semiHidden="0" w:uiPriority="73" w:unhideWhenUsed="0"/>
+    <w:lsdException w:name="Light Shading Accent 2" w:semiHidden="0" w:uiPriority="60" w:unhideWhenUsed="0"/>
+    <w:lsdException w:name="Light List Accent 2" w:semiHidden="0" w:uiPriority="61" w:unhideWhenUsed="0"/>
+    <w:lsdException w:name="Light Grid Accent 2" w:semiHidden="0" w:uiPriority="62" w:unhideWhenUsed="0"/>
+    <w:lsdException w:name="Medium Shading 1 Accent 2" w:semiHidden="0" w:uiPriority="63" w:unhideWhenUsed="0"/>
+    <w:lsdException w:name="Medium Shading 2 Accent 2" w:semiHidden="0" w:uiPriority="64" w:unhideWhenUsed="0"/>
+    <w:lsdException w:name="Medium List 1 Accent 2" w:semiHidden="0" w:uiPriority="65" w:unhideWhenUsed="0"/>
+    <w:lsdException w:name="Medium List 2 Accent 2" w:semiHidden="0" w:uiPriority="66" w:unhideWhenUsed="0"/>
+    <w:lsdException w:name="Medium Grid 1 Accent 2" w:semiHidden="0" w:uiPriority="67" w:unhideWhenUsed="0"/>
+    <w:lsdException w:name="Medium Grid 2 Accent 2" w:semiHidden="0" w:uiPriority="68" w:unhideWhenUsed="0"/>
+    <w:lsdException w:name="Medium Grid 3 Accent 2" w:semiHidden="0" w:uiPriority="69" w:unhideWhenUsed="0"/>
+    <w:lsdException w:name="Dark List Accent 2" w:semiHidden="0" w:uiPriority="70" w:unhideWhenUsed="0"/>
+    <w:lsdException w:name="Colorful Shading Accent 2" w:semiHidden="0" w:uiPriority="71" w:unhideWhenUsed="0"/>
+    <w:lsdException w:name="Colorful List Accent 2" w:semiHidden="0" w:uiPriority="72" w:unhideWhenUsed="0"/>
+    <w:lsdException w:name="Colorful Grid Accent 2" w:semiHidden="0" w:uiPriority="73" w:unhideWhenUsed="0"/>
+    <w:lsdException w:name="Light Shading Accent 3" w:semiHidden="0" w:uiPriority="60" w:unhideWhenUsed="0"/>
+    <w:lsdException w:name="Light List Accent 3" w:semiHidden="0" w:uiPriority="61" w:unhideWhenUsed="0"/>
+    <w:lsdException w:name="Light Grid Accent 3" w:semiHidden="0" w:uiPriority="62" w:unhideWhenUsed="0"/>
+    <w:lsdException w:name="Medium Shading 1 Accent 3" w:semiHidden="0" w:uiPriority="63" w:unhideWhenUsed="0"/>
+    <w:lsdException w:name="Medium Shading 2 Accent 3" w:semiHidden="0" w:uiPriority="64" w:unhideWhenUsed="0"/>
+    <w:lsdException w:name="Medium List 1 Accent 3" w:semiHidden="0" w:uiPriority="65" w:unhideWhenUsed="0"/>
+    <w:lsdException w:name="Medium List 2 Accent 3" w:semiHidden="0" w:uiPriority="66" w:unhideWhenUsed="0"/>
+    <w:lsdException w:name="Medium Grid 1 Accent 3" w:semiHidden="0" w:uiPriority="67" w:unhideWhenUsed="0"/>
+    <w:lsdException w:name="Medium Grid 2 Accent 3" w:semiHidden="0" w:uiPriority="68" w:unhideWhenUsed="0"/>
+    <w:lsdException w:name="Medium Grid 3 Accent 3" w:semiHidden="0" w:uiPriority="69" w:unhideWhenUsed="0"/>
+    <w:lsdException w:name="Dark List Accent 3" w:semiHidden="0" w:uiPriority="70" w:unhideWhenUsed="0"/>
+    <w:lsdException w:name="Colorful Shading Accent 3" w:semiHidden="0" w:uiPriority="71" w:unhideWhenUsed="0"/>
+    <w:lsdException w:name="Colorful List Accent 3" w:semiHidden="0" w:uiPriority="72" w:unhideWhenUsed="0"/>
+    <w:lsdException w:name="Colorful Grid Accent 3" w:semiHidden="0" w:uiPriority="73" w:unhideWhenUsed="0"/>
+    <w:lsdException w:name="Light Shading Accent 4" w:semiHidden="0" w:uiPriority="60" w:unhideWhenUsed="0"/>
+    <w:lsdException w:name="Light List Accent 4" w:semiHidden="0" w:uiPriority="61" w:unhideWhenUsed="0"/>
+    <w:lsdException w:name="Light Grid Accent 4" w:semiHidden="0" w:uiPriority="62" w:unhideWhenUsed="0"/>
+    <w:lsdException w:name="Medium Shading 1 Accent 4" w:semiHidden="0" w:uiPriority="63" w:unhideWhenUsed="0"/>
+    <w:lsdException w:name="Medium Shading 2 Accent 4" w:semiHidden="0" w:uiPriority="64" w:unhideWhenUsed="0"/>
+    <w:lsdException w:name="Medium List 1 Accent 4" w:semiHidden="0" w:uiPriority="65" w:unhideWhenUsed="0"/>
+    <w:lsdException w:name="Medium List 2 Accent 4" w:semiHidden="0" w:uiPriority="66" w:unhideWhenUsed="0"/>
+    <w:lsdException w:name="Medium Grid 1 Accent 4" w:semiHidden="0" w:uiPriority="67" w:unhideWhenUsed="0"/>
+    <w:lsdException w:name="Medium Grid 2 Accent 4" w:semiHidden="0" w:uiPriority="68" w:unhideWhenUsed="0"/>
+    <w:lsdException w:name="Medium Grid 3 Accent 4" w:semiHidden="0" w:uiPriority="69" w:unhideWhenUsed="0"/>
+    <w:lsdException w:name="Dark List Accent 4" w:semiHidden="0" w:uiPriority="70" w:unhideWhenUsed="0"/>
+    <w:lsdException w:name="Colorful Shading Accent 4" w:semiHidden="0" w:uiPriority="71" w:unhideWhenUsed="0"/>
+    <w:lsdException w:name="Colorful List Accent 4" w:semiHidden="0" w:uiPriority="72" w:unhideWhenUsed="0"/>
+    <w:lsdException w:name="Colorful Grid Accent 4" w:semiHidden="0" w:uiPriority="73" w:unhideWhenUsed="0"/>
+    <w:lsdException w:name="Light Shading Accent 5" w:semiHidden="0" w:uiPriority="60" w:unhideWhenUsed="0"/>
+    <w:lsdException w:name="Light List Accent 5" w:semiHidden="0" w:uiPriority="61" w:unhideWhenUsed="0"/>
+    <w:lsdException w:name="Light Grid Accent 5" w:semiHidden="0" w:uiPriority="62" w:unhideWhenUsed="0"/>
+    <w:lsdException w:name="Medium Shading 1 Accent 5" w:semiHidden="0" w:uiPriority="63" w:unhideWhenUsed="0"/>
+    <w:lsdException w:name="Medium Shading 2 Accent 5" w:semiHidden="0" w:uiPriority="64" w:unhideWhenUsed="0"/>
+    <w:lsdException w:name="Medium List 1 Accent 5" w:semiHidden="0" w:uiPriority="65" w:unhideWhenUsed="0"/>
+    <w:lsdException w:name="Medium List 2 Accent 5" w:semiHidden="0" w:uiPriority="66" w:unhideWhenUsed="0"/>
+    <w:lsdException w:name="Medium Grid 1 Accent 5" w:semiHidden="0" w:uiPriority="67" w:unhideWhenUsed="0"/>
+    <w:lsdException w:name="Medium Grid 2 Accent 5" w:semiHidden="0" w:uiPriority="68" w:unhideWhenUsed="0"/>
+    <w:lsdException w:name="Medium Grid 3 Accent 5" w:semiHidden="0" w:uiPriority="69" w:unhideWhenUsed="0"/>
+    <w:lsdException w:name="Dark List Accent 5" w:semiHidden="0" w:uiPriority="70" w:unhideWhenUsed="0"/>
+    <w:lsdException w:name="Colorful Shading Accent 5" w:semiHidden="0" w:uiPriority="71" w:unhideWhenUsed="0"/>
+    <w:lsdException w:name="Colorful List Accent 5" w:semiHidden="0" w:uiPriority="72" w:unhideWhenUsed="0"/>
+    <w:lsdException w:name="Colorful Grid Accent 5" w:semiHidden="0" w:uiPriority="73" w:unhideWhenUsed="0"/>
+    <w:lsdException w:name="Light Shading Accent 6" w:semiHidden="0" w:uiPriority="60" w:unhideWhenUsed="0"/>
+    <w:lsdException w:name="Light List Accent 6" w:semiHidden="0" w:uiPriority="61" w:unhideWhenUsed="0"/>
+    <w:lsdException w:name="Light Grid Accent 6" w:semiHidden="0" w:uiPriority="62" w:unhideWhenUsed="0"/>
+    <w:lsdException w:name="Medium Shading 1 Accent 6" w:semiHidden="0" w:uiPriority="63" w:unhideWhenUsed="0"/>
+    <w:lsdException w:name="Medium Shading 2 Accent 6" w:semiHidden="0" w:uiPriority="64" w:unhideWhenUsed="0"/>
+    <w:lsdException w:name="Medium List 1 Accent 6" w:semiHidden="0" w:uiPriority="65" w:unhideWhenUsed="0"/>
+    <w:lsdException w:name="Medium List 2 Accent 6" w:semiHidden="0" w:uiPriority="66" w:unhideWhenUsed="0"/>
+    <w:lsdException w:name="Medium Grid 1 Accent 6" w:semiHidden="0" w:uiPriority="67" w:unhideWhenUsed="0"/>
+    <w:lsdException w:name="Medium Grid 2 Accent 6" w:semiHidden="0" w:uiPriority="68" w:unhideWhenUsed="0"/>
+    <w:lsdException w:name="Medium Grid 3 Accent 6" w:semiHidden="0" w:uiPriority="69" w:unhideWhenUsed="0"/>
+    <w:lsdException w:name="Dark List Accent 6" w:semiHidden="0" w:uiPriority="70" w:unhideWhenUsed="0"/>
+    <w:lsdException w:name="Colorful Shading Accent 6" w:semiHidden="0" w:uiPriority="71" w:unhideWhenUsed="0"/>
+    <w:lsdException w:name="Colorful List Accent 6" w:semiHidden="0" w:uiPriority="72" w:unhideWhenUsed="0"/>
+    <w:lsdException w:name="Colorful Grid Accent 6" w:semiHidden="0" w:uiPriority="73" w:unhideWhenUsed="0"/>
+    <w:lsdException w:name="Subtle Emphasis" w:semiHidden="0" w:uiPriority="19" w:unhideWhenUsed="0" w:qFormat="1"/>
+    <w:lsdException w:name="Intense Emphasis" w:semiHidden="0" w:uiPriority="21" w:unhideWhenUsed="0" w:qFormat="1"/>
+    <w:lsdException w:name="Subtle Reference" w:semiHidden="0" w:uiPriority="31" w:unhideWhenUsed="0" w:qFormat="1"/>
+    <w:lsdException w:name="Intense Reference" w:semiHidden="0" w:uiPriority="32" w:unhideWhenUsed="0" w:qFormat="1"/>
+    <w:lsdException w:name="Book Title" w:semiHidden="0" w:uiPriority="33" w:unhideWhenUsed="0" w:qFormat="1"/>
+    <w:lsdException w:name="Bibliography" w:uiPriority="37"/>
+    <w:lsdException w:name="TOC Heading" w:uiPriority="39" w:qFormat="1"/>
+  </w:latentStyles>
+  <w:style w:type="paragraph" w:default="1" w:styleId="a">
+    <w:name w:val="Normal"/>
+    <w:qFormat/>
+    <w:rsid w:val="000C3840"/>
+    <w:pPr>
+      <w:widowControl w:val="0"/>
+      <w:jc w:val="both"/>
+    </w:pPr>
+  </w:style>
+  <w:style w:type="paragraph" w:styleId="1">
+    <w:name w:val="heading 1"/>
+    <w:basedOn w:val="a"/>
+    <w:next w:val="a"/>
+    <w:link w:val="1Char"/>
+    <w:autoRedefine/>
+    <w:qFormat/>
+    <w:rsid w:val="000C3840"/>
+    <w:pPr>
+      <w:keepNext/>
+      <w:keepLines/>
+      <w:spacing w:before="340" w:after="330" w:line="578" w:lineRule="auto"/>
+      <w:jc w:val="center"/>
+      <w:outlineLvl w:val="0"/>
+    </w:pPr>
+    <w:rPr>
+      <w:rFonts w:ascii="Times New Roman" w:eastAsia="宋体" w:hAnsi="Times New Roman" w:cs="Times New Roman"/>
+      <w:b/>
+      <w:bCs/>
+      <w:kern w:val="44"/>
+      <w:sz w:val="44"/>
+      <w:szCs w:val="44"/>
+    </w:rPr>
+  </w:style>
+  <w:style w:type="paragraph" w:styleId="2">
+    <w:name w:val="heading 2"/>
+    <w:basedOn w:val="a"/>
+    <w:next w:val="a"/>
+    <w:link w:val="2Char"/>
+    <w:qFormat/>
+    <w:rsid w:val="000C3840"/>
+    <w:pPr>
+      <w:keepNext/>
+      <w:keepLines/>
+      <w:spacing w:before="260" w:after="260" w:line="416" w:lineRule="auto"/>
+      <w:outlineLvl w:val="1"/>
+    </w:pPr>
+    <w:rPr>
+      <w:rFonts w:ascii="Arial" w:eastAsia="黑体" w:hAnsi="Arial" w:cs="Times New Roman"/>
+      <w:b/>
+      <w:bCs/>
+      <w:sz w:val="32"/>
+      <w:szCs w:val="32"/>
+    </w:rPr>
+  </w:style>
+  <w:style w:type="paragraph" w:styleId="3">
+    <w:name w:val="heading 3"/>
+    <w:basedOn w:val="a"/>
+    <w:next w:val="a"/>
+    <w:link w:val="3Char"/>
+    <w:qFormat/>
+    <w:rsid w:val="000C3840"/>
+    <w:pPr>
+      <w:keepNext/>
+      <w:keepLines/>
+      <w:spacing w:before="260" w:after="260" w:line="416" w:lineRule="auto"/>
+      <w:outlineLvl w:val="2"/>
+    </w:pPr>
+    <w:rPr>
+      <w:rFonts w:ascii="Times New Roman" w:eastAsia="宋体" w:hAnsi="Times New Roman" w:cs="Times New Roman"/>
+      <w:b/>
+      <w:bCs/>
+      <w:sz w:val="32"/>
+      <w:szCs w:val="32"/>
+    </w:rPr>
+  </w:style>
+  <w:style w:type="character" w:default="1" w:styleId="a0">
+    <w:name w:val="Default Paragraph Font"/>
+    <w:uiPriority w:val="1"/>
+    <w:semiHidden/>
+    <w:unhideWhenUsed/>
+  </w:style>
+  <w:style w:type="table" w:default="1" w:styleId="a1">
+    <w:name w:val="Normal Table"/>
+    <w:uiPriority w:val="99"/>
+    <w:semiHidden/>
+    <w:unhideWhenUsed/>
+    <w:tblPr>
+      <w:tblInd w:w="0" w:type="dxa"/>
+      <w:tblCellMar>
+        <w:top w:w="0" w:type="dxa"/>
+        <w:left w:w="108" w:type="dxa"/>
+        <w:bottom w:w="0" w:type="dxa"/>
+        <w:right w:w="108" w:type="dxa"/>
+      </w:tblCellMar>
+    </w:tblPr>
+  </w:style>
+  <w:style w:type="numbering" w:default="1" w:styleId="a2">
+    <w:name w:val="No List"/>
+    <w:uiPriority w:val="99"/>
+    <w:semiHidden/>
+    <w:unhideWhenUsed/>
+  </w:style>
+  <w:style w:type="paragraph" w:styleId="a3">
+    <w:name w:val="header"/>
+    <w:basedOn w:val="a"/>
+    <w:link w:val="Char"/>
+    <w:unhideWhenUsed/>
+    <w:rsid w:val="000C3840"/>
+    <w:pPr>
+      <w:pBdr>
+        <w:bottom w:val="single" w:sz="6" w:space="1" w:color="auto"/>
+      </w:pBdr>
+      <w:tabs>
+        <w:tab w:val="center" w:pos="4153"/>
+        <w:tab w:val="right" w:pos="8306"/>
+      </w:tabs>
+      <w:snapToGrid w:val="0"/>
+      <w:jc w:val="center"/>
+    </w:pPr>
+    <w:rPr>
+      <w:sz w:val="18"/>
+      <w:szCs w:val="18"/>
+    </w:rPr>
+  </w:style>
+  <w:style w:type="character" w:customStyle="1" w:styleId="Char">
+    <w:name w:val="页眉 Char"/>
+    <w:basedOn w:val="a0"/>
+    <w:link w:val="a3"/>
+    <w:rsid w:val="000C3840"/>
+    <w:rPr>
+      <w:sz w:val="18"/>
+      <w:szCs w:val="18"/>
+    </w:rPr>
+  </w:style>
+  <w:style w:type="paragraph" w:styleId="a4">
+    <w:name w:val="footer"/>
+    <w:basedOn w:val="a"/>
+    <w:link w:val="Char0"/>
+    <w:unhideWhenUsed/>
+    <w:rsid w:val="000C3840"/>
+    <w:pPr>
+      <w:tabs>
+        <w:tab w:val="center" w:pos="4153"/>
+        <w:tab w:val="right" w:pos="8306"/>
+      </w:tabs>
+      <w:snapToGrid w:val="0"/>
+      <w:jc w:val="left"/>
+    </w:pPr>
+    <w:rPr>
+      <w:sz w:val="18"/>
+      <w:szCs w:val="18"/>
+    </w:rPr>
+  </w:style>
+  <w:style w:type="character" w:customStyle="1" w:styleId="Char0">
+    <w:name w:val="页脚 Char"/>
+    <w:basedOn w:val="a0"/>
+    <w:link w:val="a4"/>
+    <w:rsid w:val="000C3840"/>
+    <w:rPr>
+      <w:sz w:val="18"/>
+      <w:szCs w:val="18"/>
+    </w:rPr>
+  </w:style>
+  <w:style w:type="character" w:customStyle="1" w:styleId="1Char">
+    <w:name w:val="标题 1 Char"/>
+    <w:basedOn w:val="a0"/>
+    <w:link w:val="1"/>
+    <w:rsid w:val="000C3840"/>
+    <w:rPr>
+      <w:rFonts w:ascii="Times New Roman" w:eastAsia="宋体" w:hAnsi="Times New Roman" w:cs="Times New Roman"/>
+      <w:b/>
+      <w:bCs/>
+      <w:kern w:val="44"/>
+      <w:sz w:val="44"/>
+      <w:szCs w:val="44"/>
+    </w:rPr>
+  </w:style>
+  <w:style w:type="character" w:customStyle="1" w:styleId="2Char">
+    <w:name w:val="标题 2 Char"/>
+    <w:basedOn w:val="a0"/>
+    <w:link w:val="2"/>
+    <w:rsid w:val="000C3840"/>
+    <w:rPr>
+      <w:rFonts w:ascii="Arial" w:eastAsia="黑体" w:hAnsi="Arial" w:cs="Times New Roman"/>
+      <w:b/>
+      <w:bCs/>
+      <w:sz w:val="32"/>
+      <w:szCs w:val="32"/>
+    </w:rPr>
+  </w:style>
+  <w:style w:type="character" w:customStyle="1" w:styleId="3Char">
+    <w:name w:val="标题 3 Char"/>
+    <w:basedOn w:val="a0"/>
+    <w:link w:val="3"/>
+    <w:rsid w:val="000C3840"/>
+    <w:rPr>
+      <w:rFonts w:ascii="Times New Roman" w:eastAsia="宋体" w:hAnsi="Times New Roman" w:cs="Times New Roman"/>
+      <w:b/>
+      <w:bCs/>
+      <w:sz w:val="32"/>
+      <w:szCs w:val="32"/>
+    </w:rPr>
+  </w:style>
+  <w:style w:type="paragraph" w:styleId="a5">
+    <w:name w:val="List Paragraph"/>
+    <w:basedOn w:val="a"/>
+    <w:uiPriority w:val="34"/>
+    <w:qFormat/>
+    <w:rsid w:val="000C3840"/>
+    <w:pPr>
+      <w:ind w:firstLineChars="200" w:firstLine="420"/>
+    </w:pPr>
+  </w:style>
+  <w:style w:type="character" w:customStyle="1" w:styleId="font31">
+    <w:name w:val="font31"/>
+    <w:rsid w:val="000C3840"/>
+    <w:rPr>
+      <w:rFonts w:ascii="宋体" w:eastAsia="宋体" w:hAnsi="宋体" w:hint="eastAsia"/>
+      <w:b w:val="0"/>
+      <w:bCs w:val="0"/>
+      <w:i w:val="0"/>
+      <w:iCs w:val="0"/>
+      <w:strike w:val="0"/>
+      <w:dstrike w:val="0"/>
+      <w:color w:val="000000"/>
+      <w:sz w:val="22"/>
+      <w:szCs w:val="22"/>
+      <w:u w:val="none"/>
+    </w:rPr>
+  </w:style>
+  <w:style w:type="character" w:customStyle="1" w:styleId="font21">
+    <w:name w:val="font21"/>
+    <w:rsid w:val="000C3840"/>
+    <w:rPr>
+      <w:rFonts w:ascii="宋体" w:eastAsia="宋体" w:hAnsi="宋体" w:hint="eastAsia"/>
+      <w:b w:val="0"/>
+      <w:bCs w:val="0"/>
+      <w:i w:val="0"/>
+      <w:iCs w:val="0"/>
+      <w:strike w:val="0"/>
+      <w:dstrike w:val="0"/>
+      <w:color w:val="000000"/>
+      <w:sz w:val="16"/>
+      <w:szCs w:val="16"/>
+      <w:u w:val="none"/>
+    </w:rPr>
+  </w:style>
+  <w:style w:type="character" w:customStyle="1" w:styleId="font11">
+    <w:name w:val="font11"/>
+    <w:rsid w:val="000C3840"/>
+    <w:rPr>
+      <w:rFonts w:ascii="宋体" w:eastAsia="宋体" w:hAnsi="宋体" w:hint="eastAsia"/>
+      <w:b w:val="0"/>
+      <w:bCs w:val="0"/>
+      <w:i w:val="0"/>
+      <w:iCs w:val="0"/>
+      <w:strike w:val="0"/>
+      <w:dstrike w:val="0"/>
+      <w:color w:val="000000"/>
+      <w:sz w:val="18"/>
+      <w:szCs w:val="18"/>
+      <w:u w:val="none"/>
+    </w:rPr>
+  </w:style>
+  <w:style w:type="paragraph" w:styleId="a6">
+    <w:name w:val="Balloon Text"/>
+    <w:basedOn w:val="a"/>
+    <w:link w:val="Char1"/>
+    <w:uiPriority w:val="99"/>
+    <w:semiHidden/>
+    <w:unhideWhenUsed/>
+    <w:rsid w:val="000C3840"/>
+    <w:rPr>
+      <w:sz w:val="18"/>
+      <w:szCs w:val="18"/>
+    </w:rPr>
+  </w:style>
+  <w:style w:type="character" w:customStyle="1" w:styleId="Char1">
+    <w:name w:val="批注框文本 Char"/>
+    <w:basedOn w:val="a0"/>
+    <w:link w:val="a6"/>
+    <w:uiPriority w:val="99"/>
+    <w:semiHidden/>
+    <w:rsid w:val="000C3840"/>
+    <w:rPr>
+      <w:sz w:val="18"/>
+      <w:szCs w:val="18"/>
+    </w:rPr>
+  </w:style>
+  <w:style w:type="character" w:styleId="a7">
+    <w:name w:val="page number"/>
+    <w:basedOn w:val="a0"/>
+    <w:rsid w:val="000C3840"/>
+  </w:style>
+  <w:style w:type="character" w:styleId="a8">
+    <w:name w:val="Hyperlink"/>
+    <w:uiPriority w:val="99"/>
+    <w:rsid w:val="000C3840"/>
+    <w:rPr>
+      <w:color w:val="0000FF"/>
+      <w:u w:val="single"/>
+    </w:rPr>
+  </w:style>
+  <w:style w:type="paragraph" w:styleId="10">
+    <w:name w:val="toc 1"/>
+    <w:basedOn w:val="a"/>
+    <w:next w:val="a"/>
+    <w:uiPriority w:val="39"/>
+    <w:rsid w:val="000C3840"/>
+    <w:rPr>
+      <w:rFonts w:ascii="Times New Roman" w:eastAsia="宋体" w:hAnsi="Times New Roman" w:cs="Times New Roman"/>
+      <w:szCs w:val="24"/>
+    </w:rPr>
+  </w:style>
+  <w:style w:type="paragraph" w:styleId="HTML">
+    <w:name w:val="HTML Preformatted"/>
+    <w:basedOn w:val="a"/>
+    <w:link w:val="HTMLChar"/>
+    <w:rsid w:val="000C3840"/>
+    <w:rPr>
+      <w:rFonts w:ascii="Courier New" w:eastAsia="宋体" w:hAnsi="Courier New" w:cs="Courier New"/>
+      <w:sz w:val="20"/>
+      <w:szCs w:val="20"/>
+    </w:rPr>
+  </w:style>
+  <w:style w:type="character" w:customStyle="1" w:styleId="HTMLChar">
+    <w:name w:val="HTML 预设格式 Char"/>
+    <w:basedOn w:val="a0"/>
+    <w:link w:val="HTML"/>
+    <w:rsid w:val="000C3840"/>
+    <w:rPr>
+      <w:rFonts w:ascii="Courier New" w:eastAsia="宋体" w:hAnsi="Courier New" w:cs="Courier New"/>
+      <w:sz w:val="20"/>
+      <w:szCs w:val="20"/>
+    </w:rPr>
+  </w:style>
+  <w:style w:type="paragraph" w:styleId="a9">
+    <w:name w:val="Document Map"/>
+    <w:basedOn w:val="a"/>
+    <w:link w:val="Char2"/>
+    <w:semiHidden/>
+    <w:rsid w:val="000C3840"/>
+    <w:pPr>
+      <w:shd w:val="clear" w:color="auto" w:fill="000080"/>
+    </w:pPr>
+    <w:rPr>
+      <w:rFonts w:ascii="Times New Roman" w:eastAsia="宋体" w:hAnsi="Times New Roman" w:cs="Times New Roman"/>
+      <w:szCs w:val="24"/>
+    </w:rPr>
+  </w:style>
+  <w:style w:type="character" w:customStyle="1" w:styleId="Char2">
+    <w:name w:val="文档结构图 Char"/>
+    <w:basedOn w:val="a0"/>
+    <w:link w:val="a9"/>
+    <w:semiHidden/>
+    <w:rsid w:val="000C3840"/>
+    <w:rPr>
+      <w:rFonts w:ascii="Times New Roman" w:eastAsia="宋体" w:hAnsi="Times New Roman" w:cs="Times New Roman"/>
+      <w:szCs w:val="24"/>
+      <w:shd w:val="clear" w:color="auto" w:fill="000080"/>
+    </w:rPr>
+  </w:style>
+  <w:style w:type="paragraph" w:styleId="30">
+    <w:name w:val="toc 3"/>
+    <w:basedOn w:val="a"/>
+    <w:next w:val="a"/>
+    <w:uiPriority w:val="39"/>
+    <w:rsid w:val="000C3840"/>
+    <w:pPr>
+      <w:ind w:leftChars="400" w:left="840"/>
+    </w:pPr>
+    <w:rPr>
+      <w:rFonts w:ascii="Times New Roman" w:eastAsia="宋体" w:hAnsi="Times New Roman" w:cs="Times New Roman"/>
+      <w:szCs w:val="24"/>
+    </w:rPr>
+  </w:style>
+  <w:style w:type="paragraph" w:styleId="20">
+    <w:name w:val="toc 2"/>
+    <w:basedOn w:val="a"/>
+    <w:next w:val="a"/>
+    <w:uiPriority w:val="39"/>
+    <w:rsid w:val="000C3840"/>
+    <w:pPr>
+      <w:ind w:leftChars="200" w:left="420"/>
+    </w:pPr>
+    <w:rPr>
+      <w:rFonts w:ascii="Times New Roman" w:eastAsia="宋体" w:hAnsi="Times New Roman" w:cs="Times New Roman"/>
+      <w:szCs w:val="24"/>
+    </w:rPr>
+  </w:style>
+  <w:style w:type="paragraph" w:customStyle="1" w:styleId="11">
+    <w:name w:val="文档结构图1"/>
+    <w:basedOn w:val="a"/>
+    <w:rsid w:val="000C3840"/>
+    <w:pPr>
+      <w:shd w:val="clear" w:color="auto" w:fill="000080"/>
+    </w:pPr>
+    <w:rPr>
+      <w:rFonts w:ascii="Calibri" w:eastAsia="宋体" w:hAnsi="Calibri" w:cs="Times New Roman"/>
+    </w:rPr>
+  </w:style>
+  <w:style w:type="table" w:styleId="aa">
+    <w:name w:val="Table Grid"/>
+    <w:basedOn w:val="a1"/>
+    <w:uiPriority w:val="59"/>
+    <w:rsid w:val="000C3840"/>
+    <w:pPr>
+      <w:widowControl w:val="0"/>
+      <w:jc w:val="both"/>
+    </w:pPr>
+    <w:rPr>
+      <w:rFonts w:ascii="Times New Roman" w:eastAsia="宋体" w:hAnsi="Times New Roman" w:cs="Times New Roman"/>
+      <w:kern w:val="0"/>
+      <w:sz w:val="20"/>
+      <w:szCs w:val="20"/>
+    </w:rPr>
+    <w:tblPr>
+      <w:tblInd w:w="0" w:type="dxa"/>
+      <w:tblBorders>
+        <w:top w:val="single" w:sz="4" w:space="0" w:color="auto"/>
+        <w:left w:val="single" w:sz="4" w:space="0" w:color="auto"/>
+        <w:bottom w:val="single" w:sz="4" w:space="0" w:color="auto"/>
+        <w:right w:val="single" w:sz="4" w:space="0" w:color="auto"/>
+        <w:insideH w:val="single" w:sz="4" w:space="0" w:color="auto"/>
+        <w:insideV w:val="single" w:sz="4" w:space="0" w:color="auto"/>
+      </w:tblBorders>
+      <w:tblCellMar>
+        <w:top w:w="0" w:type="dxa"/>
+        <w:left w:w="108" w:type="dxa"/>
+        <w:bottom w:w="0" w:type="dxa"/>
+        <w:right w:w="108" w:type="dxa"/>
+      </w:tblCellMar>
     </w:tblPr>
   </w:style>
   <w:style w:type="character" w:customStyle="1" w:styleId="shorttext">

</xml_diff>

<commit_message>
2019.03.05 modify No.05 g
</commit_message>
<xml_diff>
--- a/paper/Chapter 04.docx
+++ b/paper/Chapter 04.docx
@@ -76,11 +76,15 @@
         <w:t>年</w:t>
       </w:r>
       <w:r>
+        <w:rPr>
+          <w:sz w:val="24"/>
+        </w:rPr>
         <w:t>世界上第一台电脑</w:t>
       </w:r>
       <w:r>
         <w:rPr>
           <w:rFonts w:hint="eastAsia"/>
+          <w:sz w:val="24"/>
         </w:rPr>
         <w:t>诞生以来，人类文明进入了一个新的发展阶段，在美苏争霸的冷战刺激下，</w:t>
       </w:r>
@@ -110,7 +114,16 @@
           <w:rFonts w:hint="eastAsia"/>
           <w:sz w:val="24"/>
         </w:rPr>
-        <w:t>年代起兴起的计算机分子模拟技术逐渐被引入到了物理、化工、生物、制药、催化剂等前沿科学领域。因为计算机分子模拟在分子水平对结构进行研究的优越性，</w:t>
+        <w:t>年代起兴起的计算机分子模拟技术逐渐被引入到了物理、化</w:t>
+      </w:r>
+      <w:bookmarkStart w:id="2" w:name="_GoBack"/>
+      <w:bookmarkEnd w:id="2"/>
+      <w:r>
+        <w:rPr>
+          <w:rFonts w:hint="eastAsia"/>
+          <w:sz w:val="24"/>
+        </w:rPr>
+        <w:t>工、生物、制药、催化剂等前沿科学领域。因为计算机分子模拟在分子水平对结构进行研究的优越性，</w:t>
       </w:r>
       <w:r>
         <w:rPr>
@@ -1002,7 +1015,7 @@
         <w:spacing w:line="360" w:lineRule="auto"/>
         <w:outlineLvl w:val="1"/>
       </w:pPr>
-      <w:bookmarkStart w:id="2" w:name="_Toc715745"/>
+      <w:bookmarkStart w:id="3" w:name="_Toc715745"/>
       <w:r>
         <w:rPr>
           <w:rFonts w:hint="eastAsia"/>
@@ -1015,14 +1028,14 @@
         </w:rPr>
         <w:t>软件模拟及力场简介</w:t>
       </w:r>
-      <w:bookmarkEnd w:id="2"/>
+      <w:bookmarkEnd w:id="3"/>
     </w:p>
     <w:p>
       <w:pPr>
         <w:spacing w:line="360" w:lineRule="auto"/>
         <w:outlineLvl w:val="2"/>
       </w:pPr>
-      <w:bookmarkStart w:id="3" w:name="_Toc715746"/>
+      <w:bookmarkStart w:id="4" w:name="_Toc715746"/>
       <w:r>
         <w:rPr>
           <w:rFonts w:hint="eastAsia"/>
@@ -1035,7 +1048,7 @@
         </w:rPr>
         <w:t>软件模拟</w:t>
       </w:r>
-      <w:bookmarkEnd w:id="3"/>
+      <w:bookmarkEnd w:id="4"/>
     </w:p>
     <w:p>
       <w:pPr>
@@ -2621,7 +2634,7 @@
         <w:spacing w:line="360" w:lineRule="auto"/>
         <w:outlineLvl w:val="2"/>
       </w:pPr>
-      <w:bookmarkStart w:id="4" w:name="_Toc715747"/>
+      <w:bookmarkStart w:id="5" w:name="_Toc715747"/>
       <w:r>
         <w:rPr>
           <w:rFonts w:hint="eastAsia"/>
@@ -2641,7 +2654,7 @@
         </w:rPr>
         <w:t>场简介</w:t>
       </w:r>
-      <w:bookmarkEnd w:id="4"/>
+      <w:bookmarkEnd w:id="5"/>
     </w:p>
     <w:p>
       <w:pPr>
@@ -2866,11 +2879,9 @@
           <v:shape id="_x0000_i1026" type="#_x0000_t75" style="width:253.55pt;height:378.15pt" o:ole="">
             <v:imagedata r:id="rId8" o:title=""/>
           </v:shape>
-          <o:OLEObject Type="Embed" ProgID="Equation.DSMT4" ShapeID="_x0000_i1026" DrawAspect="Content" ObjectID="_1613289349" r:id="rId9"/>
+          <o:OLEObject Type="Embed" ProgID="Equation.DSMT4" ShapeID="_x0000_i1026" DrawAspect="Content" ObjectID="_1613329307" r:id="rId9"/>
         </w:object>
       </w:r>
-      <w:bookmarkStart w:id="5" w:name="_GoBack"/>
-      <w:bookmarkEnd w:id="5"/>
     </w:p>
     <w:p>
       <w:pPr>
@@ -2888,7 +2899,7 @@
           <v:shape id="_x0000_i1027" type="#_x0000_t75" style="width:125.2pt;height:36.3pt" o:ole="">
             <v:imagedata r:id="rId10" o:title=""/>
           </v:shape>
-          <o:OLEObject Type="Embed" ProgID="Equation.DSMT4" ShapeID="_x0000_i1027" DrawAspect="Content" ObjectID="_1613289350" r:id="rId11"/>
+          <o:OLEObject Type="Embed" ProgID="Equation.DSMT4" ShapeID="_x0000_i1027" DrawAspect="Content" ObjectID="_1613329308" r:id="rId11"/>
         </w:object>
       </w:r>
     </w:p>
@@ -9351,7 +9362,7 @@
           <v:shape id="_x0000_i1025" type="#_x0000_t75" style="width:333.1pt;height:239.15pt" o:ole="">
             <v:imagedata r:id="rId23" o:title=""/>
           </v:shape>
-          <o:OLEObject Type="Embed" ProgID="Origin50.Graph" ShapeID="_x0000_i1025" DrawAspect="Content" ObjectID="_1613289351" r:id="rId24"/>
+          <o:OLEObject Type="Embed" ProgID="Origin50.Graph" ShapeID="_x0000_i1025" DrawAspect="Content" ObjectID="_1613329309" r:id="rId24"/>
         </w:object>
       </w:r>
     </w:p>

</xml_diff>